<commit_message>
add AWS deep learning client/server readme
</commit_message>
<xml_diff>
--- a/chineseocr/readme.docx
+++ b/chineseocr/readme.docx
@@ -140,6 +140,9 @@
         <w:ind w:leftChars="0" w:left="840"/>
       </w:pPr>
       <w:r>
+        <w:rPr>
+          <w:noProof/>
+        </w:rPr>
         <w:drawing>
           <wp:inline distT="0" distB="0" distL="0" distR="0" wp14:anchorId="0204B31F" wp14:editId="095853E7">
             <wp:extent cx="2295845" cy="2524477"/>
@@ -258,6 +261,9 @@
         <w:ind w:leftChars="0" w:left="840"/>
       </w:pPr>
       <w:r>
+        <w:rPr>
+          <w:noProof/>
+        </w:rPr>
         <w:drawing>
           <wp:inline distT="0" distB="0" distL="0" distR="0" wp14:anchorId="2E850C82" wp14:editId="0C2F92EC">
             <wp:extent cx="3209925" cy="3482340"/>
@@ -456,6 +462,9 @@
         </mc:AlternateContent>
       </w:r>
       <w:r>
+        <w:rPr>
+          <w:noProof/>
+        </w:rPr>
         <w:drawing>
           <wp:inline distT="0" distB="0" distL="0" distR="0" wp14:anchorId="1206C878" wp14:editId="7D78A307">
             <wp:extent cx="5274310" cy="1684655"/>
@@ -537,14 +546,7 @@
           <w:b/>
           <w:bCs/>
         </w:rPr>
-        <w:t>ain</w:t>
-      </w:r>
-      <w:r>
-        <w:rPr>
-          <w:b/>
-          <w:bCs/>
-        </w:rPr>
-        <w:t>ing-data:</w:t>
+        <w:t>aining-data:</w:t>
       </w:r>
     </w:p>
     <w:p>
@@ -609,11 +611,11 @@
     <w:p>
       <w:pPr>
         <w:spacing w:line="360" w:lineRule="auto"/>
-        <w:rPr>
-          <w:rFonts w:hint="eastAsia"/>
-        </w:rPr>
-      </w:pPr>
-      <w:r>
+      </w:pPr>
+      <w:r>
+        <w:rPr>
+          <w:noProof/>
+        </w:rPr>
         <w:drawing>
           <wp:inline distT="0" distB="0" distL="0" distR="0" wp14:anchorId="6763221B" wp14:editId="798B0579">
             <wp:extent cx="5274310" cy="1549400"/>
@@ -691,9 +693,6 @@
     <w:p>
       <w:pPr>
         <w:spacing w:line="360" w:lineRule="auto"/>
-        <w:rPr>
-          <w:rFonts w:hint="eastAsia"/>
-        </w:rPr>
       </w:pPr>
       <w:r>
         <w:rPr>
@@ -758,6 +757,7 @@
       </w:pPr>
       <w:r>
         <w:rPr>
+          <w:noProof/>
           <w:shd w:val="pct15" w:color="auto" w:fill="FFFFFF"/>
         </w:rPr>
         <w:drawing>
@@ -848,9 +848,6 @@
     <w:p>
       <w:pPr>
         <w:spacing w:line="360" w:lineRule="auto"/>
-        <w:rPr>
-          <w:rFonts w:hint="eastAsia"/>
-        </w:rPr>
       </w:pPr>
       <w:r>
         <w:rPr>
@@ -965,13 +962,7 @@
         <w:rPr>
           <w:rFonts w:hint="eastAsia"/>
         </w:rPr>
-        <w:t>預測</w:t>
-      </w:r>
-      <w:r>
-        <w:rPr>
-          <w:rFonts w:hint="eastAsia"/>
-        </w:rPr>
-        <w:t>機率高的結果出來，如果我只想看</w:t>
+        <w:t>預測機率高的結果出來，如果我只想看</w:t>
       </w:r>
       <w:r>
         <w:rPr>
@@ -1009,6 +1000,7 @@
       </w:pPr>
       <w:r>
         <w:rPr>
+          <w:noProof/>
           <w:shd w:val="pct15" w:color="auto" w:fill="FFFFFF"/>
         </w:rPr>
         <w:drawing>
@@ -1051,9 +1043,6 @@
     <w:p>
       <w:pPr>
         <w:spacing w:line="360" w:lineRule="auto"/>
-        <w:rPr>
-          <w:rFonts w:hint="eastAsia"/>
-        </w:rPr>
       </w:pPr>
       <w:r>
         <w:rPr>
@@ -1095,6 +1084,7 @@
       </w:pPr>
       <w:r>
         <w:rPr>
+          <w:noProof/>
           <w:shd w:val="pct15" w:color="auto" w:fill="FFFFFF"/>
         </w:rPr>
         <w:drawing>
@@ -1201,6 +1191,7 @@
       </w:pPr>
       <w:r>
         <w:rPr>
+          <w:noProof/>
           <w:shd w:val="pct15" w:color="auto" w:fill="FFFFFF"/>
         </w:rPr>
         <w:drawing>
@@ -1243,9 +1234,6 @@
     <w:p>
       <w:pPr>
         <w:spacing w:line="360" w:lineRule="auto"/>
-        <w:rPr>
-          <w:rFonts w:hint="eastAsia"/>
-        </w:rPr>
       </w:pPr>
       <w:r>
         <w:rPr>
@@ -1310,6 +1298,7 @@
       </w:pPr>
       <w:r>
         <w:rPr>
+          <w:noProof/>
           <w:shd w:val="pct15" w:color="auto" w:fill="FFFFFF"/>
         </w:rPr>
         <w:drawing>
@@ -1426,23 +1415,13 @@
         <w:shd w:val="clear" w:color="auto" w:fill="FFFFFE"/>
         <w:spacing w:line="285" w:lineRule="atLeast"/>
         <w:rPr>
-          <w:rFonts w:ascii="Courier New" w:eastAsia="新細明體" w:hAnsi="Courier New" w:cs="Courier New" w:hint="eastAsia"/>
-          <w:color w:val="000000"/>
-          <w:kern w:val="0"/>
-          <w:sz w:val="21"/>
-          <w:szCs w:val="21"/>
-        </w:rPr>
-      </w:pPr>
-      <w:r>
-        <w:rPr>
           <w:rFonts w:ascii="Courier New" w:eastAsia="新細明體" w:hAnsi="Courier New" w:cs="Courier New"/>
           <w:color w:val="000000"/>
           <w:kern w:val="0"/>
           <w:sz w:val="21"/>
           <w:szCs w:val="21"/>
         </w:rPr>
-        <w:t>python /</w:t>
-      </w:r>
+      </w:pPr>
       <w:r>
         <w:rPr>
           <w:rFonts w:ascii="Courier New" w:eastAsia="新細明體" w:hAnsi="Courier New" w:cs="Courier New"/>
@@ -1451,7 +1430,7 @@
           <w:sz w:val="21"/>
           <w:szCs w:val="21"/>
         </w:rPr>
-        <w:t>path</w:t>
+        <w:t>python /</w:t>
       </w:r>
       <w:r>
         <w:rPr>
@@ -1461,7 +1440,7 @@
           <w:sz w:val="21"/>
           <w:szCs w:val="21"/>
         </w:rPr>
-        <w:t>/</w:t>
+        <w:t>path</w:t>
       </w:r>
       <w:r>
         <w:rPr>
@@ -1471,7 +1450,7 @@
           <w:sz w:val="21"/>
           <w:szCs w:val="21"/>
         </w:rPr>
-        <w:t>chineseocr/</w:t>
+        <w:t>/</w:t>
       </w:r>
       <w:r>
         <w:rPr>
@@ -1481,7 +1460,7 @@
           <w:sz w:val="21"/>
           <w:szCs w:val="21"/>
         </w:rPr>
-        <w:t>handwritten.py --image=</w:t>
+        <w:t>chineseocr/</w:t>
       </w:r>
       <w:r>
         <w:rPr>
@@ -1491,7 +1470,7 @@
           <w:sz w:val="21"/>
           <w:szCs w:val="21"/>
         </w:rPr>
-        <w:t>/path</w:t>
+        <w:t>handwritten.py --image=</w:t>
       </w:r>
       <w:r>
         <w:rPr>
@@ -1501,9 +1480,8 @@
           <w:sz w:val="21"/>
           <w:szCs w:val="21"/>
         </w:rPr>
-        <w:t>/</w:t>
-      </w:r>
-      <w:proofErr w:type="spellStart"/>
+        <w:t>/path</w:t>
+      </w:r>
       <w:r>
         <w:rPr>
           <w:rFonts w:ascii="Courier New" w:eastAsia="新細明體" w:hAnsi="Courier New" w:cs="Courier New"/>
@@ -1512,9 +1490,9 @@
           <w:sz w:val="21"/>
           <w:szCs w:val="21"/>
         </w:rPr>
-        <w:t>chineseocr</w:t>
-      </w:r>
-      <w:proofErr w:type="spellEnd"/>
+        <w:t>/</w:t>
+      </w:r>
+      <w:proofErr w:type="spellStart"/>
       <w:r>
         <w:rPr>
           <w:rFonts w:ascii="Courier New" w:eastAsia="新細明體" w:hAnsi="Courier New" w:cs="Courier New"/>
@@ -1523,6 +1501,17 @@
           <w:sz w:val="21"/>
           <w:szCs w:val="21"/>
         </w:rPr>
+        <w:t>chineseocr</w:t>
+      </w:r>
+      <w:proofErr w:type="spellEnd"/>
+      <w:r>
+        <w:rPr>
+          <w:rFonts w:ascii="Courier New" w:eastAsia="新細明體" w:hAnsi="Courier New" w:cs="Courier New"/>
+          <w:color w:val="000000"/>
+          <w:kern w:val="0"/>
+          <w:sz w:val="21"/>
+          <w:szCs w:val="21"/>
+        </w:rPr>
         <w:t>/images/testing-data/test.png --top=</w:t>
       </w:r>
       <w:r>
@@ -1573,6 +1562,7 @@
       </w:pPr>
       <w:r>
         <w:rPr>
+          <w:noProof/>
           <w:shd w:val="pct15" w:color="auto" w:fill="FFFFFF"/>
         </w:rPr>
         <w:drawing>
@@ -1642,25 +1632,1043 @@
           <w:color w:val="C00000"/>
         </w:rPr>
         <w:lastRenderedPageBreak/>
-        <w:t>AWS deep learning with no GPU</w:t>
-      </w:r>
-      <w:r>
-        <w:rPr>
+        <w:t>AWS deep learning with no GPU (Ubuntu)</w:t>
+      </w:r>
+    </w:p>
+    <w:p>
+      <w:pPr>
+        <w:spacing w:line="360" w:lineRule="auto"/>
+        <w:rPr>
+          <w:rFonts w:hint="eastAsia"/>
           <w:b/>
           <w:bCs/>
           <w:color w:val="C00000"/>
         </w:rPr>
-        <w:t xml:space="preserve"> (Ubuntu)</w:t>
-      </w:r>
-    </w:p>
-    <w:p>
-      <w:pPr>
-        <w:spacing w:line="360" w:lineRule="auto"/>
-        <w:rPr>
-          <w:rFonts w:hint="eastAsia"/>
+      </w:pPr>
+      <w:r>
+        <w:rPr>
           <w:shd w:val="pct15" w:color="auto" w:fill="FFFFFF"/>
         </w:rPr>
-      </w:pPr>
+        <w:drawing>
+          <wp:inline distT="0" distB="0" distL="0" distR="0" wp14:anchorId="5E20BB6B" wp14:editId="5733E28D">
+            <wp:extent cx="5274310" cy="1991360"/>
+            <wp:effectExtent l="0" t="0" r="2540" b="8890"/>
+            <wp:docPr id="11" name="圖片 11"/>
+            <wp:cNvGraphicFramePr>
+              <a:graphicFrameLocks xmlns:a="http://schemas.openxmlformats.org/drawingml/2006/main" noChangeAspect="1"/>
+            </wp:cNvGraphicFramePr>
+            <a:graphic xmlns:a="http://schemas.openxmlformats.org/drawingml/2006/main">
+              <a:graphicData uri="http://schemas.openxmlformats.org/drawingml/2006/picture">
+                <pic:pic xmlns:pic="http://schemas.openxmlformats.org/drawingml/2006/picture">
+                  <pic:nvPicPr>
+                    <pic:cNvPr id="1" name=""/>
+                    <pic:cNvPicPr/>
+                  </pic:nvPicPr>
+                  <pic:blipFill>
+                    <a:blip r:embed="rId16"/>
+                    <a:stretch>
+                      <a:fillRect/>
+                    </a:stretch>
+                  </pic:blipFill>
+                  <pic:spPr>
+                    <a:xfrm>
+                      <a:off x="0" y="0"/>
+                      <a:ext cx="5274310" cy="1991360"/>
+                    </a:xfrm>
+                    <a:prstGeom prst="rect">
+                      <a:avLst/>
+                    </a:prstGeom>
+                  </pic:spPr>
+                </pic:pic>
+              </a:graphicData>
+            </a:graphic>
+          </wp:inline>
+        </w:drawing>
+      </w:r>
+    </w:p>
+    <w:p>
+      <w:pPr>
+        <w:spacing w:line="360" w:lineRule="auto"/>
+        <w:rPr>
+          <w:rFonts w:hint="eastAsia"/>
+        </w:rPr>
+      </w:pPr>
+      <w:r>
+        <w:t>Health check</w:t>
+      </w:r>
+      <w:r>
+        <w:rPr>
+          <w:rFonts w:hint="eastAsia"/>
+        </w:rPr>
+        <w:t>機制</w:t>
+      </w:r>
+      <w:r>
+        <w:rPr>
+          <w:rFonts w:hint="eastAsia"/>
+        </w:rPr>
+        <w:t>確定服務</w:t>
+      </w:r>
+      <w:r>
+        <w:rPr>
+          <w:rFonts w:hint="eastAsia"/>
+        </w:rPr>
+        <w:t>(s</w:t>
+      </w:r>
+      <w:r>
+        <w:t>erver</w:t>
+      </w:r>
+      <w:r>
+        <w:rPr>
+          <w:rFonts w:hint="eastAsia"/>
+        </w:rPr>
+        <w:t>)</w:t>
+      </w:r>
+      <w:r>
+        <w:rPr>
+          <w:rFonts w:hint="eastAsia"/>
+        </w:rPr>
+        <w:t>是有起來，因使用</w:t>
+      </w:r>
+      <w:r>
+        <w:rPr>
+          <w:rFonts w:hint="eastAsia"/>
+        </w:rPr>
+        <w:t>AWS EC2</w:t>
+      </w:r>
+      <w:r>
+        <w:t xml:space="preserve"> instance type</w:t>
+      </w:r>
+      <w:r>
+        <w:rPr>
+          <w:rFonts w:hint="eastAsia"/>
+        </w:rPr>
+        <w:t>為</w:t>
+      </w:r>
+      <w:r>
+        <w:rPr>
+          <w:rFonts w:hint="eastAsia"/>
+        </w:rPr>
+        <w:t>g</w:t>
+      </w:r>
+      <w:r>
+        <w:t>3.4xlarge</w:t>
+      </w:r>
+      <w:r>
+        <w:rPr>
+          <w:rFonts w:hint="eastAsia"/>
+        </w:rPr>
+        <w:t>是要收費的，所以並不會一直打開，另外</w:t>
+      </w:r>
+      <w:r>
+        <w:rPr>
+          <w:rFonts w:hint="eastAsia"/>
+        </w:rPr>
+        <w:t>E</w:t>
+      </w:r>
+      <w:r>
+        <w:t>C2</w:t>
+      </w:r>
+      <w:r>
+        <w:rPr>
+          <w:rFonts w:hint="eastAsia"/>
+        </w:rPr>
+        <w:t xml:space="preserve"> </w:t>
+      </w:r>
+      <w:r>
+        <w:t>instance stop/terminate</w:t>
+      </w:r>
+      <w:r>
+        <w:rPr>
+          <w:rFonts w:hint="eastAsia"/>
+        </w:rPr>
+        <w:t>之後</w:t>
+      </w:r>
+      <w:proofErr w:type="spellStart"/>
+      <w:r>
+        <w:rPr>
+          <w:rFonts w:hint="eastAsia"/>
+        </w:rPr>
+        <w:t>i</w:t>
+      </w:r>
+      <w:r>
+        <w:t>p</w:t>
+      </w:r>
+      <w:proofErr w:type="spellEnd"/>
+      <w:r>
+        <w:rPr>
+          <w:rFonts w:hint="eastAsia"/>
+        </w:rPr>
+        <w:t>會重新配發，</w:t>
+      </w:r>
+      <w:r>
+        <w:rPr>
+          <w:rFonts w:hint="eastAsia"/>
+        </w:rPr>
+        <w:t>p</w:t>
+      </w:r>
+      <w:r>
+        <w:t>ort</w:t>
+      </w:r>
+      <w:r>
+        <w:rPr>
+          <w:rFonts w:hint="eastAsia"/>
+        </w:rPr>
+        <w:t>則是可以根據需求在</w:t>
+      </w:r>
+      <w:r>
+        <w:rPr>
+          <w:rFonts w:hint="eastAsia"/>
+        </w:rPr>
+        <w:t>s</w:t>
+      </w:r>
+      <w:r>
+        <w:t>ecurity group</w:t>
+      </w:r>
+      <w:r>
+        <w:rPr>
+          <w:rFonts w:hint="eastAsia"/>
+        </w:rPr>
+        <w:t>指定，以本例為</w:t>
+      </w:r>
+      <w:r>
+        <w:rPr>
+          <w:rFonts w:hint="eastAsia"/>
+        </w:rPr>
+        <w:t>p</w:t>
+      </w:r>
+      <w:r>
+        <w:t>ort 5000</w:t>
+      </w:r>
+    </w:p>
+    <w:p>
+      <w:pPr>
+        <w:spacing w:line="360" w:lineRule="auto"/>
+        <w:rPr>
+          <w:shd w:val="pct15" w:color="auto" w:fill="FFFFFF"/>
+        </w:rPr>
+      </w:pPr>
+      <w:r>
+        <w:rPr>
+          <w:shd w:val="pct15" w:color="auto" w:fill="FFFFFF"/>
+        </w:rPr>
+        <w:drawing>
+          <wp:inline distT="0" distB="0" distL="0" distR="0" wp14:anchorId="696FA946" wp14:editId="7BBDE088">
+            <wp:extent cx="4115374" cy="952633"/>
+            <wp:effectExtent l="0" t="0" r="0" b="0"/>
+            <wp:docPr id="8" name="圖片 8"/>
+            <wp:cNvGraphicFramePr>
+              <a:graphicFrameLocks xmlns:a="http://schemas.openxmlformats.org/drawingml/2006/main" noChangeAspect="1"/>
+            </wp:cNvGraphicFramePr>
+            <a:graphic xmlns:a="http://schemas.openxmlformats.org/drawingml/2006/main">
+              <a:graphicData uri="http://schemas.openxmlformats.org/drawingml/2006/picture">
+                <pic:pic xmlns:pic="http://schemas.openxmlformats.org/drawingml/2006/picture">
+                  <pic:nvPicPr>
+                    <pic:cNvPr id="1" name=""/>
+                    <pic:cNvPicPr/>
+                  </pic:nvPicPr>
+                  <pic:blipFill>
+                    <a:blip r:embed="rId17"/>
+                    <a:stretch>
+                      <a:fillRect/>
+                    </a:stretch>
+                  </pic:blipFill>
+                  <pic:spPr>
+                    <a:xfrm>
+                      <a:off x="0" y="0"/>
+                      <a:ext cx="4115374" cy="952633"/>
+                    </a:xfrm>
+                    <a:prstGeom prst="rect">
+                      <a:avLst/>
+                    </a:prstGeom>
+                  </pic:spPr>
+                </pic:pic>
+              </a:graphicData>
+            </a:graphic>
+          </wp:inline>
+        </w:drawing>
+      </w:r>
+    </w:p>
+    <w:p>
+      <w:pPr>
+        <w:spacing w:line="360" w:lineRule="auto"/>
+      </w:pPr>
+      <w:r>
+        <w:t>c</w:t>
+      </w:r>
+      <w:r>
+        <w:t>url http://127.0.0.1:5000</w:t>
+      </w:r>
+    </w:p>
+    <w:p>
+      <w:pPr>
+        <w:spacing w:line="360" w:lineRule="auto"/>
+        <w:rPr>
+          <w:shd w:val="pct15" w:color="auto" w:fill="FFFFFF"/>
+        </w:rPr>
+      </w:pPr>
+      <w:r>
+        <w:rPr>
+          <w:shd w:val="pct15" w:color="auto" w:fill="FFFFFF"/>
+        </w:rPr>
+        <w:drawing>
+          <wp:inline distT="0" distB="0" distL="0" distR="0" wp14:anchorId="55ECAB66" wp14:editId="62012991">
+            <wp:extent cx="5274310" cy="327025"/>
+            <wp:effectExtent l="0" t="0" r="2540" b="0"/>
+            <wp:docPr id="14" name="圖片 14"/>
+            <wp:cNvGraphicFramePr>
+              <a:graphicFrameLocks xmlns:a="http://schemas.openxmlformats.org/drawingml/2006/main" noChangeAspect="1"/>
+            </wp:cNvGraphicFramePr>
+            <a:graphic xmlns:a="http://schemas.openxmlformats.org/drawingml/2006/main">
+              <a:graphicData uri="http://schemas.openxmlformats.org/drawingml/2006/picture">
+                <pic:pic xmlns:pic="http://schemas.openxmlformats.org/drawingml/2006/picture">
+                  <pic:nvPicPr>
+                    <pic:cNvPr id="1" name=""/>
+                    <pic:cNvPicPr/>
+                  </pic:nvPicPr>
+                  <pic:blipFill>
+                    <a:blip r:embed="rId18"/>
+                    <a:stretch>
+                      <a:fillRect/>
+                    </a:stretch>
+                  </pic:blipFill>
+                  <pic:spPr>
+                    <a:xfrm>
+                      <a:off x="0" y="0"/>
+                      <a:ext cx="5274310" cy="327025"/>
+                    </a:xfrm>
+                    <a:prstGeom prst="rect">
+                      <a:avLst/>
+                    </a:prstGeom>
+                  </pic:spPr>
+                </pic:pic>
+              </a:graphicData>
+            </a:graphic>
+          </wp:inline>
+        </w:drawing>
+      </w:r>
+    </w:p>
+    <w:p>
+      <w:pPr>
+        <w:spacing w:line="360" w:lineRule="auto"/>
+        <w:rPr>
+          <w:b/>
+          <w:bCs/>
+        </w:rPr>
+      </w:pPr>
+      <w:r>
+        <w:rPr>
+          <w:b/>
+          <w:bCs/>
+        </w:rPr>
+        <w:t>Restful API</w:t>
+      </w:r>
+      <w:r>
+        <w:rPr>
+          <w:rFonts w:hint="eastAsia"/>
+          <w:b/>
+          <w:bCs/>
+        </w:rPr>
+        <w:t>可直接參考</w:t>
+      </w:r>
+      <w:r>
+        <w:rPr>
+          <w:rFonts w:hint="eastAsia"/>
+          <w:b/>
+          <w:bCs/>
+        </w:rPr>
+        <w:t>c</w:t>
+      </w:r>
+      <w:r>
+        <w:rPr>
+          <w:b/>
+          <w:bCs/>
+        </w:rPr>
+        <w:t>lient.py</w:t>
+      </w:r>
+      <w:r>
+        <w:rPr>
+          <w:rFonts w:hint="eastAsia"/>
+          <w:b/>
+          <w:bCs/>
+        </w:rPr>
+        <w:t>、</w:t>
+      </w:r>
+      <w:r>
+        <w:rPr>
+          <w:b/>
+          <w:bCs/>
+        </w:rPr>
+        <w:t>server.py</w:t>
+      </w:r>
+      <w:r>
+        <w:rPr>
+          <w:rFonts w:hint="eastAsia"/>
+          <w:b/>
+          <w:bCs/>
+        </w:rPr>
+        <w:t>和</w:t>
+      </w:r>
+      <w:r>
+        <w:rPr>
+          <w:rFonts w:hint="eastAsia"/>
+          <w:b/>
+          <w:bCs/>
+        </w:rPr>
+        <w:t>p</w:t>
+      </w:r>
+      <w:r>
+        <w:rPr>
+          <w:b/>
+          <w:bCs/>
+        </w:rPr>
+        <w:t>reprocessing.py</w:t>
+      </w:r>
+    </w:p>
+    <w:p>
+      <w:pPr>
+        <w:spacing w:line="360" w:lineRule="auto"/>
+        <w:rPr>
+          <w:rFonts w:hint="eastAsia"/>
+        </w:rPr>
+      </w:pPr>
+      <w:r>
+        <w:rPr>
+          <w:rFonts w:hint="eastAsia"/>
+        </w:rPr>
+        <w:t>s</w:t>
+      </w:r>
+      <w:r>
+        <w:t>erver.py</w:t>
+      </w:r>
+      <w:r>
+        <w:rPr>
+          <w:rFonts w:hint="eastAsia"/>
+        </w:rPr>
+        <w:t>服務啟動後，可以進行</w:t>
+      </w:r>
+      <w:r>
+        <w:rPr>
+          <w:rFonts w:hint="eastAsia"/>
+        </w:rPr>
+        <w:t>L</w:t>
+      </w:r>
+      <w:r>
+        <w:t>ocal</w:t>
+      </w:r>
+      <w:r>
+        <w:rPr>
+          <w:rFonts w:hint="eastAsia"/>
+        </w:rPr>
+        <w:t>端或是以</w:t>
+      </w:r>
+      <w:r>
+        <w:rPr>
+          <w:rFonts w:hint="eastAsia"/>
+        </w:rPr>
+        <w:t>client</w:t>
+      </w:r>
+      <w:proofErr w:type="gramStart"/>
+      <w:r>
+        <w:rPr>
+          <w:rFonts w:hint="eastAsia"/>
+        </w:rPr>
+        <w:t>端打</w:t>
+      </w:r>
+      <w:proofErr w:type="gramEnd"/>
+      <w:r>
+        <w:rPr>
+          <w:rFonts w:hint="eastAsia"/>
+        </w:rPr>
+        <w:t>API</w:t>
+      </w:r>
+      <w:r>
+        <w:rPr>
+          <w:rFonts w:hint="eastAsia"/>
+        </w:rPr>
+        <w:t>的驗證方式</w:t>
+      </w:r>
+      <w:r>
+        <w:rPr>
+          <w:rFonts w:hint="eastAsia"/>
+        </w:rPr>
+        <w:t>(</w:t>
+      </w:r>
+      <w:r>
+        <w:rPr>
+          <w:rFonts w:hint="eastAsia"/>
+        </w:rPr>
+        <w:t>另外開分頁</w:t>
+      </w:r>
+      <w:r>
+        <w:rPr>
+          <w:rFonts w:hint="eastAsia"/>
+        </w:rPr>
+        <w:t>)</w:t>
+      </w:r>
+    </w:p>
+    <w:p>
+      <w:pPr>
+        <w:spacing w:line="360" w:lineRule="auto"/>
+      </w:pPr>
+    </w:p>
+    <w:p>
+      <w:pPr>
+        <w:spacing w:line="360" w:lineRule="auto"/>
+      </w:pPr>
+      <w:r>
+        <w:rPr>
+          <w:rFonts w:hint="eastAsia"/>
+        </w:rPr>
+        <w:t>s</w:t>
+      </w:r>
+      <w:r>
+        <w:t>erver</w:t>
+      </w:r>
+      <w:r>
+        <w:rPr>
+          <w:rFonts w:hint="eastAsia"/>
+        </w:rPr>
+        <w:t>服務啟動</w:t>
+      </w:r>
+      <w:r>
+        <w:rPr>
+          <w:rFonts w:hint="eastAsia"/>
+        </w:rPr>
+        <w:t xml:space="preserve"> (</w:t>
+      </w:r>
+      <w:r>
+        <w:rPr>
+          <w:rFonts w:hint="eastAsia"/>
+        </w:rPr>
+        <w:t>這裡非使用背景執行，需要使用背景執行可參考</w:t>
+      </w:r>
+    </w:p>
+    <w:p>
+      <w:pPr>
+        <w:spacing w:line="360" w:lineRule="auto"/>
+      </w:pPr>
+      <w:r>
+        <w:t>https://andy6804tw.github.io/2020/04/10/gcp-gunicorn/</w:t>
+      </w:r>
+      <w:r>
+        <w:rPr>
+          <w:rFonts w:hint="eastAsia"/>
+        </w:rPr>
+        <w:t>)</w:t>
+      </w:r>
+    </w:p>
+    <w:p>
+      <w:pPr>
+        <w:spacing w:line="360" w:lineRule="auto"/>
+        <w:rPr>
+          <w:rFonts w:ascii="Calibri" w:hAnsi="Calibri" w:cs="Calibri"/>
+          <w:sz w:val="22"/>
+        </w:rPr>
+      </w:pPr>
+      <w:r>
+        <w:rPr>
+          <w:rFonts w:ascii="Calibri" w:hAnsi="Calibri" w:cs="Calibri"/>
+          <w:sz w:val="22"/>
+        </w:rPr>
+        <w:t>source activate tensorflow2_p36</w:t>
+      </w:r>
+      <w:r>
+        <w:rPr>
+          <w:rFonts w:ascii="Calibri" w:hAnsi="Calibri" w:cs="Calibri"/>
+          <w:sz w:val="22"/>
+        </w:rPr>
+        <w:t xml:space="preserve"> </w:t>
+      </w:r>
+      <w:r>
+        <w:rPr>
+          <w:rFonts w:ascii="Calibri" w:hAnsi="Calibri" w:cs="Calibri" w:hint="eastAsia"/>
+          <w:sz w:val="22"/>
+        </w:rPr>
+        <w:t>安裝相關套件</w:t>
+      </w:r>
+      <w:r>
+        <w:rPr>
+          <w:rFonts w:ascii="Calibri" w:hAnsi="Calibri" w:cs="Calibri" w:hint="eastAsia"/>
+          <w:sz w:val="22"/>
+        </w:rPr>
+        <w:t xml:space="preserve"> (</w:t>
+      </w:r>
+      <w:r>
+        <w:rPr>
+          <w:rFonts w:ascii="Calibri" w:hAnsi="Calibri" w:cs="Calibri" w:hint="eastAsia"/>
+          <w:sz w:val="22"/>
+        </w:rPr>
+        <w:t>包含</w:t>
+      </w:r>
+      <w:proofErr w:type="spellStart"/>
+      <w:r>
+        <w:rPr>
+          <w:rFonts w:ascii="Calibri" w:hAnsi="Calibri" w:cs="Calibri" w:hint="eastAsia"/>
+          <w:sz w:val="22"/>
+        </w:rPr>
+        <w:t>t</w:t>
+      </w:r>
+      <w:r>
+        <w:rPr>
+          <w:rFonts w:ascii="Calibri" w:hAnsi="Calibri" w:cs="Calibri"/>
+          <w:sz w:val="22"/>
+        </w:rPr>
+        <w:t>ensorflow</w:t>
+      </w:r>
+      <w:proofErr w:type="spellEnd"/>
+      <w:r>
+        <w:rPr>
+          <w:rFonts w:ascii="Calibri" w:hAnsi="Calibri" w:cs="Calibri" w:hint="eastAsia"/>
+          <w:sz w:val="22"/>
+        </w:rPr>
+        <w:t>、</w:t>
+      </w:r>
+      <w:proofErr w:type="spellStart"/>
+      <w:r>
+        <w:rPr>
+          <w:rFonts w:ascii="Calibri" w:hAnsi="Calibri" w:cs="Calibri" w:hint="eastAsia"/>
+          <w:sz w:val="22"/>
+        </w:rPr>
+        <w:t>k</w:t>
+      </w:r>
+      <w:r>
+        <w:rPr>
+          <w:rFonts w:ascii="Calibri" w:hAnsi="Calibri" w:cs="Calibri"/>
+          <w:sz w:val="22"/>
+        </w:rPr>
+        <w:t>eras</w:t>
+      </w:r>
+      <w:proofErr w:type="spellEnd"/>
+      <w:r>
+        <w:rPr>
+          <w:rFonts w:ascii="Calibri" w:hAnsi="Calibri" w:cs="Calibri" w:hint="eastAsia"/>
+          <w:sz w:val="22"/>
+        </w:rPr>
+        <w:t>等套件</w:t>
+      </w:r>
+      <w:r>
+        <w:rPr>
+          <w:rFonts w:ascii="Calibri" w:hAnsi="Calibri" w:cs="Calibri" w:hint="eastAsia"/>
+          <w:sz w:val="22"/>
+        </w:rPr>
+        <w:t>)</w:t>
+      </w:r>
+    </w:p>
+    <w:p>
+      <w:pPr>
+        <w:spacing w:line="360" w:lineRule="auto"/>
+        <w:rPr>
+          <w:rFonts w:hint="eastAsia"/>
+        </w:rPr>
+      </w:pPr>
+      <w:r>
+        <w:rPr>
+          <w:rFonts w:ascii="Calibri" w:hAnsi="Calibri" w:cs="Calibri" w:hint="eastAsia"/>
+          <w:sz w:val="22"/>
+        </w:rPr>
+        <w:t>p</w:t>
+      </w:r>
+      <w:r>
+        <w:rPr>
+          <w:rFonts w:ascii="Calibri" w:hAnsi="Calibri" w:cs="Calibri"/>
+          <w:sz w:val="22"/>
+        </w:rPr>
+        <w:t>ip list</w:t>
+      </w:r>
+      <w:r>
+        <w:rPr>
+          <w:rFonts w:ascii="Calibri" w:hAnsi="Calibri" w:cs="Calibri" w:hint="eastAsia"/>
+          <w:sz w:val="22"/>
+        </w:rPr>
+        <w:t>可以看安裝了那些套件以及版本</w:t>
+      </w:r>
+    </w:p>
+    <w:p>
+      <w:pPr>
+        <w:spacing w:line="360" w:lineRule="auto"/>
+        <w:rPr>
+          <w:rFonts w:hint="eastAsia"/>
+        </w:rPr>
+      </w:pPr>
+      <w:r>
+        <w:lastRenderedPageBreak/>
+        <w:drawing>
+          <wp:inline distT="0" distB="0" distL="0" distR="0" wp14:anchorId="06515F08" wp14:editId="2FE24D93">
+            <wp:extent cx="5274310" cy="431800"/>
+            <wp:effectExtent l="0" t="0" r="2540" b="6350"/>
+            <wp:docPr id="17" name="圖片 17"/>
+            <wp:cNvGraphicFramePr>
+              <a:graphicFrameLocks xmlns:a="http://schemas.openxmlformats.org/drawingml/2006/main" noChangeAspect="1"/>
+            </wp:cNvGraphicFramePr>
+            <a:graphic xmlns:a="http://schemas.openxmlformats.org/drawingml/2006/main">
+              <a:graphicData uri="http://schemas.openxmlformats.org/drawingml/2006/picture">
+                <pic:pic xmlns:pic="http://schemas.openxmlformats.org/drawingml/2006/picture">
+                  <pic:nvPicPr>
+                    <pic:cNvPr id="1" name=""/>
+                    <pic:cNvPicPr/>
+                  </pic:nvPicPr>
+                  <pic:blipFill>
+                    <a:blip r:embed="rId19"/>
+                    <a:stretch>
+                      <a:fillRect/>
+                    </a:stretch>
+                  </pic:blipFill>
+                  <pic:spPr>
+                    <a:xfrm>
+                      <a:off x="0" y="0"/>
+                      <a:ext cx="5274310" cy="431800"/>
+                    </a:xfrm>
+                    <a:prstGeom prst="rect">
+                      <a:avLst/>
+                    </a:prstGeom>
+                  </pic:spPr>
+                </pic:pic>
+              </a:graphicData>
+            </a:graphic>
+          </wp:inline>
+        </w:drawing>
+      </w:r>
+    </w:p>
+    <w:p>
+      <w:pPr>
+        <w:spacing w:line="360" w:lineRule="auto"/>
+      </w:pPr>
+    </w:p>
+    <w:p>
+      <w:pPr>
+        <w:spacing w:line="360" w:lineRule="auto"/>
+      </w:pPr>
+      <w:r>
+        <w:t>python server.py</w:t>
+      </w:r>
+    </w:p>
+    <w:p>
+      <w:pPr>
+        <w:spacing w:line="360" w:lineRule="auto"/>
+      </w:pPr>
+      <w:r>
+        <w:drawing>
+          <wp:inline distT="0" distB="0" distL="0" distR="0" wp14:anchorId="3F17D67E" wp14:editId="69DF4A3A">
+            <wp:extent cx="5274310" cy="2369185"/>
+            <wp:effectExtent l="0" t="0" r="2540" b="0"/>
+            <wp:docPr id="18" name="圖片 18"/>
+            <wp:cNvGraphicFramePr>
+              <a:graphicFrameLocks xmlns:a="http://schemas.openxmlformats.org/drawingml/2006/main" noChangeAspect="1"/>
+            </wp:cNvGraphicFramePr>
+            <a:graphic xmlns:a="http://schemas.openxmlformats.org/drawingml/2006/main">
+              <a:graphicData uri="http://schemas.openxmlformats.org/drawingml/2006/picture">
+                <pic:pic xmlns:pic="http://schemas.openxmlformats.org/drawingml/2006/picture">
+                  <pic:nvPicPr>
+                    <pic:cNvPr id="1" name=""/>
+                    <pic:cNvPicPr/>
+                  </pic:nvPicPr>
+                  <pic:blipFill>
+                    <a:blip r:embed="rId20"/>
+                    <a:stretch>
+                      <a:fillRect/>
+                    </a:stretch>
+                  </pic:blipFill>
+                  <pic:spPr>
+                    <a:xfrm>
+                      <a:off x="0" y="0"/>
+                      <a:ext cx="5274310" cy="2369185"/>
+                    </a:xfrm>
+                    <a:prstGeom prst="rect">
+                      <a:avLst/>
+                    </a:prstGeom>
+                  </pic:spPr>
+                </pic:pic>
+              </a:graphicData>
+            </a:graphic>
+          </wp:inline>
+        </w:drawing>
+      </w:r>
+    </w:p>
+    <w:p>
+      <w:pPr>
+        <w:spacing w:line="360" w:lineRule="auto"/>
+        <w:rPr>
+          <w:rFonts w:hint="eastAsia"/>
+        </w:rPr>
+      </w:pPr>
+    </w:p>
+    <w:p>
+      <w:pPr>
+        <w:pStyle w:val="a3"/>
+        <w:numPr>
+          <w:ilvl w:val="0"/>
+          <w:numId w:val="3"/>
+        </w:numPr>
+        <w:spacing w:line="360" w:lineRule="auto"/>
+        <w:ind w:leftChars="0"/>
+      </w:pPr>
+      <w:r>
+        <w:rPr>
+          <w:rFonts w:hint="eastAsia"/>
+        </w:rPr>
+        <w:t>L</w:t>
+      </w:r>
+      <w:r>
+        <w:t>ocal</w:t>
+      </w:r>
+      <w:r>
+        <w:rPr>
+          <w:rFonts w:hint="eastAsia"/>
+        </w:rPr>
+        <w:t>端驗證</w:t>
+      </w:r>
+      <w:r>
+        <w:rPr>
+          <w:rFonts w:hint="eastAsia"/>
+        </w:rPr>
+        <w:t xml:space="preserve"> </w:t>
+      </w:r>
+    </w:p>
+    <w:p>
+      <w:pPr>
+        <w:spacing w:line="360" w:lineRule="auto"/>
+        <w:rPr>
+          <w:rFonts w:hint="eastAsia"/>
+        </w:rPr>
+      </w:pPr>
+      <w:r>
+        <w:rPr>
+          <w:rFonts w:hint="eastAsia"/>
+        </w:rPr>
+        <w:t>這裡只能針對圖片進行識別，不能多傳入</w:t>
+      </w:r>
+      <w:r>
+        <w:rPr>
+          <w:rFonts w:hint="eastAsia"/>
+        </w:rPr>
+        <w:t>t</w:t>
+      </w:r>
+      <w:r>
+        <w:t>op</w:t>
+      </w:r>
+      <w:r>
+        <w:rPr>
+          <w:rFonts w:hint="eastAsia"/>
+        </w:rPr>
+        <w:t>參數</w:t>
+      </w:r>
+      <w:r>
+        <w:rPr>
+          <w:rFonts w:hint="eastAsia"/>
+        </w:rPr>
+        <w:t>(</w:t>
+      </w:r>
+      <w:r>
+        <w:rPr>
+          <w:rFonts w:hint="eastAsia"/>
+        </w:rPr>
+        <w:t>預設為</w:t>
+      </w:r>
+      <w:r>
+        <w:rPr>
+          <w:rFonts w:hint="eastAsia"/>
+        </w:rPr>
+        <w:t>3)</w:t>
+      </w:r>
+      <w:r>
+        <w:rPr>
+          <w:rFonts w:hint="eastAsia"/>
+        </w:rPr>
+        <w:t>，如果不加</w:t>
+      </w:r>
+      <w:r>
+        <w:rPr>
+          <w:rFonts w:hint="eastAsia"/>
+        </w:rPr>
+        <w:t>@</w:t>
+      </w:r>
+      <w:r>
+        <w:rPr>
+          <w:rFonts w:hint="eastAsia"/>
+        </w:rPr>
+        <w:t>會被視為文字，這點必需要注意</w:t>
+      </w:r>
+    </w:p>
+    <w:p>
+      <w:pPr>
+        <w:spacing w:line="360" w:lineRule="auto"/>
+        <w:rPr>
+          <w:rFonts w:hint="eastAsia"/>
+        </w:rPr>
+      </w:pPr>
+      <w:r>
+        <w:t>curl -X POST -F image=@test.png http://127.0.0.1:5000/localPredict</w:t>
+      </w:r>
+    </w:p>
+    <w:p>
+      <w:pPr>
+        <w:spacing w:line="360" w:lineRule="auto"/>
+      </w:pPr>
+      <w:r>
+        <w:drawing>
+          <wp:inline distT="0" distB="0" distL="0" distR="0" wp14:anchorId="68873707" wp14:editId="23D79669">
+            <wp:extent cx="5274310" cy="544830"/>
+            <wp:effectExtent l="0" t="0" r="2540" b="7620"/>
+            <wp:docPr id="19" name="圖片 19"/>
+            <wp:cNvGraphicFramePr>
+              <a:graphicFrameLocks xmlns:a="http://schemas.openxmlformats.org/drawingml/2006/main" noChangeAspect="1"/>
+            </wp:cNvGraphicFramePr>
+            <a:graphic xmlns:a="http://schemas.openxmlformats.org/drawingml/2006/main">
+              <a:graphicData uri="http://schemas.openxmlformats.org/drawingml/2006/picture">
+                <pic:pic xmlns:pic="http://schemas.openxmlformats.org/drawingml/2006/picture">
+                  <pic:nvPicPr>
+                    <pic:cNvPr id="1" name=""/>
+                    <pic:cNvPicPr/>
+                  </pic:nvPicPr>
+                  <pic:blipFill>
+                    <a:blip r:embed="rId21"/>
+                    <a:stretch>
+                      <a:fillRect/>
+                    </a:stretch>
+                  </pic:blipFill>
+                  <pic:spPr>
+                    <a:xfrm>
+                      <a:off x="0" y="0"/>
+                      <a:ext cx="5274310" cy="544830"/>
+                    </a:xfrm>
+                    <a:prstGeom prst="rect">
+                      <a:avLst/>
+                    </a:prstGeom>
+                  </pic:spPr>
+                </pic:pic>
+              </a:graphicData>
+            </a:graphic>
+          </wp:inline>
+        </w:drawing>
+      </w:r>
+    </w:p>
+    <w:p>
+      <w:pPr>
+        <w:pStyle w:val="a3"/>
+        <w:numPr>
+          <w:ilvl w:val="0"/>
+          <w:numId w:val="3"/>
+        </w:numPr>
+        <w:spacing w:line="360" w:lineRule="auto"/>
+        <w:ind w:leftChars="0"/>
+      </w:pPr>
+      <w:r>
+        <w:rPr>
+          <w:rFonts w:hint="eastAsia"/>
+        </w:rPr>
+        <w:t>Cl</w:t>
+      </w:r>
+      <w:r>
+        <w:t>ient</w:t>
+      </w:r>
+      <w:r>
+        <w:rPr>
+          <w:rFonts w:hint="eastAsia"/>
+        </w:rPr>
+        <w:t>端驗證</w:t>
+      </w:r>
+      <w:r>
+        <w:rPr>
+          <w:rFonts w:hint="eastAsia"/>
+        </w:rPr>
+        <w:t xml:space="preserve"> </w:t>
+      </w:r>
+    </w:p>
+    <w:p>
+      <w:pPr>
+        <w:spacing w:line="360" w:lineRule="auto"/>
+      </w:pPr>
+      <w:r>
+        <w:rPr>
+          <w:rFonts w:hint="eastAsia"/>
+        </w:rPr>
+        <w:t>如果已經寫好程式</w:t>
+      </w:r>
+      <w:proofErr w:type="gramStart"/>
+      <w:r>
+        <w:rPr>
+          <w:rFonts w:hint="eastAsia"/>
+        </w:rPr>
+        <w:t>要測一下</w:t>
+      </w:r>
+      <w:proofErr w:type="gramEnd"/>
+      <w:r>
+        <w:rPr>
+          <w:rFonts w:hint="eastAsia"/>
+        </w:rPr>
+        <w:t>r</w:t>
+      </w:r>
+      <w:r>
+        <w:t>estful API</w:t>
+      </w:r>
+      <w:r>
+        <w:rPr>
+          <w:rFonts w:hint="eastAsia"/>
+        </w:rPr>
+        <w:t>串接，可以參考</w:t>
+      </w:r>
+      <w:r>
+        <w:rPr>
+          <w:rFonts w:hint="eastAsia"/>
+        </w:rPr>
+        <w:t>c</w:t>
+      </w:r>
+      <w:r>
+        <w:t>lient.py</w:t>
+      </w:r>
+    </w:p>
+    <w:p>
+      <w:pPr>
+        <w:spacing w:line="360" w:lineRule="auto"/>
+      </w:pPr>
+      <w:r>
+        <w:t>python client.py</w:t>
+      </w:r>
+    </w:p>
+    <w:p>
+      <w:pPr>
+        <w:spacing w:line="360" w:lineRule="auto"/>
+        <w:rPr>
+          <w:rFonts w:hint="eastAsia"/>
+        </w:rPr>
+      </w:pPr>
+      <w:r>
+        <w:drawing>
+          <wp:inline distT="0" distB="0" distL="0" distR="0" wp14:anchorId="3947ACCA" wp14:editId="5AE1C939">
+            <wp:extent cx="5274310" cy="569595"/>
+            <wp:effectExtent l="0" t="0" r="2540" b="1905"/>
+            <wp:docPr id="20" name="圖片 20"/>
+            <wp:cNvGraphicFramePr>
+              <a:graphicFrameLocks xmlns:a="http://schemas.openxmlformats.org/drawingml/2006/main" noChangeAspect="1"/>
+            </wp:cNvGraphicFramePr>
+            <a:graphic xmlns:a="http://schemas.openxmlformats.org/drawingml/2006/main">
+              <a:graphicData uri="http://schemas.openxmlformats.org/drawingml/2006/picture">
+                <pic:pic xmlns:pic="http://schemas.openxmlformats.org/drawingml/2006/picture">
+                  <pic:nvPicPr>
+                    <pic:cNvPr id="1" name=""/>
+                    <pic:cNvPicPr/>
+                  </pic:nvPicPr>
+                  <pic:blipFill>
+                    <a:blip r:embed="rId22"/>
+                    <a:stretch>
+                      <a:fillRect/>
+                    </a:stretch>
+                  </pic:blipFill>
+                  <pic:spPr>
+                    <a:xfrm>
+                      <a:off x="0" y="0"/>
+                      <a:ext cx="5274310" cy="569595"/>
+                    </a:xfrm>
+                    <a:prstGeom prst="rect">
+                      <a:avLst/>
+                    </a:prstGeom>
+                  </pic:spPr>
+                </pic:pic>
+              </a:graphicData>
+            </a:graphic>
+          </wp:inline>
+        </w:drawing>
+      </w:r>
     </w:p>
     <w:sectPr>
       <w:pgSz w:w="11906" w:h="16838"/>
@@ -1695,7 +2703,7 @@
         <v:path o:extrusionok="f" gradientshapeok="t" o:connecttype="rect"/>
         <o:lock v:ext="edit" aspectratio="t"/>
       </v:shapetype>
-      <v:shape id="_x0000_i1108" type="#_x0000_t75" style="width:11.4pt;height:11.4pt" o:bullet="t">
+      <v:shape id="_x0000_i1088" type="#_x0000_t75" style="width:11.4pt;height:11.4pt" o:bullet="t">
         <v:imagedata r:id="rId1" o:title="mso1DA1"/>
       </v:shape>
     </w:pict>
@@ -1703,7 +2711,7 @@
   <w:abstractNum w:abstractNumId="0" w15:restartNumberingAfterBreak="0">
     <w:nsid w:val="1A2F3952"/>
     <w:multiLevelType w:val="hybridMultilevel"/>
-    <w:tmpl w:val="62EC60FE"/>
+    <w:tmpl w:val="F500AC7C"/>
     <w:lvl w:ilvl="0" w:tplc="04090007">
       <w:start w:val="1"/>
       <w:numFmt w:val="bullet"/>
@@ -2148,6 +3156,7 @@
     <w:lsdException w:name="HTML Sample" w:semiHidden="1" w:unhideWhenUsed="1"/>
     <w:lsdException w:name="HTML Typewriter" w:semiHidden="1" w:unhideWhenUsed="1"/>
     <w:lsdException w:name="HTML Variable" w:semiHidden="1" w:unhideWhenUsed="1"/>
+    <w:lsdException w:name="Normal Table" w:semiHidden="1" w:unhideWhenUsed="1"/>
     <w:lsdException w:name="annotation subject" w:semiHidden="1" w:unhideWhenUsed="1"/>
     <w:lsdException w:name="No List" w:semiHidden="1" w:unhideWhenUsed="1"/>
     <w:lsdException w:name="Outline List 1" w:semiHidden="1" w:unhideWhenUsed="1"/>
@@ -2194,8 +3203,10 @@
     <w:lsdException w:name="Table Subtle 2" w:semiHidden="1" w:unhideWhenUsed="1"/>
     <w:lsdException w:name="Table Web 1" w:semiHidden="1" w:unhideWhenUsed="1"/>
     <w:lsdException w:name="Table Web 2" w:semiHidden="1" w:unhideWhenUsed="1"/>
+    <w:lsdException w:name="Table Web 3" w:semiHidden="1" w:unhideWhenUsed="1"/>
     <w:lsdException w:name="Balloon Text" w:semiHidden="1" w:unhideWhenUsed="1"/>
     <w:lsdException w:name="Table Grid" w:uiPriority="39"/>
+    <w:lsdException w:name="Table Theme" w:semiHidden="1" w:unhideWhenUsed="1"/>
     <w:lsdException w:name="Placeholder Text" w:semiHidden="1"/>
     <w:lsdException w:name="No Spacing" w:uiPriority="1" w:qFormat="1"/>
     <w:lsdException w:name="Light Shading" w:uiPriority="60"/>

</xml_diff>

<commit_message>
add 2375 chinese characters readme
</commit_message>
<xml_diff>
--- a/chineseocr/readme.docx
+++ b/chineseocr/readme.docx
@@ -2,6 +2,34 @@
 <file path=word/document.xml><?xml version="1.0" encoding="utf-8"?>
 <w:document xmlns:wpc="http://schemas.microsoft.com/office/word/2010/wordprocessingCanvas" xmlns:cx="http://schemas.microsoft.com/office/drawing/2014/chartex" xmlns:cx1="http://schemas.microsoft.com/office/drawing/2015/9/8/chartex" xmlns:cx2="http://schemas.microsoft.com/office/drawing/2015/10/21/chartex" xmlns:cx3="http://schemas.microsoft.com/office/drawing/2016/5/9/chartex" xmlns:cx4="http://schemas.microsoft.com/office/drawing/2016/5/10/chartex" xmlns:cx5="http://schemas.microsoft.com/office/drawing/2016/5/11/chartex" xmlns:cx6="http://schemas.microsoft.com/office/drawing/2016/5/12/chartex" xmlns:cx7="http://schemas.microsoft.com/office/drawing/2016/5/13/chartex" xmlns:cx8="http://schemas.microsoft.com/office/drawing/2016/5/14/chartex" xmlns:mc="http://schemas.openxmlformats.org/markup-compatibility/2006" xmlns:aink="http://schemas.microsoft.com/office/drawing/2016/ink" xmlns:am3d="http://schemas.microsoft.com/office/drawing/2017/model3d" xmlns:o="urn:schemas-microsoft-com:office:office" xmlns:r="http://schemas.openxmlformats.org/officeDocument/2006/relationships" xmlns:m="http://schemas.openxmlformats.org/officeDocument/2006/math" xmlns:v="urn:schemas-microsoft-com:vml" xmlns:wp14="http://schemas.microsoft.com/office/word/2010/wordprocessingDrawing" xmlns:wp="http://schemas.openxmlformats.org/drawingml/2006/wordprocessingDrawing" xmlns:w10="urn:schemas-microsoft-com:office:word" xmlns:w="http://schemas.openxmlformats.org/wordprocessingml/2006/main" xmlns:w14="http://schemas.microsoft.com/office/word/2010/wordml" xmlns:w15="http://schemas.microsoft.com/office/word/2012/wordml" xmlns:w16cex="http://schemas.microsoft.com/office/word/2018/wordml/cex" xmlns:w16cid="http://schemas.microsoft.com/office/word/2016/wordml/cid" xmlns:w16="http://schemas.microsoft.com/office/word/2018/wordml" xmlns:w16sdtdh="http://schemas.microsoft.com/office/word/2020/wordml/sdtdatahash" xmlns:w16se="http://schemas.microsoft.com/office/word/2015/wordml/symex" xmlns:wpg="http://schemas.microsoft.com/office/word/2010/wordprocessingGroup" xmlns:wpi="http://schemas.microsoft.com/office/word/2010/wordprocessingInk" xmlns:wne="http://schemas.microsoft.com/office/word/2006/wordml" xmlns:wps="http://schemas.microsoft.com/office/word/2010/wordprocessingShape" mc:Ignorable="w14 w15 w16se w16cid w16 w16cex w16sdtdh wp14">
   <w:body>
+    <w:p>
+      <w:pPr>
+        <w:spacing w:line="360" w:lineRule="auto"/>
+        <w:rPr>
+          <w:b/>
+          <w:bCs/>
+          <w:shd w:val="pct15" w:color="auto" w:fill="FFFFFF"/>
+        </w:rPr>
+      </w:pPr>
+      <w:r>
+        <w:rPr>
+          <w:rFonts w:hint="eastAsia"/>
+          <w:b/>
+          <w:bCs/>
+          <w:shd w:val="pct15" w:color="auto" w:fill="FFFFFF"/>
+        </w:rPr>
+        <w:t>30</w:t>
+      </w:r>
+      <w:r>
+        <w:rPr>
+          <w:rFonts w:hint="eastAsia"/>
+          <w:b/>
+          <w:bCs/>
+          <w:shd w:val="pct15" w:color="auto" w:fill="FFFFFF"/>
+        </w:rPr>
+        <w:t>個字驗測</w:t>
+      </w:r>
+    </w:p>
     <w:p>
       <w:pPr>
         <w:spacing w:line="360" w:lineRule="auto"/>
@@ -69,43 +97,7 @@
           <w:bCs/>
           <w:color w:val="C00000"/>
         </w:rPr>
-        <w:t xml:space="preserve">oogle </w:t>
-      </w:r>
-      <w:proofErr w:type="spellStart"/>
-      <w:r>
-        <w:rPr>
-          <w:b/>
-          <w:bCs/>
-          <w:color w:val="C00000"/>
-        </w:rPr>
-        <w:t>Colab</w:t>
-      </w:r>
-      <w:proofErr w:type="spellEnd"/>
-      <w:r>
-        <w:rPr>
-          <w:b/>
-          <w:bCs/>
-          <w:color w:val="C00000"/>
-        </w:rPr>
-        <w:t xml:space="preserve"> / Local (</w:t>
-      </w:r>
-      <w:proofErr w:type="spellStart"/>
-      <w:r>
-        <w:rPr>
-          <w:b/>
-          <w:bCs/>
-          <w:color w:val="C00000"/>
-        </w:rPr>
-        <w:t>Windos</w:t>
-      </w:r>
-      <w:proofErr w:type="spellEnd"/>
-      <w:r>
-        <w:rPr>
-          <w:b/>
-          <w:bCs/>
-          <w:color w:val="C00000"/>
-        </w:rPr>
-        <w:t>)</w:t>
+        <w:t>oogle Colab / Local (Windos)</w:t>
       </w:r>
     </w:p>
     <w:p>
@@ -125,13 +117,8 @@
         <w:t>G</w:t>
       </w:r>
       <w:r>
-        <w:t xml:space="preserve">oogle </w:t>
-      </w:r>
-      <w:proofErr w:type="spellStart"/>
-      <w:r>
-        <w:t>Colab</w:t>
-      </w:r>
-      <w:proofErr w:type="spellEnd"/>
+        <w:t>oogle Colab</w:t>
+      </w:r>
     </w:p>
     <w:p>
       <w:pPr>
@@ -191,40 +178,16 @@
           <w:b/>
           <w:bCs/>
         </w:rPr>
-        <w:t>/content/</w:t>
-      </w:r>
-      <w:proofErr w:type="spellStart"/>
-      <w:r>
-        <w:rPr>
-          <w:b/>
-          <w:bCs/>
-        </w:rPr>
-        <w:t>chineseocr</w:t>
-      </w:r>
-      <w:proofErr w:type="spellEnd"/>
-      <w:r>
-        <w:rPr>
-          <w:b/>
-          <w:bCs/>
-        </w:rPr>
-        <w:t xml:space="preserve">/images/testing-data: </w:t>
+        <w:t xml:space="preserve">/content/chineseocr/images/testing-data: </w:t>
       </w:r>
       <w:r>
         <w:br/>
       </w:r>
-      <w:proofErr w:type="gramStart"/>
-      <w:r>
-        <w:rPr>
-          <w:rFonts w:hint="eastAsia"/>
-        </w:rPr>
-        <w:t>這裡放要測試</w:t>
-      </w:r>
-      <w:proofErr w:type="gramEnd"/>
-      <w:r>
-        <w:rPr>
-          <w:rFonts w:hint="eastAsia"/>
-        </w:rPr>
-        <w:t>的資料，請使用小畫家</w:t>
+      <w:r>
+        <w:rPr>
+          <w:rFonts w:hint="eastAsia"/>
+        </w:rPr>
+        <w:t>這裡放要測試的資料，請使用小畫家</w:t>
       </w:r>
       <w:r>
         <w:rPr>
@@ -316,7 +279,6 @@
         <w:rPr>
           <w:noProof/>
         </w:rPr>
-        <w:lastRenderedPageBreak/>
         <mc:AlternateContent>
           <mc:Choice Requires="wps">
             <w:drawing>
@@ -515,23 +477,7 @@
           <w:b/>
           <w:bCs/>
         </w:rPr>
-        <w:t>/content/</w:t>
-      </w:r>
-      <w:proofErr w:type="spellStart"/>
-      <w:r>
-        <w:rPr>
-          <w:b/>
-          <w:bCs/>
-        </w:rPr>
-        <w:t>chineseocr</w:t>
-      </w:r>
-      <w:proofErr w:type="spellEnd"/>
-      <w:r>
-        <w:rPr>
-          <w:b/>
-          <w:bCs/>
-        </w:rPr>
-        <w:t>/images/t</w:t>
+        <w:t>/content/chineseocr/images/t</w:t>
       </w:r>
       <w:r>
         <w:rPr>
@@ -667,7 +613,6 @@
         </w:rPr>
         <w:t>程式碼</w:t>
       </w:r>
-      <w:proofErr w:type="spellStart"/>
       <w:r>
         <w:rPr>
           <w:rFonts w:hint="eastAsia"/>
@@ -681,7 +626,6 @@
         </w:rPr>
         <w:t>andwritten.ipynb</w:t>
       </w:r>
-      <w:proofErr w:type="spellEnd"/>
       <w:r>
         <w:rPr>
           <w:rFonts w:hint="eastAsia"/>
@@ -715,7 +659,6 @@
         </w:rPr>
         <w:t>環境可將綠色的部分打開，下面的部分註解掉，若是使用</w:t>
       </w:r>
-      <w:proofErr w:type="spellStart"/>
       <w:r>
         <w:rPr>
           <w:rFonts w:hint="eastAsia"/>
@@ -725,7 +668,6 @@
       <w:r>
         <w:t>lab</w:t>
       </w:r>
-      <w:proofErr w:type="spellEnd"/>
       <w:r>
         <w:rPr>
           <w:rFonts w:hint="eastAsia"/>
@@ -853,10 +795,8 @@
         <w:rPr>
           <w:rFonts w:hint="eastAsia"/>
         </w:rPr>
-        <w:lastRenderedPageBreak/>
         <w:t>要測試的</w:t>
       </w:r>
-      <w:proofErr w:type="spellStart"/>
       <w:r>
         <w:rPr>
           <w:rFonts w:hint="eastAsia"/>
@@ -866,7 +806,6 @@
       <w:r>
         <w:t>ng</w:t>
       </w:r>
-      <w:proofErr w:type="spellEnd"/>
       <w:r>
         <w:rPr>
           <w:rFonts w:hint="eastAsia"/>
@@ -888,7 +827,6 @@
         </w:rPr>
         <w:t>，另外</w:t>
       </w:r>
-      <w:proofErr w:type="spellStart"/>
       <w:r>
         <w:rPr>
           <w:rFonts w:hint="eastAsia"/>
@@ -898,7 +836,6 @@
       <w:r>
         <w:t>howResult</w:t>
       </w:r>
-      <w:proofErr w:type="spellEnd"/>
       <w:r>
         <w:rPr>
           <w:rFonts w:hint="eastAsia"/>
@@ -936,14 +873,7 @@
         <w:rPr>
           <w:rFonts w:hint="eastAsia"/>
         </w:rPr>
-        <w:t>，</w:t>
-      </w:r>
-      <w:proofErr w:type="gramStart"/>
-      <w:r>
-        <w:rPr>
-          <w:rFonts w:hint="eastAsia"/>
-        </w:rPr>
-        <w:t>表示取前</w:t>
+        <w:t>，表示取前</w:t>
       </w:r>
       <w:r>
         <w:rPr>
@@ -955,14 +885,7 @@
         <w:rPr>
           <w:rFonts w:hint="eastAsia"/>
         </w:rPr>
-        <w:t>個</w:t>
-      </w:r>
-      <w:proofErr w:type="gramEnd"/>
-      <w:r>
-        <w:rPr>
-          <w:rFonts w:hint="eastAsia"/>
-        </w:rPr>
-        <w:t>預測機率高的結果出來，如果我只想看</w:t>
+        <w:t>個預測機率高的結果出來，如果我只想看</w:t>
       </w:r>
       <w:r>
         <w:rPr>
@@ -976,7 +899,6 @@
         </w:rPr>
         <w:t>個可以調整成</w:t>
       </w:r>
-      <w:proofErr w:type="spellStart"/>
       <w:r>
         <w:rPr>
           <w:rFonts w:hint="eastAsia"/>
@@ -984,11 +906,7 @@
         <w:t>s</w:t>
       </w:r>
       <w:r>
-        <w:t>howResult</w:t>
-      </w:r>
-      <w:proofErr w:type="spellEnd"/>
-      <w:r>
-        <w:t>(prediction, 2)</w:t>
+        <w:t>howResult(prediction, 2)</w:t>
       </w:r>
     </w:p>
     <w:p>
@@ -1170,7 +1088,6 @@
           <w:bCs/>
           <w:color w:val="C00000"/>
         </w:rPr>
-        <w:lastRenderedPageBreak/>
         <w:t>Li</w:t>
       </w:r>
       <w:r>
@@ -1241,7 +1158,6 @@
         </w:rPr>
         <w:t>因是使用</w:t>
       </w:r>
-      <w:proofErr w:type="spellStart"/>
       <w:r>
         <w:rPr>
           <w:rFonts w:hint="eastAsia"/>
@@ -1251,7 +1167,6 @@
       <w:r>
         <w:t>lab</w:t>
       </w:r>
-      <w:proofErr w:type="spellEnd"/>
       <w:r>
         <w:rPr>
           <w:rFonts w:hint="eastAsia"/>
@@ -1490,29 +1405,7 @@
           <w:sz w:val="21"/>
           <w:szCs w:val="21"/>
         </w:rPr>
-        <w:t>/</w:t>
-      </w:r>
-      <w:proofErr w:type="spellStart"/>
-      <w:r>
-        <w:rPr>
-          <w:rFonts w:ascii="Courier New" w:eastAsia="新細明體" w:hAnsi="Courier New" w:cs="Courier New"/>
-          <w:color w:val="000000"/>
-          <w:kern w:val="0"/>
-          <w:sz w:val="21"/>
-          <w:szCs w:val="21"/>
-        </w:rPr>
-        <w:t>chineseocr</w:t>
-      </w:r>
-      <w:proofErr w:type="spellEnd"/>
-      <w:r>
-        <w:rPr>
-          <w:rFonts w:ascii="Courier New" w:eastAsia="新細明體" w:hAnsi="Courier New" w:cs="Courier New"/>
-          <w:color w:val="000000"/>
-          <w:kern w:val="0"/>
-          <w:sz w:val="21"/>
-          <w:szCs w:val="21"/>
-        </w:rPr>
-        <w:t>/images/testing-data/test.png --top=</w:t>
+        <w:t>/chineseocr/images/testing-data/test.png --top=</w:t>
       </w:r>
       <w:r>
         <w:rPr>
@@ -1535,7 +1428,6 @@
         </w:rPr>
         <w:t>下圖是用</w:t>
       </w:r>
-      <w:proofErr w:type="spellStart"/>
       <w:r>
         <w:rPr>
           <w:rFonts w:hint="eastAsia"/>
@@ -1545,7 +1437,6 @@
       <w:r>
         <w:t>lab</w:t>
       </w:r>
-      <w:proofErr w:type="spellEnd"/>
       <w:r>
         <w:rPr>
           <w:rFonts w:hint="eastAsia"/>
@@ -1631,7 +1522,6 @@
           <w:bCs/>
           <w:color w:val="C00000"/>
         </w:rPr>
-        <w:lastRenderedPageBreak/>
         <w:t>AWS deep learning with no GPU (Ubuntu)</w:t>
       </w:r>
     </w:p>
@@ -1639,7 +1529,6 @@
       <w:pPr>
         <w:spacing w:line="360" w:lineRule="auto"/>
         <w:rPr>
-          <w:rFonts w:hint="eastAsia"/>
           <w:b/>
           <w:bCs/>
           <w:color w:val="C00000"/>
@@ -1647,6 +1536,7 @@
       </w:pPr>
       <w:r>
         <w:rPr>
+          <w:noProof/>
           <w:shd w:val="pct15" w:color="auto" w:fill="FFFFFF"/>
         </w:rPr>
         <w:drawing>
@@ -1689,9 +1579,6 @@
     <w:p>
       <w:pPr>
         <w:spacing w:line="360" w:lineRule="auto"/>
-        <w:rPr>
-          <w:rFonts w:hint="eastAsia"/>
-        </w:rPr>
       </w:pPr>
       <w:r>
         <w:t>Health check</w:t>
@@ -1783,7 +1670,6 @@
         </w:rPr>
         <w:t>之後</w:t>
       </w:r>
-      <w:proofErr w:type="spellStart"/>
       <w:r>
         <w:rPr>
           <w:rFonts w:hint="eastAsia"/>
@@ -1793,7 +1679,6 @@
       <w:r>
         <w:t>p</w:t>
       </w:r>
-      <w:proofErr w:type="spellEnd"/>
       <w:r>
         <w:rPr>
           <w:rFonts w:hint="eastAsia"/>
@@ -1849,6 +1734,7 @@
       </w:pPr>
       <w:r>
         <w:rPr>
+          <w:noProof/>
           <w:shd w:val="pct15" w:color="auto" w:fill="FFFFFF"/>
         </w:rPr>
         <w:drawing>
@@ -1908,6 +1794,7 @@
       </w:pPr>
       <w:r>
         <w:rPr>
+          <w:noProof/>
           <w:shd w:val="pct15" w:color="auto" w:fill="FFFFFF"/>
         </w:rPr>
         <w:drawing>
@@ -2027,9 +1914,6 @@
     <w:p>
       <w:pPr>
         <w:spacing w:line="360" w:lineRule="auto"/>
-        <w:rPr>
-          <w:rFonts w:hint="eastAsia"/>
-        </w:rPr>
       </w:pPr>
       <w:r>
         <w:rPr>
@@ -2067,14 +1951,12 @@
         </w:rPr>
         <w:t>client</w:t>
       </w:r>
-      <w:proofErr w:type="gramStart"/>
       <w:r>
         <w:rPr>
           <w:rFonts w:hint="eastAsia"/>
         </w:rPr>
         <w:t>端打</w:t>
       </w:r>
-      <w:proofErr w:type="gramEnd"/>
       <w:r>
         <w:rPr>
           <w:rFonts w:hint="eastAsia"/>
@@ -2147,9 +2029,6 @@
       <w:pPr>
         <w:spacing w:line="360" w:lineRule="auto"/>
       </w:pPr>
-      <w:r>
-        <w:t>https://andy6804tw.github.io/2020/04/10/gcp-gunicorn/</w:t>
-      </w:r>
       <w:r>
         <w:rPr>
           <w:rFonts w:hint="eastAsia"/>
@@ -2170,127 +2049,113 @@
           <w:rFonts w:ascii="Calibri" w:hAnsi="Calibri" w:cs="Calibri"/>
           <w:sz w:val="22"/>
         </w:rPr>
-        <w:t>source activate tensorflow2_p36</w:t>
+        <w:t xml:space="preserve">source activate tensorflow2_p36 </w:t>
+      </w:r>
+      <w:r>
+        <w:rPr>
+          <w:rFonts w:ascii="Calibri" w:hAnsi="Calibri" w:cs="Calibri" w:hint="eastAsia"/>
+          <w:sz w:val="22"/>
+        </w:rPr>
+        <w:t>安裝相關套件</w:t>
+      </w:r>
+      <w:r>
+        <w:rPr>
+          <w:rFonts w:ascii="Calibri" w:hAnsi="Calibri" w:cs="Calibri" w:hint="eastAsia"/>
+          <w:sz w:val="22"/>
+        </w:rPr>
+        <w:t xml:space="preserve"> (</w:t>
+      </w:r>
+      <w:r>
+        <w:rPr>
+          <w:rFonts w:ascii="Calibri" w:hAnsi="Calibri" w:cs="Calibri" w:hint="eastAsia"/>
+          <w:sz w:val="22"/>
+        </w:rPr>
+        <w:t>包含</w:t>
+      </w:r>
+      <w:r>
+        <w:rPr>
+          <w:rFonts w:ascii="Calibri" w:hAnsi="Calibri" w:cs="Calibri" w:hint="eastAsia"/>
+          <w:sz w:val="22"/>
+        </w:rPr>
+        <w:t>t</w:t>
       </w:r>
       <w:r>
         <w:rPr>
           <w:rFonts w:ascii="Calibri" w:hAnsi="Calibri" w:cs="Calibri"/>
           <w:sz w:val="22"/>
         </w:rPr>
-        <w:t xml:space="preserve"> </w:t>
+        <w:t>ensorflow</w:t>
       </w:r>
       <w:r>
         <w:rPr>
           <w:rFonts w:ascii="Calibri" w:hAnsi="Calibri" w:cs="Calibri" w:hint="eastAsia"/>
           <w:sz w:val="22"/>
         </w:rPr>
-        <w:t>安裝相關套件</w:t>
+        <w:t>、</w:t>
       </w:r>
       <w:r>
         <w:rPr>
           <w:rFonts w:ascii="Calibri" w:hAnsi="Calibri" w:cs="Calibri" w:hint="eastAsia"/>
           <w:sz w:val="22"/>
         </w:rPr>
-        <w:t xml:space="preserve"> (</w:t>
+        <w:t>k</w:t>
+      </w:r>
+      <w:r>
+        <w:rPr>
+          <w:rFonts w:ascii="Calibri" w:hAnsi="Calibri" w:cs="Calibri"/>
+          <w:sz w:val="22"/>
+        </w:rPr>
+        <w:t>eras</w:t>
       </w:r>
       <w:r>
         <w:rPr>
           <w:rFonts w:ascii="Calibri" w:hAnsi="Calibri" w:cs="Calibri" w:hint="eastAsia"/>
           <w:sz w:val="22"/>
         </w:rPr>
-        <w:t>包含</w:t>
-      </w:r>
-      <w:proofErr w:type="spellStart"/>
+        <w:t>等套件</w:t>
+      </w:r>
       <w:r>
         <w:rPr>
           <w:rFonts w:ascii="Calibri" w:hAnsi="Calibri" w:cs="Calibri" w:hint="eastAsia"/>
           <w:sz w:val="22"/>
         </w:rPr>
-        <w:t>t</w:t>
+        <w:t>)</w:t>
+      </w:r>
+    </w:p>
+    <w:p>
+      <w:pPr>
+        <w:spacing w:line="360" w:lineRule="auto"/>
+      </w:pPr>
+      <w:r>
+        <w:rPr>
+          <w:rFonts w:ascii="Calibri" w:hAnsi="Calibri" w:cs="Calibri" w:hint="eastAsia"/>
+          <w:sz w:val="22"/>
+        </w:rPr>
+        <w:t>p</w:t>
       </w:r>
       <w:r>
         <w:rPr>
           <w:rFonts w:ascii="Calibri" w:hAnsi="Calibri" w:cs="Calibri"/>
           <w:sz w:val="22"/>
         </w:rPr>
-        <w:t>ensorflow</w:t>
-      </w:r>
-      <w:proofErr w:type="spellEnd"/>
+        <w:t>ip list</w:t>
+      </w:r>
       <w:r>
         <w:rPr>
           <w:rFonts w:ascii="Calibri" w:hAnsi="Calibri" w:cs="Calibri" w:hint="eastAsia"/>
           <w:sz w:val="22"/>
         </w:rPr>
-        <w:t>、</w:t>
-      </w:r>
-      <w:proofErr w:type="spellStart"/>
-      <w:r>
-        <w:rPr>
-          <w:rFonts w:ascii="Calibri" w:hAnsi="Calibri" w:cs="Calibri" w:hint="eastAsia"/>
-          <w:sz w:val="22"/>
-        </w:rPr>
-        <w:t>k</w:t>
-      </w:r>
-      <w:r>
-        <w:rPr>
-          <w:rFonts w:ascii="Calibri" w:hAnsi="Calibri" w:cs="Calibri"/>
-          <w:sz w:val="22"/>
-        </w:rPr>
-        <w:t>eras</w:t>
-      </w:r>
-      <w:proofErr w:type="spellEnd"/>
-      <w:r>
-        <w:rPr>
-          <w:rFonts w:ascii="Calibri" w:hAnsi="Calibri" w:cs="Calibri" w:hint="eastAsia"/>
-          <w:sz w:val="22"/>
-        </w:rPr>
-        <w:t>等套件</w:t>
-      </w:r>
-      <w:r>
-        <w:rPr>
-          <w:rFonts w:ascii="Calibri" w:hAnsi="Calibri" w:cs="Calibri" w:hint="eastAsia"/>
-          <w:sz w:val="22"/>
-        </w:rPr>
-        <w:t>)</w:t>
-      </w:r>
-    </w:p>
-    <w:p>
-      <w:pPr>
-        <w:spacing w:line="360" w:lineRule="auto"/>
-        <w:rPr>
-          <w:rFonts w:hint="eastAsia"/>
-        </w:rPr>
-      </w:pPr>
-      <w:r>
-        <w:rPr>
-          <w:rFonts w:ascii="Calibri" w:hAnsi="Calibri" w:cs="Calibri" w:hint="eastAsia"/>
-          <w:sz w:val="22"/>
-        </w:rPr>
-        <w:t>p</w:t>
-      </w:r>
-      <w:r>
-        <w:rPr>
-          <w:rFonts w:ascii="Calibri" w:hAnsi="Calibri" w:cs="Calibri"/>
-          <w:sz w:val="22"/>
-        </w:rPr>
-        <w:t>ip list</w:t>
-      </w:r>
-      <w:r>
-        <w:rPr>
-          <w:rFonts w:ascii="Calibri" w:hAnsi="Calibri" w:cs="Calibri" w:hint="eastAsia"/>
-          <w:sz w:val="22"/>
-        </w:rPr>
         <w:t>可以看安裝了那些套件以及版本</w:t>
       </w:r>
     </w:p>
     <w:p>
       <w:pPr>
         <w:spacing w:line="360" w:lineRule="auto"/>
-        <w:rPr>
-          <w:rFonts w:hint="eastAsia"/>
-        </w:rPr>
-      </w:pPr>
-      <w:r>
+      </w:pPr>
+      <w:r>
+        <w:rPr>
+          <w:noProof/>
+        </w:rPr>
         <w:lastRenderedPageBreak/>
         <w:drawing>
           <wp:inline distT="0" distB="0" distL="0" distR="0" wp14:anchorId="06515F08" wp14:editId="2FE24D93">
@@ -2347,6 +2212,9 @@
         <w:spacing w:line="360" w:lineRule="auto"/>
       </w:pPr>
       <w:r>
+        <w:rPr>
+          <w:noProof/>
+        </w:rPr>
         <w:drawing>
           <wp:inline distT="0" distB="0" distL="0" distR="0" wp14:anchorId="3F17D67E" wp14:editId="69DF4A3A">
             <wp:extent cx="5274310" cy="2369185"/>
@@ -2387,9 +2255,6 @@
     <w:p>
       <w:pPr>
         <w:spacing w:line="360" w:lineRule="auto"/>
-        <w:rPr>
-          <w:rFonts w:hint="eastAsia"/>
-        </w:rPr>
       </w:pPr>
     </w:p>
     <w:p>
@@ -2427,9 +2292,6 @@
     <w:p>
       <w:pPr>
         <w:spacing w:line="360" w:lineRule="auto"/>
-        <w:rPr>
-          <w:rFonts w:hint="eastAsia"/>
-        </w:rPr>
       </w:pPr>
       <w:r>
         <w:rPr>
@@ -2492,9 +2354,6 @@
     <w:p>
       <w:pPr>
         <w:spacing w:line="360" w:lineRule="auto"/>
-        <w:rPr>
-          <w:rFonts w:hint="eastAsia"/>
-        </w:rPr>
       </w:pPr>
       <w:r>
         <w:t>curl -X POST -F image=@test.png http://127.0.0.1:5000/localPredict</w:t>
@@ -2505,6 +2364,9 @@
         <w:spacing w:line="360" w:lineRule="auto"/>
       </w:pPr>
       <w:r>
+        <w:rPr>
+          <w:noProof/>
+        </w:rPr>
         <w:drawing>
           <wp:inline distT="0" distB="0" distL="0" distR="0" wp14:anchorId="68873707" wp14:editId="23D79669">
             <wp:extent cx="5274310" cy="544830"/>
@@ -2582,16 +2444,8 @@
         <w:rPr>
           <w:rFonts w:hint="eastAsia"/>
         </w:rPr>
-        <w:t>如果已經寫好程式</w:t>
-      </w:r>
-      <w:proofErr w:type="gramStart"/>
-      <w:r>
-        <w:rPr>
-          <w:rFonts w:hint="eastAsia"/>
-        </w:rPr>
-        <w:t>要測一下</w:t>
-      </w:r>
-      <w:proofErr w:type="gramEnd"/>
+        <w:t>如果已經寫好程式要測一下</w:t>
+      </w:r>
       <w:r>
         <w:rPr>
           <w:rFonts w:hint="eastAsia"/>
@@ -2628,11 +2482,11 @@
     <w:p>
       <w:pPr>
         <w:spacing w:line="360" w:lineRule="auto"/>
-        <w:rPr>
-          <w:rFonts w:hint="eastAsia"/>
-        </w:rPr>
-      </w:pPr>
-      <w:r>
+      </w:pPr>
+      <w:r>
+        <w:rPr>
+          <w:noProof/>
+        </w:rPr>
         <w:drawing>
           <wp:inline distT="0" distB="0" distL="0" distR="0" wp14:anchorId="3947ACCA" wp14:editId="5AE1C939">
             <wp:extent cx="5274310" cy="569595"/>
@@ -2670,6 +2524,3332 @@
         </w:drawing>
       </w:r>
     </w:p>
+    <w:p>
+      <w:pPr>
+        <w:spacing w:line="360" w:lineRule="auto"/>
+      </w:pPr>
+    </w:p>
+    <w:p>
+      <w:pPr>
+        <w:spacing w:line="360" w:lineRule="auto"/>
+      </w:pPr>
+    </w:p>
+    <w:p>
+      <w:pPr>
+        <w:spacing w:line="360" w:lineRule="auto"/>
+        <w:rPr>
+          <w:rFonts w:hint="eastAsia"/>
+        </w:rPr>
+      </w:pPr>
+    </w:p>
+    <w:p>
+      <w:pPr>
+        <w:spacing w:line="360" w:lineRule="auto"/>
+        <w:rPr>
+          <w:b/>
+          <w:bCs/>
+          <w:shd w:val="pct15" w:color="auto" w:fill="FFFFFF"/>
+        </w:rPr>
+      </w:pPr>
+      <w:r>
+        <w:rPr>
+          <w:rFonts w:hint="eastAsia"/>
+          <w:b/>
+          <w:bCs/>
+          <w:shd w:val="pct15" w:color="auto" w:fill="FFFFFF"/>
+        </w:rPr>
+        <w:lastRenderedPageBreak/>
+        <w:t>2375</w:t>
+      </w:r>
+      <w:r>
+        <w:rPr>
+          <w:rFonts w:hint="eastAsia"/>
+          <w:b/>
+          <w:bCs/>
+          <w:shd w:val="pct15" w:color="auto" w:fill="FFFFFF"/>
+        </w:rPr>
+        <w:t>個字驗測</w:t>
+      </w:r>
+    </w:p>
+    <w:p>
+      <w:pPr>
+        <w:spacing w:line="360" w:lineRule="auto"/>
+      </w:pPr>
+      <w:r>
+        <w:rPr>
+          <w:rFonts w:hint="eastAsia"/>
+        </w:rPr>
+        <w:t>以下提供</w:t>
+      </w:r>
+      <w:r>
+        <w:rPr>
+          <w:rFonts w:hint="eastAsia"/>
+        </w:rPr>
+        <w:t>3</w:t>
+      </w:r>
+      <w:r>
+        <w:rPr>
+          <w:rFonts w:hint="eastAsia"/>
+        </w:rPr>
+        <w:t>種操作模式，程式碼可去</w:t>
+      </w:r>
+      <w:hyperlink r:id="rId23" w:history="1">
+        <w:r>
+          <w:rPr>
+            <w:rStyle w:val="a4"/>
+          </w:rPr>
+          <w:t>https://github.com/GeeKoders/OCR/tree/main/chineseocr</w:t>
+        </w:r>
+      </w:hyperlink>
+      <w:r>
+        <w:rPr>
+          <w:rFonts w:hint="eastAsia"/>
+        </w:rPr>
+        <w:t>下載</w:t>
+      </w:r>
+    </w:p>
+    <w:p>
+      <w:pPr>
+        <w:pStyle w:val="a3"/>
+        <w:numPr>
+          <w:ilvl w:val="0"/>
+          <w:numId w:val="1"/>
+        </w:numPr>
+        <w:spacing w:line="360" w:lineRule="auto"/>
+        <w:ind w:leftChars="0"/>
+        <w:rPr>
+          <w:b/>
+          <w:bCs/>
+          <w:color w:val="C00000"/>
+        </w:rPr>
+      </w:pPr>
+      <w:r>
+        <w:rPr>
+          <w:rFonts w:hint="eastAsia"/>
+          <w:b/>
+          <w:bCs/>
+          <w:color w:val="C00000"/>
+        </w:rPr>
+        <w:t>G</w:t>
+      </w:r>
+      <w:r>
+        <w:rPr>
+          <w:b/>
+          <w:bCs/>
+          <w:color w:val="C00000"/>
+        </w:rPr>
+        <w:t>oogle Colab / Local (Windos)</w:t>
+      </w:r>
+    </w:p>
+    <w:p>
+      <w:pPr>
+        <w:pStyle w:val="a3"/>
+        <w:numPr>
+          <w:ilvl w:val="0"/>
+          <w:numId w:val="3"/>
+        </w:numPr>
+        <w:spacing w:line="360" w:lineRule="auto"/>
+        <w:ind w:leftChars="0"/>
+      </w:pPr>
+      <w:r>
+        <w:rPr>
+          <w:rFonts w:hint="eastAsia"/>
+        </w:rPr>
+        <w:t>G</w:t>
+      </w:r>
+      <w:r>
+        <w:t>oogle Colab</w:t>
+      </w:r>
+    </w:p>
+    <w:p>
+      <w:pPr>
+        <w:pStyle w:val="a3"/>
+        <w:spacing w:line="360" w:lineRule="auto"/>
+        <w:ind w:leftChars="0" w:left="840"/>
+      </w:pPr>
+      <w:r>
+        <w:drawing>
+          <wp:inline distT="0" distB="0" distL="0" distR="0" wp14:anchorId="254DFB45" wp14:editId="2B234A8D">
+            <wp:extent cx="2505075" cy="2495550"/>
+            <wp:effectExtent l="0" t="0" r="9525" b="0"/>
+            <wp:docPr id="39" name="圖片 39"/>
+            <wp:cNvGraphicFramePr>
+              <a:graphicFrameLocks xmlns:a="http://schemas.openxmlformats.org/drawingml/2006/main" noChangeAspect="1"/>
+            </wp:cNvGraphicFramePr>
+            <a:graphic xmlns:a="http://schemas.openxmlformats.org/drawingml/2006/main">
+              <a:graphicData uri="http://schemas.openxmlformats.org/drawingml/2006/picture">
+                <pic:pic xmlns:pic="http://schemas.openxmlformats.org/drawingml/2006/picture">
+                  <pic:nvPicPr>
+                    <pic:cNvPr id="1" name=""/>
+                    <pic:cNvPicPr/>
+                  </pic:nvPicPr>
+                  <pic:blipFill>
+                    <a:blip r:embed="rId24"/>
+                    <a:stretch>
+                      <a:fillRect/>
+                    </a:stretch>
+                  </pic:blipFill>
+                  <pic:spPr>
+                    <a:xfrm>
+                      <a:off x="0" y="0"/>
+                      <a:ext cx="2505425" cy="2495899"/>
+                    </a:xfrm>
+                    <a:prstGeom prst="rect">
+                      <a:avLst/>
+                    </a:prstGeom>
+                  </pic:spPr>
+                </pic:pic>
+              </a:graphicData>
+            </a:graphic>
+          </wp:inline>
+        </w:drawing>
+      </w:r>
+    </w:p>
+    <w:p>
+      <w:pPr>
+        <w:pStyle w:val="a3"/>
+        <w:spacing w:line="360" w:lineRule="auto"/>
+        <w:ind w:leftChars="0" w:left="840"/>
+      </w:pPr>
+      <w:r>
+        <w:rPr>
+          <w:b/>
+          <w:bCs/>
+        </w:rPr>
+        <w:t xml:space="preserve">/content/chineseocr/images/testing-data: </w:t>
+      </w:r>
+      <w:r>
+        <w:br/>
+      </w:r>
+      <w:r>
+        <w:rPr>
+          <w:rFonts w:hint="eastAsia"/>
+        </w:rPr>
+        <w:t>這裡放要測試的資料，請使用小畫家</w:t>
+      </w:r>
+      <w:r>
+        <w:rPr>
+          <w:rFonts w:hint="eastAsia"/>
+        </w:rPr>
+        <w:t>1 p</w:t>
+      </w:r>
+      <w:r>
+        <w:t>x</w:t>
+      </w:r>
+      <w:r>
+        <w:rPr>
+          <w:rFonts w:hint="eastAsia"/>
+        </w:rPr>
+        <w:t>和像素</w:t>
+      </w:r>
+      <w:r>
+        <w:rPr>
+          <w:rFonts w:hint="eastAsia"/>
+        </w:rPr>
+        <w:t>(50, 50)</w:t>
+      </w:r>
+      <w:r>
+        <w:rPr>
+          <w:rFonts w:hint="eastAsia"/>
+        </w:rPr>
+        <w:t>的規格</w:t>
+      </w:r>
+    </w:p>
+    <w:p>
+      <w:pPr>
+        <w:pStyle w:val="a3"/>
+        <w:spacing w:line="360" w:lineRule="auto"/>
+        <w:ind w:leftChars="0" w:left="840"/>
+      </w:pPr>
+      <w:r>
+        <w:rPr>
+          <w:noProof/>
+        </w:rPr>
+        <w:drawing>
+          <wp:inline distT="0" distB="0" distL="0" distR="0" wp14:anchorId="52EEAEEF" wp14:editId="29B9E1DD">
+            <wp:extent cx="3209925" cy="3482340"/>
+            <wp:effectExtent l="0" t="0" r="9525" b="3810"/>
+            <wp:docPr id="23" name="圖片 23"/>
+            <wp:cNvGraphicFramePr>
+              <a:graphicFrameLocks xmlns:a="http://schemas.openxmlformats.org/drawingml/2006/main" noChangeAspect="1"/>
+            </wp:cNvGraphicFramePr>
+            <a:graphic xmlns:a="http://schemas.openxmlformats.org/drawingml/2006/main">
+              <a:graphicData uri="http://schemas.openxmlformats.org/drawingml/2006/picture">
+                <pic:pic xmlns:pic="http://schemas.openxmlformats.org/drawingml/2006/picture">
+                  <pic:nvPicPr>
+                    <pic:cNvPr id="1" name=""/>
+                    <pic:cNvPicPr/>
+                  </pic:nvPicPr>
+                  <pic:blipFill>
+                    <a:blip r:embed="rId7"/>
+                    <a:stretch>
+                      <a:fillRect/>
+                    </a:stretch>
+                  </pic:blipFill>
+                  <pic:spPr>
+                    <a:xfrm>
+                      <a:off x="0" y="0"/>
+                      <a:ext cx="3210380" cy="3482834"/>
+                    </a:xfrm>
+                    <a:prstGeom prst="rect">
+                      <a:avLst/>
+                    </a:prstGeom>
+                  </pic:spPr>
+                </pic:pic>
+              </a:graphicData>
+            </a:graphic>
+          </wp:inline>
+        </w:drawing>
+      </w:r>
+    </w:p>
+    <w:p>
+      <w:pPr>
+        <w:pStyle w:val="a3"/>
+        <w:spacing w:line="360" w:lineRule="auto"/>
+        <w:ind w:leftChars="0" w:left="840"/>
+      </w:pPr>
+    </w:p>
+    <w:p>
+      <w:pPr>
+        <w:spacing w:line="360" w:lineRule="auto"/>
+      </w:pPr>
+      <w:r>
+        <w:rPr>
+          <w:noProof/>
+        </w:rPr>
+        <w:lastRenderedPageBreak/>
+        <mc:AlternateContent>
+          <mc:Choice Requires="wps">
+            <w:drawing>
+              <wp:anchor distT="0" distB="0" distL="114300" distR="114300" simplePos="0" relativeHeight="251664384" behindDoc="0" locked="0" layoutInCell="1" allowOverlap="1" wp14:anchorId="5B1AA95C" wp14:editId="28E0129A">
+                <wp:simplePos x="0" y="0"/>
+                <wp:positionH relativeFrom="column">
+                  <wp:posOffset>1501140</wp:posOffset>
+                </wp:positionH>
+                <wp:positionV relativeFrom="paragraph">
+                  <wp:posOffset>91440</wp:posOffset>
+                </wp:positionV>
+                <wp:extent cx="236220" cy="365760"/>
+                <wp:effectExtent l="0" t="0" r="11430" b="15240"/>
+                <wp:wrapNone/>
+                <wp:docPr id="16" name="矩形 16"/>
+                <wp:cNvGraphicFramePr/>
+                <a:graphic xmlns:a="http://schemas.openxmlformats.org/drawingml/2006/main">
+                  <a:graphicData uri="http://schemas.microsoft.com/office/word/2010/wordprocessingShape">
+                    <wps:wsp>
+                      <wps:cNvSpPr/>
+                      <wps:spPr>
+                        <a:xfrm>
+                          <a:off x="0" y="0"/>
+                          <a:ext cx="236220" cy="365760"/>
+                        </a:xfrm>
+                        <a:prstGeom prst="rect">
+                          <a:avLst/>
+                        </a:prstGeom>
+                        <a:noFill/>
+                        <a:ln>
+                          <a:solidFill>
+                            <a:srgbClr val="FF0000"/>
+                          </a:solidFill>
+                        </a:ln>
+                      </wps:spPr>
+                      <wps:style>
+                        <a:lnRef idx="2">
+                          <a:schemeClr val="accent1">
+                            <a:shade val="50000"/>
+                          </a:schemeClr>
+                        </a:lnRef>
+                        <a:fillRef idx="1">
+                          <a:schemeClr val="accent1"/>
+                        </a:fillRef>
+                        <a:effectRef idx="0">
+                          <a:schemeClr val="accent1"/>
+                        </a:effectRef>
+                        <a:fontRef idx="minor">
+                          <a:schemeClr val="lt1"/>
+                        </a:fontRef>
+                      </wps:style>
+                      <wps:bodyPr rot="0" spcFirstLastPara="0" vertOverflow="overflow" horzOverflow="overflow" vert="horz" wrap="square" lIns="91440" tIns="45720" rIns="91440" bIns="45720" numCol="1" spcCol="0" rtlCol="0" fromWordArt="0" anchor="ctr" anchorCtr="0" forceAA="0" compatLnSpc="1">
+                        <a:prstTxWarp prst="textNoShape">
+                          <a:avLst/>
+                        </a:prstTxWarp>
+                        <a:noAutofit/>
+                      </wps:bodyPr>
+                    </wps:wsp>
+                  </a:graphicData>
+                </a:graphic>
+              </wp:anchor>
+            </w:drawing>
+          </mc:Choice>
+          <mc:Fallback>
+            <w:pict>
+              <v:rect w14:anchorId="3ABCE966" id="矩形 16" o:spid="_x0000_s1026" style="position:absolute;margin-left:118.2pt;margin-top:7.2pt;width:18.6pt;height:28.8pt;z-index:251664384;visibility:visible;mso-wrap-style:square;mso-wrap-distance-left:9pt;mso-wrap-distance-top:0;mso-wrap-distance-right:9pt;mso-wrap-distance-bottom:0;mso-position-horizontal:absolute;mso-position-horizontal-relative:text;mso-position-vertical:absolute;mso-position-vertical-relative:text;v-text-anchor:middle" o:gfxdata="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" filled="f" strokecolor="red" strokeweight="1pt"/>
+            </w:pict>
+          </mc:Fallback>
+        </mc:AlternateContent>
+      </w:r>
+      <w:r>
+        <w:rPr>
+          <w:noProof/>
+        </w:rPr>
+        <mc:AlternateContent>
+          <mc:Choice Requires="wps">
+            <w:drawing>
+              <wp:anchor distT="0" distB="0" distL="114300" distR="114300" simplePos="0" relativeHeight="251663360" behindDoc="0" locked="0" layoutInCell="1" allowOverlap="1" wp14:anchorId="3736722A" wp14:editId="3EC69564">
+                <wp:simplePos x="0" y="0"/>
+                <wp:positionH relativeFrom="column">
+                  <wp:posOffset>2887980</wp:posOffset>
+                </wp:positionH>
+                <wp:positionV relativeFrom="paragraph">
+                  <wp:posOffset>91440</wp:posOffset>
+                </wp:positionV>
+                <wp:extent cx="236220" cy="365760"/>
+                <wp:effectExtent l="0" t="0" r="11430" b="15240"/>
+                <wp:wrapNone/>
+                <wp:docPr id="21" name="矩形 21"/>
+                <wp:cNvGraphicFramePr/>
+                <a:graphic xmlns:a="http://schemas.openxmlformats.org/drawingml/2006/main">
+                  <a:graphicData uri="http://schemas.microsoft.com/office/word/2010/wordprocessingShape">
+                    <wps:wsp>
+                      <wps:cNvSpPr/>
+                      <wps:spPr>
+                        <a:xfrm>
+                          <a:off x="0" y="0"/>
+                          <a:ext cx="236220" cy="365760"/>
+                        </a:xfrm>
+                        <a:prstGeom prst="rect">
+                          <a:avLst/>
+                        </a:prstGeom>
+                        <a:noFill/>
+                        <a:ln>
+                          <a:solidFill>
+                            <a:srgbClr val="FF0000"/>
+                          </a:solidFill>
+                        </a:ln>
+                      </wps:spPr>
+                      <wps:style>
+                        <a:lnRef idx="2">
+                          <a:schemeClr val="accent1">
+                            <a:shade val="50000"/>
+                          </a:schemeClr>
+                        </a:lnRef>
+                        <a:fillRef idx="1">
+                          <a:schemeClr val="accent1"/>
+                        </a:fillRef>
+                        <a:effectRef idx="0">
+                          <a:schemeClr val="accent1"/>
+                        </a:effectRef>
+                        <a:fontRef idx="minor">
+                          <a:schemeClr val="lt1"/>
+                        </a:fontRef>
+                      </wps:style>
+                      <wps:bodyPr rot="0" spcFirstLastPara="0" vertOverflow="overflow" horzOverflow="overflow" vert="horz" wrap="square" lIns="91440" tIns="45720" rIns="91440" bIns="45720" numCol="1" spcCol="0" rtlCol="0" fromWordArt="0" anchor="ctr" anchorCtr="0" forceAA="0" compatLnSpc="1">
+                        <a:prstTxWarp prst="textNoShape">
+                          <a:avLst/>
+                        </a:prstTxWarp>
+                        <a:noAutofit/>
+                      </wps:bodyPr>
+                    </wps:wsp>
+                  </a:graphicData>
+                </a:graphic>
+              </wp:anchor>
+            </w:drawing>
+          </mc:Choice>
+          <mc:Fallback>
+            <w:pict>
+              <v:rect w14:anchorId="1514DDB7" id="矩形 21" o:spid="_x0000_s1026" style="position:absolute;margin-left:227.4pt;margin-top:7.2pt;width:18.6pt;height:28.8pt;z-index:251663360;visibility:visible;mso-wrap-style:square;mso-wrap-distance-left:9pt;mso-wrap-distance-top:0;mso-wrap-distance-right:9pt;mso-wrap-distance-bottom:0;mso-position-horizontal:absolute;mso-position-horizontal-relative:text;mso-position-vertical:absolute;mso-position-vertical-relative:text;v-text-anchor:middle" o:gfxdata="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" filled="f" strokecolor="red" strokeweight="1pt"/>
+            </w:pict>
+          </mc:Fallback>
+        </mc:AlternateContent>
+      </w:r>
+      <w:r>
+        <w:rPr>
+          <w:noProof/>
+        </w:rPr>
+        <w:drawing>
+          <wp:inline distT="0" distB="0" distL="0" distR="0" wp14:anchorId="635DF8E3" wp14:editId="27221B52">
+            <wp:extent cx="5274310" cy="1684655"/>
+            <wp:effectExtent l="0" t="0" r="2540" b="0"/>
+            <wp:docPr id="24" name="圖片 24"/>
+            <wp:cNvGraphicFramePr>
+              <a:graphicFrameLocks xmlns:a="http://schemas.openxmlformats.org/drawingml/2006/main" noChangeAspect="1"/>
+            </wp:cNvGraphicFramePr>
+            <a:graphic xmlns:a="http://schemas.openxmlformats.org/drawingml/2006/main">
+              <a:graphicData uri="http://schemas.openxmlformats.org/drawingml/2006/picture">
+                <pic:pic xmlns:pic="http://schemas.openxmlformats.org/drawingml/2006/picture">
+                  <pic:nvPicPr>
+                    <pic:cNvPr id="1" name=""/>
+                    <pic:cNvPicPr/>
+                  </pic:nvPicPr>
+                  <pic:blipFill>
+                    <a:blip r:embed="rId8"/>
+                    <a:stretch>
+                      <a:fillRect/>
+                    </a:stretch>
+                  </pic:blipFill>
+                  <pic:spPr>
+                    <a:xfrm>
+                      <a:off x="0" y="0"/>
+                      <a:ext cx="5274310" cy="1684655"/>
+                    </a:xfrm>
+                    <a:prstGeom prst="rect">
+                      <a:avLst/>
+                    </a:prstGeom>
+                  </pic:spPr>
+                </pic:pic>
+              </a:graphicData>
+            </a:graphic>
+          </wp:inline>
+        </w:drawing>
+      </w:r>
+    </w:p>
+    <w:p>
+      <w:pPr>
+        <w:spacing w:line="360" w:lineRule="auto"/>
+        <w:rPr>
+          <w:b/>
+          <w:bCs/>
+        </w:rPr>
+      </w:pPr>
+      <w:r>
+        <w:rPr>
+          <w:b/>
+          <w:bCs/>
+        </w:rPr>
+        <w:t>/content/chineseocr/images/t</w:t>
+      </w:r>
+      <w:r>
+        <w:rPr>
+          <w:rFonts w:hint="eastAsia"/>
+          <w:b/>
+          <w:bCs/>
+        </w:rPr>
+        <w:t>r</w:t>
+      </w:r>
+      <w:r>
+        <w:rPr>
+          <w:b/>
+          <w:bCs/>
+        </w:rPr>
+        <w:t>aining-data:</w:t>
+      </w:r>
+    </w:p>
+    <w:p>
+      <w:pPr>
+        <w:spacing w:line="360" w:lineRule="auto"/>
+      </w:pPr>
+      <w:r>
+        <w:rPr>
+          <w:rFonts w:hint="eastAsia"/>
+        </w:rPr>
+        <w:t>請參考</w:t>
+      </w:r>
+      <w:r>
+        <w:rPr>
+          <w:rFonts w:hint="eastAsia"/>
+        </w:rPr>
+        <w:t>t</w:t>
+      </w:r>
+      <w:r>
+        <w:t>raining-data.txt</w:t>
+      </w:r>
+      <w:r>
+        <w:rPr>
+          <w:rFonts w:hint="eastAsia"/>
+        </w:rPr>
+        <w:t>，裡面總共有</w:t>
+      </w:r>
+      <w:r>
+        <w:rPr>
+          <w:rFonts w:hint="eastAsia"/>
+        </w:rPr>
+        <w:t>2,375</w:t>
+      </w:r>
+      <w:r>
+        <w:rPr>
+          <w:rFonts w:hint="eastAsia"/>
+        </w:rPr>
+        <w:t>個字</w:t>
+      </w:r>
+    </w:p>
+    <w:p>
+      <w:pPr>
+        <w:spacing w:line="360" w:lineRule="auto"/>
+      </w:pPr>
+    </w:p>
+    <w:p>
+      <w:pPr>
+        <w:spacing w:line="360" w:lineRule="auto"/>
+        <w:rPr>
+          <w:shd w:val="pct15" w:color="auto" w:fill="FFFFFF"/>
+        </w:rPr>
+      </w:pPr>
+      <w:r>
+        <w:rPr>
+          <w:rFonts w:hint="eastAsia"/>
+          <w:shd w:val="pct15" w:color="auto" w:fill="FFFFFF"/>
+        </w:rPr>
+        <w:t>程式碼</w:t>
+      </w:r>
+      <w:r>
+        <w:rPr>
+          <w:rFonts w:hint="eastAsia"/>
+          <w:shd w:val="pct15" w:color="auto" w:fill="FFFFFF"/>
+        </w:rPr>
+        <w:t>h</w:t>
+      </w:r>
+      <w:r>
+        <w:rPr>
+          <w:shd w:val="pct15" w:color="auto" w:fill="FFFFFF"/>
+        </w:rPr>
+        <w:t>andwritten.ipynb</w:t>
+      </w:r>
+      <w:r>
+        <w:rPr>
+          <w:rFonts w:hint="eastAsia"/>
+          <w:shd w:val="pct15" w:color="auto" w:fill="FFFFFF"/>
+        </w:rPr>
+        <w:t>參數說明</w:t>
+      </w:r>
+    </w:p>
+    <w:p>
+      <w:pPr>
+        <w:spacing w:line="360" w:lineRule="auto"/>
+        <w:rPr>
+          <w:rFonts w:hint="eastAsia"/>
+        </w:rPr>
+      </w:pPr>
+      <w:r>
+        <w:rPr>
+          <w:rFonts w:hint="eastAsia"/>
+        </w:rPr>
+        <w:t>請根據以下路徑去調整對應的架構</w:t>
+      </w:r>
+    </w:p>
+    <w:p>
+      <w:pPr>
+        <w:spacing w:line="360" w:lineRule="auto"/>
+        <w:rPr>
+          <w:shd w:val="pct15" w:color="auto" w:fill="FFFFFF"/>
+        </w:rPr>
+      </w:pPr>
+      <w:r>
+        <w:rPr>
+          <w:shd w:val="pct15" w:color="auto" w:fill="FFFFFF"/>
+        </w:rPr>
+        <w:drawing>
+          <wp:inline distT="0" distB="0" distL="0" distR="0" wp14:anchorId="15DBAF13" wp14:editId="5D9C30AD">
+            <wp:extent cx="5274310" cy="1657985"/>
+            <wp:effectExtent l="0" t="0" r="2540" b="0"/>
+            <wp:docPr id="41" name="圖片 41"/>
+            <wp:cNvGraphicFramePr>
+              <a:graphicFrameLocks xmlns:a="http://schemas.openxmlformats.org/drawingml/2006/main" noChangeAspect="1"/>
+            </wp:cNvGraphicFramePr>
+            <a:graphic xmlns:a="http://schemas.openxmlformats.org/drawingml/2006/main">
+              <a:graphicData uri="http://schemas.openxmlformats.org/drawingml/2006/picture">
+                <pic:pic xmlns:pic="http://schemas.openxmlformats.org/drawingml/2006/picture">
+                  <pic:nvPicPr>
+                    <pic:cNvPr id="1" name=""/>
+                    <pic:cNvPicPr/>
+                  </pic:nvPicPr>
+                  <pic:blipFill>
+                    <a:blip r:embed="rId25"/>
+                    <a:stretch>
+                      <a:fillRect/>
+                    </a:stretch>
+                  </pic:blipFill>
+                  <pic:spPr>
+                    <a:xfrm>
+                      <a:off x="0" y="0"/>
+                      <a:ext cx="5274310" cy="1657985"/>
+                    </a:xfrm>
+                    <a:prstGeom prst="rect">
+                      <a:avLst/>
+                    </a:prstGeom>
+                  </pic:spPr>
+                </pic:pic>
+              </a:graphicData>
+            </a:graphic>
+          </wp:inline>
+        </w:drawing>
+      </w:r>
+    </w:p>
+    <w:p>
+      <w:pPr>
+        <w:spacing w:line="360" w:lineRule="auto"/>
+        <w:rPr>
+          <w:rFonts w:hint="eastAsia"/>
+          <w:shd w:val="pct15" w:color="auto" w:fill="FFFFFF"/>
+        </w:rPr>
+      </w:pPr>
+    </w:p>
+    <w:p>
+      <w:pPr>
+        <w:spacing w:line="360" w:lineRule="auto"/>
+      </w:pPr>
+      <w:r>
+        <w:rPr>
+          <w:rFonts w:hint="eastAsia"/>
+        </w:rPr>
+        <w:t>要測試的</w:t>
+      </w:r>
+      <w:r>
+        <w:rPr>
+          <w:rFonts w:hint="eastAsia"/>
+        </w:rPr>
+        <w:t>p</w:t>
+      </w:r>
+      <w:r>
+        <w:t>ng</w:t>
+      </w:r>
+      <w:r>
+        <w:rPr>
+          <w:rFonts w:hint="eastAsia"/>
+        </w:rPr>
+        <w:t>檔命名</w:t>
+      </w:r>
+      <w:r>
+        <w:rPr>
+          <w:rFonts w:hint="eastAsia"/>
+        </w:rPr>
+        <w:t>，此例是以</w:t>
+      </w:r>
+      <w:r>
+        <w:t>test.png</w:t>
+      </w:r>
+      <w:r>
+        <w:rPr>
+          <w:rFonts w:hint="eastAsia"/>
+        </w:rPr>
+        <w:t>，另外</w:t>
+      </w:r>
+      <w:r>
+        <w:rPr>
+          <w:rFonts w:hint="eastAsia"/>
+        </w:rPr>
+        <w:t>s</w:t>
+      </w:r>
+      <w:r>
+        <w:t>howResult</w:t>
+      </w:r>
+      <w:r>
+        <w:rPr>
+          <w:rFonts w:hint="eastAsia"/>
+        </w:rPr>
+        <w:t>可以多帶一個參數</w:t>
+      </w:r>
+      <w:r>
+        <w:rPr>
+          <w:rFonts w:hint="eastAsia"/>
+        </w:rPr>
+        <w:t>t</w:t>
+      </w:r>
+      <w:r>
+        <w:t>op</w:t>
+      </w:r>
+      <w:r>
+        <w:rPr>
+          <w:rFonts w:hint="eastAsia"/>
+        </w:rPr>
+        <w:t>(</w:t>
+      </w:r>
+      <w:r>
+        <w:rPr>
+          <w:rFonts w:hint="eastAsia"/>
+        </w:rPr>
+        <w:t>預設是</w:t>
+      </w:r>
+      <w:r>
+        <w:rPr>
+          <w:rFonts w:hint="eastAsia"/>
+        </w:rPr>
+        <w:t>3)</w:t>
+      </w:r>
+      <w:r>
+        <w:rPr>
+          <w:rFonts w:hint="eastAsia"/>
+        </w:rPr>
+        <w:t>，表示取前</w:t>
+      </w:r>
+      <w:r>
+        <w:rPr>
+          <w:rFonts w:hint="eastAsia"/>
+        </w:rPr>
+        <w:t>3</w:t>
+      </w:r>
+      <w:r>
+        <w:rPr>
+          <w:rFonts w:hint="eastAsia"/>
+        </w:rPr>
+        <w:t>個預測機率高的結果出來，如果我只想看</w:t>
+      </w:r>
+      <w:r>
+        <w:rPr>
+          <w:rFonts w:hint="eastAsia"/>
+        </w:rPr>
+        <w:t>2</w:t>
+      </w:r>
+      <w:r>
+        <w:rPr>
+          <w:rFonts w:hint="eastAsia"/>
+        </w:rPr>
+        <w:t>個可以調整成</w:t>
+      </w:r>
+      <w:r>
+        <w:rPr>
+          <w:rFonts w:hint="eastAsia"/>
+        </w:rPr>
+        <w:t>s</w:t>
+      </w:r>
+      <w:r>
+        <w:t>howResult(prediction, 2)</w:t>
+      </w:r>
+    </w:p>
+    <w:p>
+      <w:pPr>
+        <w:spacing w:line="360" w:lineRule="auto"/>
+        <w:rPr>
+          <w:shd w:val="pct15" w:color="auto" w:fill="FFFFFF"/>
+        </w:rPr>
+      </w:pPr>
+      <w:r>
+        <w:rPr>
+          <w:shd w:val="pct15" w:color="auto" w:fill="FFFFFF"/>
+        </w:rPr>
+        <w:lastRenderedPageBreak/>
+        <w:drawing>
+          <wp:inline distT="0" distB="0" distL="0" distR="0" wp14:anchorId="6B2D9085" wp14:editId="4E0E2797">
+            <wp:extent cx="4344006" cy="2200582"/>
+            <wp:effectExtent l="0" t="0" r="0" b="9525"/>
+            <wp:docPr id="56" name="圖片 56"/>
+            <wp:cNvGraphicFramePr>
+              <a:graphicFrameLocks xmlns:a="http://schemas.openxmlformats.org/drawingml/2006/main" noChangeAspect="1"/>
+            </wp:cNvGraphicFramePr>
+            <a:graphic xmlns:a="http://schemas.openxmlformats.org/drawingml/2006/main">
+              <a:graphicData uri="http://schemas.openxmlformats.org/drawingml/2006/picture">
+                <pic:pic xmlns:pic="http://schemas.openxmlformats.org/drawingml/2006/picture">
+                  <pic:nvPicPr>
+                    <pic:cNvPr id="1" name=""/>
+                    <pic:cNvPicPr/>
+                  </pic:nvPicPr>
+                  <pic:blipFill>
+                    <a:blip r:embed="rId26"/>
+                    <a:stretch>
+                      <a:fillRect/>
+                    </a:stretch>
+                  </pic:blipFill>
+                  <pic:spPr>
+                    <a:xfrm>
+                      <a:off x="0" y="0"/>
+                      <a:ext cx="4344006" cy="2200582"/>
+                    </a:xfrm>
+                    <a:prstGeom prst="rect">
+                      <a:avLst/>
+                    </a:prstGeom>
+                  </pic:spPr>
+                </pic:pic>
+              </a:graphicData>
+            </a:graphic>
+          </wp:inline>
+        </w:drawing>
+      </w:r>
+    </w:p>
+    <w:p>
+      <w:pPr>
+        <w:spacing w:line="360" w:lineRule="auto"/>
+      </w:pPr>
+      <w:r>
+        <w:rPr>
+          <w:rFonts w:hint="eastAsia"/>
+        </w:rPr>
+        <w:t>執行結果如下</w:t>
+      </w:r>
+      <w:r>
+        <w:rPr>
+          <w:rFonts w:hint="eastAsia"/>
+        </w:rPr>
+        <w:t>: {i</w:t>
+      </w:r>
+      <w:r>
+        <w:t xml:space="preserve">ndex: </w:t>
+      </w:r>
+      <w:r>
+        <w:t xml:space="preserve">probability, </w:t>
+      </w:r>
+      <w:r>
+        <w:rPr>
+          <w:rFonts w:hint="eastAsia"/>
+        </w:rPr>
+        <w:t>字</w:t>
+      </w:r>
+      <w:r>
+        <w:rPr>
+          <w:rFonts w:hint="eastAsia"/>
+        </w:rPr>
+        <w:t>}</w:t>
+      </w:r>
+    </w:p>
+    <w:p>
+      <w:pPr>
+        <w:spacing w:line="360" w:lineRule="auto"/>
+        <w:rPr>
+          <w:rFonts w:hint="eastAsia"/>
+          <w:shd w:val="pct15" w:color="auto" w:fill="FFFFFF"/>
+        </w:rPr>
+      </w:pPr>
+      <w:r>
+        <w:rPr>
+          <w:shd w:val="pct15" w:color="auto" w:fill="FFFFFF"/>
+        </w:rPr>
+        <w:drawing>
+          <wp:inline distT="0" distB="0" distL="0" distR="0" wp14:anchorId="00ADCB98" wp14:editId="20491C0B">
+            <wp:extent cx="5274310" cy="2195195"/>
+            <wp:effectExtent l="0" t="0" r="2540" b="0"/>
+            <wp:docPr id="57" name="圖片 57"/>
+            <wp:cNvGraphicFramePr>
+              <a:graphicFrameLocks xmlns:a="http://schemas.openxmlformats.org/drawingml/2006/main" noChangeAspect="1"/>
+            </wp:cNvGraphicFramePr>
+            <a:graphic xmlns:a="http://schemas.openxmlformats.org/drawingml/2006/main">
+              <a:graphicData uri="http://schemas.openxmlformats.org/drawingml/2006/picture">
+                <pic:pic xmlns:pic="http://schemas.openxmlformats.org/drawingml/2006/picture">
+                  <pic:nvPicPr>
+                    <pic:cNvPr id="1" name=""/>
+                    <pic:cNvPicPr/>
+                  </pic:nvPicPr>
+                  <pic:blipFill>
+                    <a:blip r:embed="rId27"/>
+                    <a:stretch>
+                      <a:fillRect/>
+                    </a:stretch>
+                  </pic:blipFill>
+                  <pic:spPr>
+                    <a:xfrm>
+                      <a:off x="0" y="0"/>
+                      <a:ext cx="5274310" cy="2195195"/>
+                    </a:xfrm>
+                    <a:prstGeom prst="rect">
+                      <a:avLst/>
+                    </a:prstGeom>
+                  </pic:spPr>
+                </pic:pic>
+              </a:graphicData>
+            </a:graphic>
+          </wp:inline>
+        </w:drawing>
+      </w:r>
+    </w:p>
+    <w:p>
+      <w:pPr>
+        <w:spacing w:line="360" w:lineRule="auto"/>
+        <w:rPr>
+          <w:b/>
+          <w:bCs/>
+          <w:color w:val="C00000"/>
+        </w:rPr>
+      </w:pPr>
+    </w:p>
+    <w:p>
+      <w:pPr>
+        <w:spacing w:line="360" w:lineRule="auto"/>
+        <w:rPr>
+          <w:b/>
+          <w:bCs/>
+          <w:color w:val="C00000"/>
+        </w:rPr>
+      </w:pPr>
+    </w:p>
+    <w:p>
+      <w:pPr>
+        <w:spacing w:line="360" w:lineRule="auto"/>
+        <w:rPr>
+          <w:b/>
+          <w:bCs/>
+          <w:color w:val="C00000"/>
+        </w:rPr>
+      </w:pPr>
+    </w:p>
+    <w:p>
+      <w:pPr>
+        <w:spacing w:line="360" w:lineRule="auto"/>
+        <w:rPr>
+          <w:b/>
+          <w:bCs/>
+          <w:color w:val="C00000"/>
+        </w:rPr>
+      </w:pPr>
+    </w:p>
+    <w:p>
+      <w:pPr>
+        <w:spacing w:line="360" w:lineRule="auto"/>
+        <w:rPr>
+          <w:b/>
+          <w:bCs/>
+          <w:color w:val="C00000"/>
+        </w:rPr>
+      </w:pPr>
+    </w:p>
+    <w:p>
+      <w:pPr>
+        <w:spacing w:line="360" w:lineRule="auto"/>
+        <w:rPr>
+          <w:b/>
+          <w:bCs/>
+          <w:color w:val="C00000"/>
+        </w:rPr>
+      </w:pPr>
+    </w:p>
+    <w:p>
+      <w:pPr>
+        <w:spacing w:line="360" w:lineRule="auto"/>
+        <w:rPr>
+          <w:b/>
+          <w:bCs/>
+          <w:color w:val="C00000"/>
+        </w:rPr>
+      </w:pPr>
+    </w:p>
+    <w:p>
+      <w:pPr>
+        <w:spacing w:line="360" w:lineRule="auto"/>
+        <w:rPr>
+          <w:b/>
+          <w:bCs/>
+          <w:color w:val="C00000"/>
+        </w:rPr>
+      </w:pPr>
+    </w:p>
+    <w:p>
+      <w:pPr>
+        <w:spacing w:line="360" w:lineRule="auto"/>
+        <w:rPr>
+          <w:b/>
+          <w:bCs/>
+          <w:color w:val="C00000"/>
+        </w:rPr>
+      </w:pPr>
+    </w:p>
+    <w:p>
+      <w:pPr>
+        <w:spacing w:line="360" w:lineRule="auto"/>
+        <w:rPr>
+          <w:b/>
+          <w:bCs/>
+          <w:color w:val="C00000"/>
+        </w:rPr>
+      </w:pPr>
+    </w:p>
+    <w:p>
+      <w:pPr>
+        <w:spacing w:line="360" w:lineRule="auto"/>
+        <w:rPr>
+          <w:b/>
+          <w:bCs/>
+          <w:color w:val="C00000"/>
+        </w:rPr>
+      </w:pPr>
+    </w:p>
+    <w:p>
+      <w:pPr>
+        <w:pStyle w:val="a3"/>
+        <w:numPr>
+          <w:ilvl w:val="0"/>
+          <w:numId w:val="1"/>
+        </w:numPr>
+        <w:spacing w:line="360" w:lineRule="auto"/>
+        <w:ind w:leftChars="0"/>
+        <w:rPr>
+          <w:rFonts w:hint="eastAsia"/>
+          <w:b/>
+          <w:bCs/>
+          <w:color w:val="C00000"/>
+        </w:rPr>
+      </w:pPr>
+      <w:r>
+        <w:rPr>
+          <w:rFonts w:hint="eastAsia"/>
+          <w:b/>
+          <w:bCs/>
+          <w:color w:val="C00000"/>
+        </w:rPr>
+        <w:lastRenderedPageBreak/>
+        <w:t>Li</w:t>
+      </w:r>
+      <w:r>
+        <w:rPr>
+          <w:b/>
+          <w:bCs/>
+          <w:color w:val="C00000"/>
+        </w:rPr>
+        <w:t>nux (Ubuntu)</w:t>
+      </w:r>
+    </w:p>
+    <w:p>
+      <w:pPr>
+        <w:spacing w:line="360" w:lineRule="auto"/>
+        <w:rPr>
+          <w:shd w:val="pct15" w:color="auto" w:fill="FFFFFF"/>
+        </w:rPr>
+      </w:pPr>
+      <w:r>
+        <w:rPr>
+          <w:shd w:val="pct15" w:color="auto" w:fill="FFFFFF"/>
+        </w:rPr>
+        <w:drawing>
+          <wp:inline distT="0" distB="0" distL="0" distR="0" wp14:anchorId="454DCF5F" wp14:editId="551945C1">
+            <wp:extent cx="2753109" cy="3667637"/>
+            <wp:effectExtent l="0" t="0" r="9525" b="9525"/>
+            <wp:docPr id="44" name="圖片 44"/>
+            <wp:cNvGraphicFramePr>
+              <a:graphicFrameLocks xmlns:a="http://schemas.openxmlformats.org/drawingml/2006/main" noChangeAspect="1"/>
+            </wp:cNvGraphicFramePr>
+            <a:graphic xmlns:a="http://schemas.openxmlformats.org/drawingml/2006/main">
+              <a:graphicData uri="http://schemas.openxmlformats.org/drawingml/2006/picture">
+                <pic:pic xmlns:pic="http://schemas.openxmlformats.org/drawingml/2006/picture">
+                  <pic:nvPicPr>
+                    <pic:cNvPr id="1" name=""/>
+                    <pic:cNvPicPr/>
+                  </pic:nvPicPr>
+                  <pic:blipFill>
+                    <a:blip r:embed="rId28"/>
+                    <a:stretch>
+                      <a:fillRect/>
+                    </a:stretch>
+                  </pic:blipFill>
+                  <pic:spPr>
+                    <a:xfrm>
+                      <a:off x="0" y="0"/>
+                      <a:ext cx="2753109" cy="3667637"/>
+                    </a:xfrm>
+                    <a:prstGeom prst="rect">
+                      <a:avLst/>
+                    </a:prstGeom>
+                  </pic:spPr>
+                </pic:pic>
+              </a:graphicData>
+            </a:graphic>
+          </wp:inline>
+        </w:drawing>
+      </w:r>
+    </w:p>
+    <w:p>
+      <w:pPr>
+        <w:spacing w:line="360" w:lineRule="auto"/>
+        <w:rPr>
+          <w:rFonts w:hint="eastAsia"/>
+        </w:rPr>
+      </w:pPr>
+      <w:r>
+        <w:rPr>
+          <w:rFonts w:hint="eastAsia"/>
+        </w:rPr>
+        <w:t>相關設定參考如下</w:t>
+      </w:r>
+    </w:p>
+    <w:p>
+      <w:pPr>
+        <w:spacing w:line="360" w:lineRule="auto"/>
+        <w:rPr>
+          <w:shd w:val="pct15" w:color="auto" w:fill="FFFFFF"/>
+        </w:rPr>
+      </w:pPr>
+      <w:r>
+        <w:rPr>
+          <w:shd w:val="pct15" w:color="auto" w:fill="FFFFFF"/>
+        </w:rPr>
+        <w:drawing>
+          <wp:inline distT="0" distB="0" distL="0" distR="0" wp14:anchorId="573288BE" wp14:editId="319CF813">
+            <wp:extent cx="5274310" cy="1021715"/>
+            <wp:effectExtent l="0" t="0" r="2540" b="6985"/>
+            <wp:docPr id="58" name="圖片 58"/>
+            <wp:cNvGraphicFramePr>
+              <a:graphicFrameLocks xmlns:a="http://schemas.openxmlformats.org/drawingml/2006/main" noChangeAspect="1"/>
+            </wp:cNvGraphicFramePr>
+            <a:graphic xmlns:a="http://schemas.openxmlformats.org/drawingml/2006/main">
+              <a:graphicData uri="http://schemas.openxmlformats.org/drawingml/2006/picture">
+                <pic:pic xmlns:pic="http://schemas.openxmlformats.org/drawingml/2006/picture">
+                  <pic:nvPicPr>
+                    <pic:cNvPr id="1" name=""/>
+                    <pic:cNvPicPr/>
+                  </pic:nvPicPr>
+                  <pic:blipFill>
+                    <a:blip r:embed="rId29"/>
+                    <a:stretch>
+                      <a:fillRect/>
+                    </a:stretch>
+                  </pic:blipFill>
+                  <pic:spPr>
+                    <a:xfrm>
+                      <a:off x="0" y="0"/>
+                      <a:ext cx="5274310" cy="1021715"/>
+                    </a:xfrm>
+                    <a:prstGeom prst="rect">
+                      <a:avLst/>
+                    </a:prstGeom>
+                  </pic:spPr>
+                </pic:pic>
+              </a:graphicData>
+            </a:graphic>
+          </wp:inline>
+        </w:drawing>
+      </w:r>
+    </w:p>
+    <w:p>
+      <w:pPr>
+        <w:spacing w:line="360" w:lineRule="auto"/>
+      </w:pPr>
+      <w:r>
+        <w:rPr>
+          <w:rFonts w:hint="eastAsia"/>
+        </w:rPr>
+        <w:t>在</w:t>
+      </w:r>
+      <w:r>
+        <w:rPr>
+          <w:rFonts w:hint="eastAsia"/>
+        </w:rPr>
+        <w:t>Linux</w:t>
+      </w:r>
+      <w:r>
+        <w:rPr>
+          <w:rFonts w:hint="eastAsia"/>
+        </w:rPr>
+        <w:t>上</w:t>
+      </w:r>
+      <w:r>
+        <w:rPr>
+          <w:rFonts w:hint="eastAsia"/>
+        </w:rPr>
+        <w:t>(</w:t>
+      </w:r>
+      <w:r>
+        <w:rPr>
+          <w:rFonts w:hint="eastAsia"/>
+        </w:rPr>
+        <w:t>只需參考</w:t>
+      </w:r>
+      <w:r>
+        <w:rPr>
+          <w:rFonts w:hint="eastAsia"/>
+        </w:rPr>
+        <w:t>h</w:t>
+      </w:r>
+      <w:r>
+        <w:t>andwritten</w:t>
+      </w:r>
+      <w:r>
+        <w:rPr>
+          <w:rFonts w:hint="eastAsia"/>
+        </w:rPr>
+        <w:t>_2375</w:t>
+      </w:r>
+      <w:r>
+        <w:t>.py</w:t>
+      </w:r>
+      <w:r>
+        <w:rPr>
+          <w:rFonts w:hint="eastAsia"/>
+        </w:rPr>
+        <w:t>和</w:t>
+      </w:r>
+      <w:r>
+        <w:rPr>
+          <w:rFonts w:hint="eastAsia"/>
+        </w:rPr>
+        <w:t>p</w:t>
+      </w:r>
+      <w:r>
+        <w:t>reprocessing</w:t>
+      </w:r>
+      <w:r>
+        <w:rPr>
+          <w:rFonts w:hint="eastAsia"/>
+        </w:rPr>
+        <w:t>_2375</w:t>
+      </w:r>
+      <w:r>
+        <w:t>.py</w:t>
+      </w:r>
+      <w:r>
+        <w:rPr>
+          <w:rFonts w:hint="eastAsia"/>
+        </w:rPr>
+        <w:t>)</w:t>
+      </w:r>
+      <w:r>
+        <w:rPr>
+          <w:rFonts w:hint="eastAsia"/>
+        </w:rPr>
+        <w:t>請直接執行以下程式</w:t>
+      </w:r>
+    </w:p>
+    <w:p>
+      <w:pPr>
+        <w:widowControl/>
+        <w:shd w:val="clear" w:color="auto" w:fill="FFFFFE"/>
+        <w:spacing w:line="285" w:lineRule="atLeast"/>
+        <w:rPr>
+          <w:rFonts w:ascii="Courier New" w:eastAsia="新細明體" w:hAnsi="Courier New" w:cs="Courier New"/>
+          <w:color w:val="098658"/>
+          <w:kern w:val="0"/>
+          <w:sz w:val="21"/>
+          <w:szCs w:val="21"/>
+        </w:rPr>
+      </w:pPr>
+      <w:r>
+        <w:rPr>
+          <w:rFonts w:ascii="Courier New" w:eastAsia="新細明體" w:hAnsi="Courier New" w:cs="Courier New"/>
+          <w:color w:val="000000"/>
+          <w:kern w:val="0"/>
+          <w:sz w:val="21"/>
+          <w:szCs w:val="21"/>
+        </w:rPr>
+        <w:t>python handwritten.py --image=</w:t>
+      </w:r>
+      <w:r>
+        <w:rPr>
+          <w:rFonts w:ascii="Courier New" w:eastAsia="新細明體" w:hAnsi="Courier New" w:cs="Courier New" w:hint="eastAsia"/>
+          <w:color w:val="000000"/>
+          <w:kern w:val="0"/>
+          <w:sz w:val="21"/>
+          <w:szCs w:val="21"/>
+        </w:rPr>
+        <w:t>$PWD</w:t>
+      </w:r>
+      <w:r>
+        <w:rPr>
+          <w:rFonts w:ascii="Courier New" w:eastAsia="新細明體" w:hAnsi="Courier New" w:cs="Courier New"/>
+          <w:color w:val="000000"/>
+          <w:kern w:val="0"/>
+          <w:sz w:val="21"/>
+          <w:szCs w:val="21"/>
+        </w:rPr>
+        <w:t>/images/testing-data/test.png --top=</w:t>
+      </w:r>
+      <w:r>
+        <w:rPr>
+          <w:rFonts w:ascii="Courier New" w:eastAsia="新細明體" w:hAnsi="Courier New" w:cs="Courier New"/>
+          <w:color w:val="098658"/>
+          <w:kern w:val="0"/>
+          <w:sz w:val="21"/>
+          <w:szCs w:val="21"/>
+        </w:rPr>
+        <w:t>3</w:t>
+      </w:r>
+    </w:p>
+    <w:p>
+      <w:pPr>
+        <w:widowControl/>
+        <w:shd w:val="clear" w:color="auto" w:fill="FFFFFE"/>
+        <w:spacing w:line="285" w:lineRule="atLeast"/>
+        <w:rPr>
+          <w:rFonts w:ascii="Courier New" w:eastAsia="新細明體" w:hAnsi="Courier New" w:cs="Courier New"/>
+          <w:color w:val="098658"/>
+          <w:kern w:val="0"/>
+          <w:sz w:val="21"/>
+          <w:szCs w:val="21"/>
+        </w:rPr>
+      </w:pPr>
+    </w:p>
+    <w:p>
+      <w:pPr>
+        <w:widowControl/>
+        <w:shd w:val="clear" w:color="auto" w:fill="FFFFFE"/>
+        <w:spacing w:line="285" w:lineRule="atLeast"/>
+        <w:rPr>
+          <w:rFonts w:ascii="Courier New" w:eastAsia="新細明體" w:hAnsi="Courier New" w:cs="Courier New"/>
+          <w:color w:val="098658"/>
+          <w:kern w:val="0"/>
+          <w:sz w:val="21"/>
+          <w:szCs w:val="21"/>
+        </w:rPr>
+      </w:pPr>
+    </w:p>
+    <w:p>
+      <w:pPr>
+        <w:widowControl/>
+        <w:shd w:val="clear" w:color="auto" w:fill="FFFFFE"/>
+        <w:spacing w:line="285" w:lineRule="atLeast"/>
+        <w:rPr>
+          <w:rFonts w:ascii="Courier New" w:eastAsia="新細明體" w:hAnsi="Courier New" w:cs="Courier New"/>
+          <w:color w:val="098658"/>
+          <w:kern w:val="0"/>
+          <w:sz w:val="21"/>
+          <w:szCs w:val="21"/>
+        </w:rPr>
+      </w:pPr>
+    </w:p>
+    <w:p>
+      <w:pPr>
+        <w:widowControl/>
+        <w:shd w:val="clear" w:color="auto" w:fill="FFFFFE"/>
+        <w:spacing w:line="285" w:lineRule="atLeast"/>
+        <w:rPr>
+          <w:rFonts w:ascii="Courier New" w:eastAsia="新細明體" w:hAnsi="Courier New" w:cs="Courier New"/>
+          <w:color w:val="098658"/>
+          <w:kern w:val="0"/>
+          <w:sz w:val="21"/>
+          <w:szCs w:val="21"/>
+        </w:rPr>
+      </w:pPr>
+    </w:p>
+    <w:p>
+      <w:pPr>
+        <w:widowControl/>
+        <w:shd w:val="clear" w:color="auto" w:fill="FFFFFE"/>
+        <w:spacing w:line="285" w:lineRule="atLeast"/>
+        <w:rPr>
+          <w:rFonts w:ascii="Courier New" w:eastAsia="新細明體" w:hAnsi="Courier New" w:cs="Courier New"/>
+          <w:color w:val="098658"/>
+          <w:kern w:val="0"/>
+          <w:sz w:val="21"/>
+          <w:szCs w:val="21"/>
+        </w:rPr>
+      </w:pPr>
+    </w:p>
+    <w:p>
+      <w:pPr>
+        <w:widowControl/>
+        <w:shd w:val="clear" w:color="auto" w:fill="FFFFFE"/>
+        <w:spacing w:line="285" w:lineRule="atLeast"/>
+        <w:rPr>
+          <w:rFonts w:ascii="Courier New" w:eastAsia="新細明體" w:hAnsi="Courier New" w:cs="Courier New" w:hint="eastAsia"/>
+          <w:color w:val="098658"/>
+          <w:kern w:val="0"/>
+          <w:sz w:val="21"/>
+          <w:szCs w:val="21"/>
+        </w:rPr>
+      </w:pPr>
+    </w:p>
+    <w:p>
+      <w:pPr>
+        <w:widowControl/>
+        <w:shd w:val="clear" w:color="auto" w:fill="FFFFFE"/>
+        <w:spacing w:line="285" w:lineRule="atLeast"/>
+        <w:rPr>
+          <w:rFonts w:ascii="Courier New" w:eastAsia="新細明體" w:hAnsi="Courier New" w:cs="Courier New"/>
+          <w:color w:val="000000"/>
+          <w:kern w:val="0"/>
+          <w:sz w:val="21"/>
+          <w:szCs w:val="21"/>
+        </w:rPr>
+      </w:pPr>
+    </w:p>
+    <w:p>
+      <w:pPr>
+        <w:widowControl/>
+        <w:shd w:val="clear" w:color="auto" w:fill="FFFFFE"/>
+        <w:spacing w:line="285" w:lineRule="atLeast"/>
+        <w:rPr>
+          <w:rFonts w:ascii="Courier New" w:eastAsia="新細明體" w:hAnsi="Courier New" w:cs="Courier New" w:hint="eastAsia"/>
+          <w:color w:val="000000"/>
+          <w:kern w:val="0"/>
+          <w:sz w:val="21"/>
+          <w:szCs w:val="21"/>
+        </w:rPr>
+      </w:pPr>
+    </w:p>
+    <w:p>
+      <w:pPr>
+        <w:spacing w:line="360" w:lineRule="auto"/>
+      </w:pPr>
+      <w:r>
+        <w:rPr>
+          <w:rFonts w:hint="eastAsia"/>
+        </w:rPr>
+        <w:lastRenderedPageBreak/>
+        <w:t>下圖是</w:t>
+      </w:r>
+      <w:r>
+        <w:rPr>
+          <w:rFonts w:hint="eastAsia"/>
+        </w:rPr>
+        <w:t>在</w:t>
+      </w:r>
+      <w:r>
+        <w:rPr>
+          <w:rFonts w:hint="eastAsia"/>
+        </w:rPr>
+        <w:t>Ub</w:t>
+      </w:r>
+      <w:r>
+        <w:t>untu</w:t>
+      </w:r>
+      <w:r>
+        <w:rPr>
+          <w:rFonts w:hint="eastAsia"/>
+        </w:rPr>
+        <w:t>跑出來的結果</w:t>
+      </w:r>
+    </w:p>
+    <w:p>
+      <w:pPr>
+        <w:spacing w:line="360" w:lineRule="auto"/>
+        <w:rPr>
+          <w:shd w:val="pct15" w:color="auto" w:fill="FFFFFF"/>
+        </w:rPr>
+      </w:pPr>
+      <w:r>
+        <w:rPr>
+          <w:shd w:val="pct15" w:color="auto" w:fill="FFFFFF"/>
+        </w:rPr>
+        <w:drawing>
+          <wp:inline distT="0" distB="0" distL="0" distR="0" wp14:anchorId="79438BDC" wp14:editId="700AA1C9">
+            <wp:extent cx="5274310" cy="219075"/>
+            <wp:effectExtent l="0" t="0" r="2540" b="9525"/>
+            <wp:docPr id="46" name="圖片 46"/>
+            <wp:cNvGraphicFramePr>
+              <a:graphicFrameLocks xmlns:a="http://schemas.openxmlformats.org/drawingml/2006/main" noChangeAspect="1"/>
+            </wp:cNvGraphicFramePr>
+            <a:graphic xmlns:a="http://schemas.openxmlformats.org/drawingml/2006/main">
+              <a:graphicData uri="http://schemas.openxmlformats.org/drawingml/2006/picture">
+                <pic:pic xmlns:pic="http://schemas.openxmlformats.org/drawingml/2006/picture">
+                  <pic:nvPicPr>
+                    <pic:cNvPr id="1" name=""/>
+                    <pic:cNvPicPr/>
+                  </pic:nvPicPr>
+                  <pic:blipFill>
+                    <a:blip r:embed="rId30"/>
+                    <a:stretch>
+                      <a:fillRect/>
+                    </a:stretch>
+                  </pic:blipFill>
+                  <pic:spPr>
+                    <a:xfrm>
+                      <a:off x="0" y="0"/>
+                      <a:ext cx="5274310" cy="219075"/>
+                    </a:xfrm>
+                    <a:prstGeom prst="rect">
+                      <a:avLst/>
+                    </a:prstGeom>
+                  </pic:spPr>
+                </pic:pic>
+              </a:graphicData>
+            </a:graphic>
+          </wp:inline>
+        </w:drawing>
+      </w:r>
+    </w:p>
+    <w:p>
+      <w:pPr>
+        <w:spacing w:line="360" w:lineRule="auto"/>
+        <w:rPr>
+          <w:shd w:val="pct15" w:color="auto" w:fill="FFFFFF"/>
+        </w:rPr>
+      </w:pPr>
+    </w:p>
+    <w:p>
+      <w:pPr>
+        <w:spacing w:line="360" w:lineRule="auto"/>
+        <w:rPr>
+          <w:shd w:val="pct15" w:color="auto" w:fill="FFFFFF"/>
+        </w:rPr>
+      </w:pPr>
+      <w:r>
+        <w:rPr>
+          <w:shd w:val="pct15" w:color="auto" w:fill="FFFFFF"/>
+        </w:rPr>
+        <w:drawing>
+          <wp:inline distT="0" distB="0" distL="0" distR="0" wp14:anchorId="604ACCD9" wp14:editId="1C4EC90E">
+            <wp:extent cx="5274310" cy="676275"/>
+            <wp:effectExtent l="0" t="0" r="2540" b="9525"/>
+            <wp:docPr id="48" name="圖片 48"/>
+            <wp:cNvGraphicFramePr>
+              <a:graphicFrameLocks xmlns:a="http://schemas.openxmlformats.org/drawingml/2006/main" noChangeAspect="1"/>
+            </wp:cNvGraphicFramePr>
+            <a:graphic xmlns:a="http://schemas.openxmlformats.org/drawingml/2006/main">
+              <a:graphicData uri="http://schemas.openxmlformats.org/drawingml/2006/picture">
+                <pic:pic xmlns:pic="http://schemas.openxmlformats.org/drawingml/2006/picture">
+                  <pic:nvPicPr>
+                    <pic:cNvPr id="1" name=""/>
+                    <pic:cNvPicPr/>
+                  </pic:nvPicPr>
+                  <pic:blipFill>
+                    <a:blip r:embed="rId31"/>
+                    <a:stretch>
+                      <a:fillRect/>
+                    </a:stretch>
+                  </pic:blipFill>
+                  <pic:spPr>
+                    <a:xfrm>
+                      <a:off x="0" y="0"/>
+                      <a:ext cx="5274310" cy="676275"/>
+                    </a:xfrm>
+                    <a:prstGeom prst="rect">
+                      <a:avLst/>
+                    </a:prstGeom>
+                  </pic:spPr>
+                </pic:pic>
+              </a:graphicData>
+            </a:graphic>
+          </wp:inline>
+        </w:drawing>
+      </w:r>
+    </w:p>
+    <w:p>
+      <w:pPr>
+        <w:spacing w:line="360" w:lineRule="auto"/>
+        <w:rPr>
+          <w:rFonts w:hint="eastAsia"/>
+          <w:shd w:val="pct15" w:color="auto" w:fill="FFFFFF"/>
+        </w:rPr>
+      </w:pPr>
+    </w:p>
+    <w:p>
+      <w:pPr>
+        <w:pStyle w:val="a3"/>
+        <w:numPr>
+          <w:ilvl w:val="0"/>
+          <w:numId w:val="1"/>
+        </w:numPr>
+        <w:spacing w:line="360" w:lineRule="auto"/>
+        <w:ind w:leftChars="0"/>
+        <w:rPr>
+          <w:b/>
+          <w:bCs/>
+          <w:color w:val="C00000"/>
+        </w:rPr>
+      </w:pPr>
+      <w:r>
+        <w:rPr>
+          <w:b/>
+          <w:bCs/>
+          <w:color w:val="C00000"/>
+        </w:rPr>
+        <w:t>AWS deep learning with no GPU (Ubuntu)</w:t>
+      </w:r>
+    </w:p>
+    <w:p>
+      <w:pPr>
+        <w:spacing w:line="360" w:lineRule="auto"/>
+        <w:rPr>
+          <w:b/>
+          <w:bCs/>
+          <w:color w:val="C00000"/>
+        </w:rPr>
+      </w:pPr>
+      <w:r>
+        <w:rPr>
+          <w:b/>
+          <w:bCs/>
+          <w:color w:val="C00000"/>
+        </w:rPr>
+        <w:drawing>
+          <wp:inline distT="0" distB="0" distL="0" distR="0" wp14:anchorId="1735B5E4" wp14:editId="7F32ACFC">
+            <wp:extent cx="5274310" cy="2425065"/>
+            <wp:effectExtent l="0" t="0" r="2540" b="0"/>
+            <wp:docPr id="49" name="圖片 49"/>
+            <wp:cNvGraphicFramePr>
+              <a:graphicFrameLocks xmlns:a="http://schemas.openxmlformats.org/drawingml/2006/main" noChangeAspect="1"/>
+            </wp:cNvGraphicFramePr>
+            <a:graphic xmlns:a="http://schemas.openxmlformats.org/drawingml/2006/main">
+              <a:graphicData uri="http://schemas.openxmlformats.org/drawingml/2006/picture">
+                <pic:pic xmlns:pic="http://schemas.openxmlformats.org/drawingml/2006/picture">
+                  <pic:nvPicPr>
+                    <pic:cNvPr id="1" name=""/>
+                    <pic:cNvPicPr/>
+                  </pic:nvPicPr>
+                  <pic:blipFill>
+                    <a:blip r:embed="rId32"/>
+                    <a:stretch>
+                      <a:fillRect/>
+                    </a:stretch>
+                  </pic:blipFill>
+                  <pic:spPr>
+                    <a:xfrm>
+                      <a:off x="0" y="0"/>
+                      <a:ext cx="5274310" cy="2425065"/>
+                    </a:xfrm>
+                    <a:prstGeom prst="rect">
+                      <a:avLst/>
+                    </a:prstGeom>
+                  </pic:spPr>
+                </pic:pic>
+              </a:graphicData>
+            </a:graphic>
+          </wp:inline>
+        </w:drawing>
+      </w:r>
+    </w:p>
+    <w:p>
+      <w:pPr>
+        <w:spacing w:line="360" w:lineRule="auto"/>
+      </w:pPr>
+      <w:r>
+        <w:t>Health check</w:t>
+      </w:r>
+      <w:r>
+        <w:rPr>
+          <w:rFonts w:hint="eastAsia"/>
+        </w:rPr>
+        <w:t>機制</w:t>
+      </w:r>
+      <w:r>
+        <w:rPr>
+          <w:rFonts w:hint="eastAsia"/>
+        </w:rPr>
+        <w:t>確定服務</w:t>
+      </w:r>
+      <w:r>
+        <w:rPr>
+          <w:rFonts w:hint="eastAsia"/>
+        </w:rPr>
+        <w:t>(s</w:t>
+      </w:r>
+      <w:r>
+        <w:t>erver</w:t>
+      </w:r>
+      <w:r>
+        <w:rPr>
+          <w:rFonts w:hint="eastAsia"/>
+        </w:rPr>
+        <w:t>)</w:t>
+      </w:r>
+      <w:r>
+        <w:rPr>
+          <w:rFonts w:hint="eastAsia"/>
+        </w:rPr>
+        <w:t>是有起來，因使用</w:t>
+      </w:r>
+      <w:r>
+        <w:rPr>
+          <w:rFonts w:hint="eastAsia"/>
+        </w:rPr>
+        <w:t>AWS EC2</w:t>
+      </w:r>
+      <w:r>
+        <w:t xml:space="preserve"> instance type</w:t>
+      </w:r>
+      <w:r>
+        <w:rPr>
+          <w:rFonts w:hint="eastAsia"/>
+        </w:rPr>
+        <w:t>為</w:t>
+      </w:r>
+      <w:r>
+        <w:rPr>
+          <w:rFonts w:hint="eastAsia"/>
+        </w:rPr>
+        <w:t>g</w:t>
+      </w:r>
+      <w:r>
+        <w:t>3.4xlarge</w:t>
+      </w:r>
+      <w:r>
+        <w:rPr>
+          <w:rFonts w:hint="eastAsia"/>
+        </w:rPr>
+        <w:t>是要收費的，所以並不會一直打開，另外</w:t>
+      </w:r>
+      <w:r>
+        <w:rPr>
+          <w:rFonts w:hint="eastAsia"/>
+        </w:rPr>
+        <w:t>E</w:t>
+      </w:r>
+      <w:r>
+        <w:t>C2</w:t>
+      </w:r>
+      <w:r>
+        <w:rPr>
+          <w:rFonts w:hint="eastAsia"/>
+        </w:rPr>
+        <w:t xml:space="preserve"> </w:t>
+      </w:r>
+      <w:r>
+        <w:t>instance stop/terminate</w:t>
+      </w:r>
+      <w:r>
+        <w:rPr>
+          <w:rFonts w:hint="eastAsia"/>
+        </w:rPr>
+        <w:t>之後</w:t>
+      </w:r>
+      <w:r>
+        <w:rPr>
+          <w:rFonts w:hint="eastAsia"/>
+        </w:rPr>
+        <w:t>i</w:t>
+      </w:r>
+      <w:r>
+        <w:t>p</w:t>
+      </w:r>
+      <w:r>
+        <w:rPr>
+          <w:rFonts w:hint="eastAsia"/>
+        </w:rPr>
+        <w:t>會重新配發，</w:t>
+      </w:r>
+      <w:r>
+        <w:rPr>
+          <w:rFonts w:hint="eastAsia"/>
+        </w:rPr>
+        <w:t>p</w:t>
+      </w:r>
+      <w:r>
+        <w:t>ort</w:t>
+      </w:r>
+      <w:r>
+        <w:rPr>
+          <w:rFonts w:hint="eastAsia"/>
+        </w:rPr>
+        <w:t>則是可以根據需求在</w:t>
+      </w:r>
+      <w:r>
+        <w:rPr>
+          <w:rFonts w:hint="eastAsia"/>
+        </w:rPr>
+        <w:t>s</w:t>
+      </w:r>
+      <w:r>
+        <w:t>ecurity group</w:t>
+      </w:r>
+      <w:r>
+        <w:rPr>
+          <w:rFonts w:hint="eastAsia"/>
+        </w:rPr>
+        <w:t>指定，以本例為</w:t>
+      </w:r>
+      <w:r>
+        <w:rPr>
+          <w:rFonts w:hint="eastAsia"/>
+        </w:rPr>
+        <w:t>p</w:t>
+      </w:r>
+      <w:r>
+        <w:t>ort 5000</w:t>
+      </w:r>
+    </w:p>
+    <w:p>
+      <w:pPr>
+        <w:spacing w:line="360" w:lineRule="auto"/>
+        <w:rPr>
+          <w:shd w:val="pct15" w:color="auto" w:fill="FFFFFF"/>
+        </w:rPr>
+      </w:pPr>
+      <w:r>
+        <w:rPr>
+          <w:shd w:val="pct15" w:color="auto" w:fill="FFFFFF"/>
+        </w:rPr>
+        <w:drawing>
+          <wp:inline distT="0" distB="0" distL="0" distR="0" wp14:anchorId="2DDF389F" wp14:editId="678C0825">
+            <wp:extent cx="3934374" cy="933580"/>
+            <wp:effectExtent l="0" t="0" r="9525" b="0"/>
+            <wp:docPr id="50" name="圖片 50"/>
+            <wp:cNvGraphicFramePr>
+              <a:graphicFrameLocks xmlns:a="http://schemas.openxmlformats.org/drawingml/2006/main" noChangeAspect="1"/>
+            </wp:cNvGraphicFramePr>
+            <a:graphic xmlns:a="http://schemas.openxmlformats.org/drawingml/2006/main">
+              <a:graphicData uri="http://schemas.openxmlformats.org/drawingml/2006/picture">
+                <pic:pic xmlns:pic="http://schemas.openxmlformats.org/drawingml/2006/picture">
+                  <pic:nvPicPr>
+                    <pic:cNvPr id="1" name=""/>
+                    <pic:cNvPicPr/>
+                  </pic:nvPicPr>
+                  <pic:blipFill>
+                    <a:blip r:embed="rId33"/>
+                    <a:stretch>
+                      <a:fillRect/>
+                    </a:stretch>
+                  </pic:blipFill>
+                  <pic:spPr>
+                    <a:xfrm>
+                      <a:off x="0" y="0"/>
+                      <a:ext cx="3934374" cy="933580"/>
+                    </a:xfrm>
+                    <a:prstGeom prst="rect">
+                      <a:avLst/>
+                    </a:prstGeom>
+                  </pic:spPr>
+                </pic:pic>
+              </a:graphicData>
+            </a:graphic>
+          </wp:inline>
+        </w:drawing>
+      </w:r>
+    </w:p>
+    <w:p>
+      <w:pPr>
+        <w:spacing w:line="360" w:lineRule="auto"/>
+      </w:pPr>
+      <w:r>
+        <w:t>curl localhost:5000</w:t>
+      </w:r>
+    </w:p>
+    <w:p>
+      <w:pPr>
+        <w:spacing w:line="360" w:lineRule="auto"/>
+      </w:pPr>
+      <w:r>
+        <w:drawing>
+          <wp:inline distT="0" distB="0" distL="0" distR="0" wp14:anchorId="38593848" wp14:editId="3EDFFD92">
+            <wp:extent cx="5274310" cy="361950"/>
+            <wp:effectExtent l="0" t="0" r="2540" b="0"/>
+            <wp:docPr id="51" name="圖片 51"/>
+            <wp:cNvGraphicFramePr>
+              <a:graphicFrameLocks xmlns:a="http://schemas.openxmlformats.org/drawingml/2006/main" noChangeAspect="1"/>
+            </wp:cNvGraphicFramePr>
+            <a:graphic xmlns:a="http://schemas.openxmlformats.org/drawingml/2006/main">
+              <a:graphicData uri="http://schemas.openxmlformats.org/drawingml/2006/picture">
+                <pic:pic xmlns:pic="http://schemas.openxmlformats.org/drawingml/2006/picture">
+                  <pic:nvPicPr>
+                    <pic:cNvPr id="1" name=""/>
+                    <pic:cNvPicPr/>
+                  </pic:nvPicPr>
+                  <pic:blipFill>
+                    <a:blip r:embed="rId34"/>
+                    <a:stretch>
+                      <a:fillRect/>
+                    </a:stretch>
+                  </pic:blipFill>
+                  <pic:spPr>
+                    <a:xfrm>
+                      <a:off x="0" y="0"/>
+                      <a:ext cx="5274310" cy="361950"/>
+                    </a:xfrm>
+                    <a:prstGeom prst="rect">
+                      <a:avLst/>
+                    </a:prstGeom>
+                  </pic:spPr>
+                </pic:pic>
+              </a:graphicData>
+            </a:graphic>
+          </wp:inline>
+        </w:drawing>
+      </w:r>
+    </w:p>
+    <w:p>
+      <w:pPr>
+        <w:spacing w:line="360" w:lineRule="auto"/>
+        <w:rPr>
+          <w:shd w:val="pct15" w:color="auto" w:fill="FFFFFF"/>
+        </w:rPr>
+      </w:pPr>
+    </w:p>
+    <w:p>
+      <w:pPr>
+        <w:spacing w:line="360" w:lineRule="auto"/>
+        <w:rPr>
+          <w:rFonts w:hint="eastAsia"/>
+          <w:shd w:val="pct15" w:color="auto" w:fill="FFFFFF"/>
+        </w:rPr>
+      </w:pPr>
+    </w:p>
+    <w:p>
+      <w:pPr>
+        <w:spacing w:line="360" w:lineRule="auto"/>
+        <w:rPr>
+          <w:b/>
+          <w:bCs/>
+        </w:rPr>
+      </w:pPr>
+      <w:r>
+        <w:rPr>
+          <w:b/>
+          <w:bCs/>
+        </w:rPr>
+        <w:lastRenderedPageBreak/>
+        <w:t>Restful API</w:t>
+      </w:r>
+      <w:r>
+        <w:rPr>
+          <w:rFonts w:hint="eastAsia"/>
+          <w:b/>
+          <w:bCs/>
+        </w:rPr>
+        <w:t>可直接參考</w:t>
+      </w:r>
+      <w:r>
+        <w:rPr>
+          <w:rFonts w:hint="eastAsia"/>
+          <w:b/>
+          <w:bCs/>
+        </w:rPr>
+        <w:t>c</w:t>
+      </w:r>
+      <w:r>
+        <w:rPr>
+          <w:b/>
+          <w:bCs/>
+        </w:rPr>
+        <w:t>lient</w:t>
+      </w:r>
+      <w:r>
+        <w:rPr>
+          <w:b/>
+          <w:bCs/>
+        </w:rPr>
+        <w:t>_2375</w:t>
+      </w:r>
+      <w:r>
+        <w:rPr>
+          <w:b/>
+          <w:bCs/>
+        </w:rPr>
+        <w:t>.py</w:t>
+      </w:r>
+      <w:r>
+        <w:rPr>
+          <w:rFonts w:hint="eastAsia"/>
+          <w:b/>
+          <w:bCs/>
+        </w:rPr>
+        <w:t>、</w:t>
+      </w:r>
+      <w:r>
+        <w:rPr>
+          <w:b/>
+          <w:bCs/>
+        </w:rPr>
+        <w:t>server</w:t>
+      </w:r>
+      <w:r>
+        <w:rPr>
+          <w:b/>
+          <w:bCs/>
+        </w:rPr>
+        <w:t>_2375</w:t>
+      </w:r>
+      <w:r>
+        <w:rPr>
+          <w:b/>
+          <w:bCs/>
+        </w:rPr>
+        <w:t>.py</w:t>
+      </w:r>
+      <w:r>
+        <w:rPr>
+          <w:rFonts w:hint="eastAsia"/>
+          <w:b/>
+          <w:bCs/>
+        </w:rPr>
+        <w:t>和</w:t>
+      </w:r>
+      <w:r>
+        <w:rPr>
+          <w:rFonts w:hint="eastAsia"/>
+          <w:b/>
+          <w:bCs/>
+        </w:rPr>
+        <w:t>p</w:t>
+      </w:r>
+      <w:r>
+        <w:rPr>
+          <w:b/>
+          <w:bCs/>
+        </w:rPr>
+        <w:t>reprocessing</w:t>
+      </w:r>
+      <w:r>
+        <w:rPr>
+          <w:b/>
+          <w:bCs/>
+        </w:rPr>
+        <w:t>_2375</w:t>
+      </w:r>
+      <w:r>
+        <w:rPr>
+          <w:b/>
+          <w:bCs/>
+        </w:rPr>
+        <w:t>.py</w:t>
+      </w:r>
+    </w:p>
+    <w:p>
+      <w:pPr>
+        <w:spacing w:line="360" w:lineRule="auto"/>
+      </w:pPr>
+      <w:r>
+        <w:rPr>
+          <w:rFonts w:hint="eastAsia"/>
+        </w:rPr>
+        <w:t>s</w:t>
+      </w:r>
+      <w:r>
+        <w:t>erver</w:t>
+      </w:r>
+      <w:r>
+        <w:t>_2375</w:t>
+      </w:r>
+      <w:r>
+        <w:t>.py</w:t>
+      </w:r>
+      <w:r>
+        <w:rPr>
+          <w:rFonts w:hint="eastAsia"/>
+        </w:rPr>
+        <w:t>服務啟動後，可以進行</w:t>
+      </w:r>
+      <w:r>
+        <w:rPr>
+          <w:rFonts w:hint="eastAsia"/>
+        </w:rPr>
+        <w:t>L</w:t>
+      </w:r>
+      <w:r>
+        <w:t>ocal</w:t>
+      </w:r>
+      <w:r>
+        <w:rPr>
+          <w:rFonts w:hint="eastAsia"/>
+        </w:rPr>
+        <w:t>端或是以</w:t>
+      </w:r>
+      <w:r>
+        <w:rPr>
+          <w:rFonts w:hint="eastAsia"/>
+        </w:rPr>
+        <w:t>client</w:t>
+      </w:r>
+      <w:r>
+        <w:rPr>
+          <w:rFonts w:hint="eastAsia"/>
+        </w:rPr>
+        <w:t>端打</w:t>
+      </w:r>
+      <w:r>
+        <w:rPr>
+          <w:rFonts w:hint="eastAsia"/>
+        </w:rPr>
+        <w:t>API</w:t>
+      </w:r>
+      <w:r>
+        <w:rPr>
+          <w:rFonts w:hint="eastAsia"/>
+        </w:rPr>
+        <w:t>的驗證方式</w:t>
+      </w:r>
+      <w:r>
+        <w:rPr>
+          <w:rFonts w:hint="eastAsia"/>
+        </w:rPr>
+        <w:t>(</w:t>
+      </w:r>
+      <w:r>
+        <w:rPr>
+          <w:rFonts w:hint="eastAsia"/>
+        </w:rPr>
+        <w:t>另外開分頁</w:t>
+      </w:r>
+      <w:r>
+        <w:rPr>
+          <w:rFonts w:hint="eastAsia"/>
+        </w:rPr>
+        <w:t>)</w:t>
+      </w:r>
+    </w:p>
+    <w:p>
+      <w:pPr>
+        <w:spacing w:line="360" w:lineRule="auto"/>
+      </w:pPr>
+    </w:p>
+    <w:p>
+      <w:pPr>
+        <w:spacing w:line="360" w:lineRule="auto"/>
+      </w:pPr>
+      <w:r>
+        <w:rPr>
+          <w:rFonts w:hint="eastAsia"/>
+        </w:rPr>
+        <w:t>s</w:t>
+      </w:r>
+      <w:r>
+        <w:t>erver</w:t>
+      </w:r>
+      <w:r>
+        <w:rPr>
+          <w:rFonts w:hint="eastAsia"/>
+        </w:rPr>
+        <w:t>服務啟動</w:t>
+      </w:r>
+      <w:r>
+        <w:rPr>
+          <w:rFonts w:hint="eastAsia"/>
+        </w:rPr>
+        <w:t xml:space="preserve"> (</w:t>
+      </w:r>
+      <w:r>
+        <w:rPr>
+          <w:rFonts w:hint="eastAsia"/>
+        </w:rPr>
+        <w:t>這裡非使用背景執行，需要使用背景執行可參考</w:t>
+      </w:r>
+    </w:p>
+    <w:p>
+      <w:pPr>
+        <w:spacing w:line="360" w:lineRule="auto"/>
+      </w:pPr>
+      <w:r>
+        <w:rPr>
+          <w:rFonts w:hint="eastAsia"/>
+        </w:rPr>
+        <w:t>)</w:t>
+      </w:r>
+    </w:p>
+    <w:p>
+      <w:pPr>
+        <w:spacing w:line="360" w:lineRule="auto"/>
+        <w:rPr>
+          <w:rFonts w:ascii="Calibri" w:hAnsi="Calibri" w:cs="Calibri"/>
+          <w:sz w:val="22"/>
+        </w:rPr>
+      </w:pPr>
+      <w:r>
+        <w:rPr>
+          <w:rFonts w:ascii="Calibri" w:hAnsi="Calibri" w:cs="Calibri"/>
+          <w:sz w:val="22"/>
+        </w:rPr>
+        <w:t>source activate tensorflow2_latest_p37</w:t>
+      </w:r>
+      <w:r>
+        <w:rPr>
+          <w:rFonts w:ascii="Calibri" w:hAnsi="Calibri" w:cs="Calibri"/>
+          <w:sz w:val="22"/>
+        </w:rPr>
+        <w:t xml:space="preserve"> </w:t>
+      </w:r>
+      <w:r>
+        <w:rPr>
+          <w:rFonts w:ascii="Calibri" w:hAnsi="Calibri" w:cs="Calibri" w:hint="eastAsia"/>
+          <w:sz w:val="22"/>
+        </w:rPr>
+        <w:t>安裝相關套件</w:t>
+      </w:r>
+      <w:r>
+        <w:rPr>
+          <w:rFonts w:ascii="Calibri" w:hAnsi="Calibri" w:cs="Calibri" w:hint="eastAsia"/>
+          <w:sz w:val="22"/>
+        </w:rPr>
+        <w:t xml:space="preserve"> (</w:t>
+      </w:r>
+      <w:r>
+        <w:rPr>
+          <w:rFonts w:ascii="Calibri" w:hAnsi="Calibri" w:cs="Calibri" w:hint="eastAsia"/>
+          <w:sz w:val="22"/>
+        </w:rPr>
+        <w:t>包含</w:t>
+      </w:r>
+      <w:r>
+        <w:rPr>
+          <w:rFonts w:ascii="Calibri" w:hAnsi="Calibri" w:cs="Calibri" w:hint="eastAsia"/>
+          <w:sz w:val="22"/>
+        </w:rPr>
+        <w:t>t</w:t>
+      </w:r>
+      <w:r>
+        <w:rPr>
+          <w:rFonts w:ascii="Calibri" w:hAnsi="Calibri" w:cs="Calibri"/>
+          <w:sz w:val="22"/>
+        </w:rPr>
+        <w:t>ensorflow</w:t>
+      </w:r>
+      <w:r>
+        <w:rPr>
+          <w:rFonts w:ascii="Calibri" w:hAnsi="Calibri" w:cs="Calibri" w:hint="eastAsia"/>
+          <w:sz w:val="22"/>
+        </w:rPr>
+        <w:t>、</w:t>
+      </w:r>
+      <w:r>
+        <w:rPr>
+          <w:rFonts w:ascii="Calibri" w:hAnsi="Calibri" w:cs="Calibri" w:hint="eastAsia"/>
+          <w:sz w:val="22"/>
+        </w:rPr>
+        <w:t>k</w:t>
+      </w:r>
+      <w:r>
+        <w:rPr>
+          <w:rFonts w:ascii="Calibri" w:hAnsi="Calibri" w:cs="Calibri"/>
+          <w:sz w:val="22"/>
+        </w:rPr>
+        <w:t>eras</w:t>
+      </w:r>
+      <w:r>
+        <w:rPr>
+          <w:rFonts w:ascii="Calibri" w:hAnsi="Calibri" w:cs="Calibri" w:hint="eastAsia"/>
+          <w:sz w:val="22"/>
+        </w:rPr>
+        <w:t>等套件</w:t>
+      </w:r>
+      <w:r>
+        <w:rPr>
+          <w:rFonts w:ascii="Calibri" w:hAnsi="Calibri" w:cs="Calibri" w:hint="eastAsia"/>
+          <w:sz w:val="22"/>
+        </w:rPr>
+        <w:t>)</w:t>
+      </w:r>
+    </w:p>
+    <w:p>
+      <w:pPr>
+        <w:spacing w:line="360" w:lineRule="auto"/>
+      </w:pPr>
+      <w:r>
+        <w:rPr>
+          <w:rFonts w:ascii="Calibri" w:hAnsi="Calibri" w:cs="Calibri" w:hint="eastAsia"/>
+          <w:sz w:val="22"/>
+        </w:rPr>
+        <w:t>p</w:t>
+      </w:r>
+      <w:r>
+        <w:rPr>
+          <w:rFonts w:ascii="Calibri" w:hAnsi="Calibri" w:cs="Calibri"/>
+          <w:sz w:val="22"/>
+        </w:rPr>
+        <w:t>ip list</w:t>
+      </w:r>
+      <w:r>
+        <w:rPr>
+          <w:rFonts w:ascii="Calibri" w:hAnsi="Calibri" w:cs="Calibri" w:hint="eastAsia"/>
+          <w:sz w:val="22"/>
+        </w:rPr>
+        <w:t>可以看安裝了那些套件以及版本</w:t>
+      </w:r>
+    </w:p>
+    <w:p>
+      <w:pPr>
+        <w:spacing w:line="360" w:lineRule="auto"/>
+      </w:pPr>
+      <w:r>
+        <w:drawing>
+          <wp:inline distT="0" distB="0" distL="0" distR="0" wp14:anchorId="41148C1D" wp14:editId="5B948522">
+            <wp:extent cx="5274310" cy="450850"/>
+            <wp:effectExtent l="0" t="0" r="2540" b="6350"/>
+            <wp:docPr id="52" name="圖片 52"/>
+            <wp:cNvGraphicFramePr>
+              <a:graphicFrameLocks xmlns:a="http://schemas.openxmlformats.org/drawingml/2006/main" noChangeAspect="1"/>
+            </wp:cNvGraphicFramePr>
+            <a:graphic xmlns:a="http://schemas.openxmlformats.org/drawingml/2006/main">
+              <a:graphicData uri="http://schemas.openxmlformats.org/drawingml/2006/picture">
+                <pic:pic xmlns:pic="http://schemas.openxmlformats.org/drawingml/2006/picture">
+                  <pic:nvPicPr>
+                    <pic:cNvPr id="1" name=""/>
+                    <pic:cNvPicPr/>
+                  </pic:nvPicPr>
+                  <pic:blipFill>
+                    <a:blip r:embed="rId35"/>
+                    <a:stretch>
+                      <a:fillRect/>
+                    </a:stretch>
+                  </pic:blipFill>
+                  <pic:spPr>
+                    <a:xfrm>
+                      <a:off x="0" y="0"/>
+                      <a:ext cx="5274310" cy="450850"/>
+                    </a:xfrm>
+                    <a:prstGeom prst="rect">
+                      <a:avLst/>
+                    </a:prstGeom>
+                  </pic:spPr>
+                </pic:pic>
+              </a:graphicData>
+            </a:graphic>
+          </wp:inline>
+        </w:drawing>
+      </w:r>
+    </w:p>
+    <w:p>
+      <w:pPr>
+        <w:spacing w:line="360" w:lineRule="auto"/>
+      </w:pPr>
+    </w:p>
+    <w:p>
+      <w:pPr>
+        <w:spacing w:line="360" w:lineRule="auto"/>
+      </w:pPr>
+      <w:r>
+        <w:t>python server</w:t>
+      </w:r>
+      <w:r>
+        <w:t>_2375</w:t>
+      </w:r>
+      <w:r>
+        <w:t>.py</w:t>
+      </w:r>
+    </w:p>
+    <w:p>
+      <w:pPr>
+        <w:spacing w:line="360" w:lineRule="auto"/>
+      </w:pPr>
+      <w:r>
+        <w:drawing>
+          <wp:inline distT="0" distB="0" distL="0" distR="0" wp14:anchorId="65079D82" wp14:editId="28B888F0">
+            <wp:extent cx="5274310" cy="2220595"/>
+            <wp:effectExtent l="0" t="0" r="2540" b="8255"/>
+            <wp:docPr id="53" name="圖片 53"/>
+            <wp:cNvGraphicFramePr>
+              <a:graphicFrameLocks xmlns:a="http://schemas.openxmlformats.org/drawingml/2006/main" noChangeAspect="1"/>
+            </wp:cNvGraphicFramePr>
+            <a:graphic xmlns:a="http://schemas.openxmlformats.org/drawingml/2006/main">
+              <a:graphicData uri="http://schemas.openxmlformats.org/drawingml/2006/picture">
+                <pic:pic xmlns:pic="http://schemas.openxmlformats.org/drawingml/2006/picture">
+                  <pic:nvPicPr>
+                    <pic:cNvPr id="1" name=""/>
+                    <pic:cNvPicPr/>
+                  </pic:nvPicPr>
+                  <pic:blipFill>
+                    <a:blip r:embed="rId36"/>
+                    <a:stretch>
+                      <a:fillRect/>
+                    </a:stretch>
+                  </pic:blipFill>
+                  <pic:spPr>
+                    <a:xfrm>
+                      <a:off x="0" y="0"/>
+                      <a:ext cx="5274310" cy="2220595"/>
+                    </a:xfrm>
+                    <a:prstGeom prst="rect">
+                      <a:avLst/>
+                    </a:prstGeom>
+                  </pic:spPr>
+                </pic:pic>
+              </a:graphicData>
+            </a:graphic>
+          </wp:inline>
+        </w:drawing>
+      </w:r>
+    </w:p>
+    <w:p>
+      <w:pPr>
+        <w:spacing w:line="360" w:lineRule="auto"/>
+      </w:pPr>
+    </w:p>
+    <w:p>
+      <w:pPr>
+        <w:pStyle w:val="a3"/>
+        <w:numPr>
+          <w:ilvl w:val="0"/>
+          <w:numId w:val="3"/>
+        </w:numPr>
+        <w:spacing w:line="360" w:lineRule="auto"/>
+        <w:ind w:leftChars="0"/>
+      </w:pPr>
+      <w:r>
+        <w:rPr>
+          <w:rFonts w:hint="eastAsia"/>
+        </w:rPr>
+        <w:t>L</w:t>
+      </w:r>
+      <w:r>
+        <w:t>ocal</w:t>
+      </w:r>
+      <w:r>
+        <w:rPr>
+          <w:rFonts w:hint="eastAsia"/>
+        </w:rPr>
+        <w:t>端驗證</w:t>
+      </w:r>
+      <w:r>
+        <w:rPr>
+          <w:rFonts w:hint="eastAsia"/>
+        </w:rPr>
+        <w:t xml:space="preserve"> </w:t>
+      </w:r>
+    </w:p>
+    <w:p>
+      <w:pPr>
+        <w:spacing w:line="360" w:lineRule="auto"/>
+      </w:pPr>
+      <w:r>
+        <w:rPr>
+          <w:rFonts w:hint="eastAsia"/>
+        </w:rPr>
+        <w:t>這裡只能針對圖片進行識別，不能多傳入</w:t>
+      </w:r>
+      <w:r>
+        <w:rPr>
+          <w:rFonts w:hint="eastAsia"/>
+        </w:rPr>
+        <w:t>t</w:t>
+      </w:r>
+      <w:r>
+        <w:t>op</w:t>
+      </w:r>
+      <w:r>
+        <w:rPr>
+          <w:rFonts w:hint="eastAsia"/>
+        </w:rPr>
+        <w:t>參數</w:t>
+      </w:r>
+      <w:r>
+        <w:rPr>
+          <w:rFonts w:hint="eastAsia"/>
+        </w:rPr>
+        <w:t>(</w:t>
+      </w:r>
+      <w:r>
+        <w:rPr>
+          <w:rFonts w:hint="eastAsia"/>
+        </w:rPr>
+        <w:t>預設為</w:t>
+      </w:r>
+      <w:r>
+        <w:rPr>
+          <w:rFonts w:hint="eastAsia"/>
+        </w:rPr>
+        <w:t>3)</w:t>
+      </w:r>
+      <w:r>
+        <w:rPr>
+          <w:rFonts w:hint="eastAsia"/>
+        </w:rPr>
+        <w:t>，如果不加</w:t>
+      </w:r>
+      <w:r>
+        <w:rPr>
+          <w:rFonts w:hint="eastAsia"/>
+        </w:rPr>
+        <w:t>@</w:t>
+      </w:r>
+      <w:r>
+        <w:rPr>
+          <w:rFonts w:hint="eastAsia"/>
+        </w:rPr>
+        <w:t>會被視為文字，這點必需要注意</w:t>
+      </w:r>
+    </w:p>
+    <w:p>
+      <w:pPr>
+        <w:spacing w:line="360" w:lineRule="auto"/>
+      </w:pPr>
+      <w:r>
+        <w:t>curl -X POST -F image=@test.png http://127.0.0.1:5000/localPredict</w:t>
+      </w:r>
+    </w:p>
+    <w:p>
+      <w:pPr>
+        <w:spacing w:line="360" w:lineRule="auto"/>
+      </w:pPr>
+      <w:r>
+        <w:drawing>
+          <wp:inline distT="0" distB="0" distL="0" distR="0" wp14:anchorId="6A55F5D8" wp14:editId="69C92A96">
+            <wp:extent cx="5274310" cy="665480"/>
+            <wp:effectExtent l="0" t="0" r="2540" b="1270"/>
+            <wp:docPr id="54" name="圖片 54"/>
+            <wp:cNvGraphicFramePr>
+              <a:graphicFrameLocks xmlns:a="http://schemas.openxmlformats.org/drawingml/2006/main" noChangeAspect="1"/>
+            </wp:cNvGraphicFramePr>
+            <a:graphic xmlns:a="http://schemas.openxmlformats.org/drawingml/2006/main">
+              <a:graphicData uri="http://schemas.openxmlformats.org/drawingml/2006/picture">
+                <pic:pic xmlns:pic="http://schemas.openxmlformats.org/drawingml/2006/picture">
+                  <pic:nvPicPr>
+                    <pic:cNvPr id="1" name=""/>
+                    <pic:cNvPicPr/>
+                  </pic:nvPicPr>
+                  <pic:blipFill>
+                    <a:blip r:embed="rId37"/>
+                    <a:stretch>
+                      <a:fillRect/>
+                    </a:stretch>
+                  </pic:blipFill>
+                  <pic:spPr>
+                    <a:xfrm>
+                      <a:off x="0" y="0"/>
+                      <a:ext cx="5274310" cy="665480"/>
+                    </a:xfrm>
+                    <a:prstGeom prst="rect">
+                      <a:avLst/>
+                    </a:prstGeom>
+                  </pic:spPr>
+                </pic:pic>
+              </a:graphicData>
+            </a:graphic>
+          </wp:inline>
+        </w:drawing>
+      </w:r>
+    </w:p>
+    <w:p>
+      <w:pPr>
+        <w:spacing w:line="360" w:lineRule="auto"/>
+        <w:rPr>
+          <w:rFonts w:hint="eastAsia"/>
+        </w:rPr>
+      </w:pPr>
+    </w:p>
+    <w:p>
+      <w:pPr>
+        <w:pStyle w:val="a3"/>
+        <w:numPr>
+          <w:ilvl w:val="0"/>
+          <w:numId w:val="3"/>
+        </w:numPr>
+        <w:spacing w:line="360" w:lineRule="auto"/>
+        <w:ind w:leftChars="0"/>
+      </w:pPr>
+      <w:r>
+        <w:rPr>
+          <w:rFonts w:hint="eastAsia"/>
+        </w:rPr>
+        <w:lastRenderedPageBreak/>
+        <w:t>Cl</w:t>
+      </w:r>
+      <w:r>
+        <w:t>ient</w:t>
+      </w:r>
+      <w:r>
+        <w:rPr>
+          <w:rFonts w:hint="eastAsia"/>
+        </w:rPr>
+        <w:t>端驗證</w:t>
+      </w:r>
+      <w:r>
+        <w:rPr>
+          <w:rFonts w:hint="eastAsia"/>
+        </w:rPr>
+        <w:t xml:space="preserve"> </w:t>
+      </w:r>
+    </w:p>
+    <w:p>
+      <w:pPr>
+        <w:spacing w:line="360" w:lineRule="auto"/>
+      </w:pPr>
+      <w:r>
+        <w:rPr>
+          <w:rFonts w:hint="eastAsia"/>
+        </w:rPr>
+        <w:t>如果已經寫好程式要測一下</w:t>
+      </w:r>
+      <w:r>
+        <w:rPr>
+          <w:rFonts w:hint="eastAsia"/>
+        </w:rPr>
+        <w:t>r</w:t>
+      </w:r>
+      <w:r>
+        <w:t>estful API</w:t>
+      </w:r>
+      <w:r>
+        <w:rPr>
+          <w:rFonts w:hint="eastAsia"/>
+        </w:rPr>
+        <w:t>串接，可以參考</w:t>
+      </w:r>
+      <w:r>
+        <w:rPr>
+          <w:rFonts w:hint="eastAsia"/>
+        </w:rPr>
+        <w:t>c</w:t>
+      </w:r>
+      <w:r>
+        <w:t>lient</w:t>
+      </w:r>
+      <w:r>
+        <w:rPr>
+          <w:rFonts w:hint="eastAsia"/>
+        </w:rPr>
+        <w:t>_</w:t>
+      </w:r>
+      <w:r>
+        <w:t>2375</w:t>
+      </w:r>
+      <w:r>
+        <w:t>.py</w:t>
+      </w:r>
+    </w:p>
+    <w:p>
+      <w:pPr>
+        <w:spacing w:line="360" w:lineRule="auto"/>
+      </w:pPr>
+      <w:r>
+        <w:t>python client</w:t>
+      </w:r>
+      <w:r>
+        <w:t>_2375</w:t>
+      </w:r>
+      <w:r>
+        <w:t>.py</w:t>
+      </w:r>
+    </w:p>
+    <w:p>
+      <w:pPr>
+        <w:spacing w:line="360" w:lineRule="auto"/>
+      </w:pPr>
+      <w:r>
+        <w:drawing>
+          <wp:inline distT="0" distB="0" distL="0" distR="0" wp14:anchorId="7971AD53" wp14:editId="703C604B">
+            <wp:extent cx="5274310" cy="556260"/>
+            <wp:effectExtent l="0" t="0" r="2540" b="0"/>
+            <wp:docPr id="55" name="圖片 55"/>
+            <wp:cNvGraphicFramePr>
+              <a:graphicFrameLocks xmlns:a="http://schemas.openxmlformats.org/drawingml/2006/main" noChangeAspect="1"/>
+            </wp:cNvGraphicFramePr>
+            <a:graphic xmlns:a="http://schemas.openxmlformats.org/drawingml/2006/main">
+              <a:graphicData uri="http://schemas.openxmlformats.org/drawingml/2006/picture">
+                <pic:pic xmlns:pic="http://schemas.openxmlformats.org/drawingml/2006/picture">
+                  <pic:nvPicPr>
+                    <pic:cNvPr id="1" name=""/>
+                    <pic:cNvPicPr/>
+                  </pic:nvPicPr>
+                  <pic:blipFill>
+                    <a:blip r:embed="rId38"/>
+                    <a:stretch>
+                      <a:fillRect/>
+                    </a:stretch>
+                  </pic:blipFill>
+                  <pic:spPr>
+                    <a:xfrm>
+                      <a:off x="0" y="0"/>
+                      <a:ext cx="5274310" cy="556260"/>
+                    </a:xfrm>
+                    <a:prstGeom prst="rect">
+                      <a:avLst/>
+                    </a:prstGeom>
+                  </pic:spPr>
+                </pic:pic>
+              </a:graphicData>
+            </a:graphic>
+          </wp:inline>
+        </w:drawing>
+      </w:r>
+    </w:p>
+    <w:p>
+      <w:pPr>
+        <w:spacing w:line="360" w:lineRule="auto"/>
+        <w:rPr>
+          <w:rFonts w:hint="eastAsia"/>
+        </w:rPr>
+      </w:pPr>
+    </w:p>
+    <w:p>
+      <w:pPr>
+        <w:spacing w:line="360" w:lineRule="auto"/>
+      </w:pPr>
+      <w:r>
+        <w:t>Python</w:t>
+      </w:r>
+      <w:r>
+        <w:rPr>
+          <w:rFonts w:hint="eastAsia"/>
+        </w:rPr>
+        <w:t>需要安裝套件可參考</w:t>
+      </w:r>
+      <w:r>
+        <w:rPr>
+          <w:rFonts w:hint="eastAsia"/>
+        </w:rPr>
+        <w:t>i</w:t>
+      </w:r>
+      <w:r>
+        <w:t>nstall.txt</w:t>
+      </w:r>
+    </w:p>
+    <w:p>
+      <w:pPr>
+        <w:spacing w:line="360" w:lineRule="auto"/>
+      </w:pPr>
+      <w:r>
+        <w:rPr>
+          <w:rFonts w:hint="eastAsia"/>
+        </w:rPr>
+        <w:t>P</w:t>
+      </w:r>
+      <w:r>
+        <w:t>ython</w:t>
+      </w:r>
+      <w:r>
+        <w:rPr>
+          <w:rFonts w:hint="eastAsia"/>
+        </w:rPr>
+        <w:t>版本</w:t>
+      </w:r>
+      <w:r>
+        <w:rPr>
+          <w:rFonts w:hint="eastAsia"/>
+        </w:rPr>
+        <w:t>: 3.7.10</w:t>
+      </w:r>
+    </w:p>
+    <w:p>
+      <w:pPr>
+        <w:spacing w:line="360" w:lineRule="auto"/>
+      </w:pPr>
+      <w:r>
+        <w:rPr>
+          <w:rFonts w:hint="eastAsia"/>
+        </w:rPr>
+        <w:t>主要</w:t>
+      </w:r>
+      <w:r>
+        <w:rPr>
+          <w:rFonts w:hint="eastAsia"/>
+        </w:rPr>
+        <w:t>安</w:t>
+      </w:r>
+      <w:r>
+        <w:rPr>
+          <w:rFonts w:hint="eastAsia"/>
+        </w:rPr>
+        <w:t>裝</w:t>
+      </w:r>
+      <w:r>
+        <w:rPr>
+          <w:rFonts w:hint="eastAsia"/>
+        </w:rPr>
+        <w:t>套件</w:t>
+      </w:r>
+      <w:r>
+        <w:rPr>
+          <w:rFonts w:hint="eastAsia"/>
+        </w:rPr>
+        <w:t>n</w:t>
+      </w:r>
+      <w:r>
+        <w:t>umpy 1.19.5</w:t>
+      </w:r>
+      <w:r>
+        <w:rPr>
+          <w:rFonts w:hint="eastAsia"/>
+        </w:rPr>
+        <w:t>、</w:t>
+      </w:r>
+      <w:r>
+        <w:rPr>
+          <w:rFonts w:hint="eastAsia"/>
+        </w:rPr>
+        <w:t>m</w:t>
+      </w:r>
+      <w:r>
+        <w:t>atplotlib 3.3.4</w:t>
+      </w:r>
+      <w:r>
+        <w:rPr>
+          <w:rFonts w:hint="eastAsia"/>
+        </w:rPr>
+        <w:t>、</w:t>
+      </w:r>
+      <w:r>
+        <w:rPr>
+          <w:rFonts w:hint="eastAsia"/>
+        </w:rPr>
+        <w:t>j</w:t>
+      </w:r>
+      <w:r>
+        <w:t>son5 0.9.5</w:t>
+      </w:r>
+      <w:r>
+        <w:rPr>
+          <w:rFonts w:hint="eastAsia"/>
+        </w:rPr>
+        <w:t>、</w:t>
+      </w:r>
+      <w:r>
+        <w:rPr>
+          <w:rFonts w:hint="eastAsia"/>
+        </w:rPr>
+        <w:t>t</w:t>
+      </w:r>
+      <w:r>
+        <w:t>ensorfl</w:t>
+      </w:r>
+      <w:r>
+        <w:rPr>
+          <w:rFonts w:hint="eastAsia"/>
+        </w:rPr>
+        <w:t>o</w:t>
+      </w:r>
+      <w:r>
+        <w:t>w-cpu 2.4.1</w:t>
+      </w:r>
+      <w:r>
+        <w:rPr>
+          <w:rFonts w:hint="eastAsia"/>
+        </w:rPr>
+        <w:t>、</w:t>
+      </w:r>
+      <w:r>
+        <w:rPr>
+          <w:rFonts w:hint="eastAsia"/>
+        </w:rPr>
+        <w:t>k</w:t>
+      </w:r>
+      <w:r>
+        <w:t>eras 2.4.3</w:t>
+      </w:r>
+      <w:r>
+        <w:rPr>
+          <w:rFonts w:hint="eastAsia"/>
+        </w:rPr>
+        <w:t>、</w:t>
+      </w:r>
+      <w:r>
+        <w:rPr>
+          <w:rFonts w:hint="eastAsia"/>
+        </w:rPr>
+        <w:t>Flask 1.1.2</w:t>
+      </w:r>
+      <w:r>
+        <w:rPr>
+          <w:rFonts w:hint="eastAsia"/>
+        </w:rPr>
+        <w:t>、</w:t>
+      </w:r>
+      <w:r>
+        <w:t>gunicorn</w:t>
+      </w:r>
+      <w:r>
+        <w:t xml:space="preserve"> 19.10.0</w:t>
+      </w:r>
+      <w:r>
+        <w:rPr>
+          <w:rFonts w:hint="eastAsia"/>
+        </w:rPr>
+        <w:t>，如果有缺請在參考</w:t>
+      </w:r>
+      <w:r>
+        <w:rPr>
+          <w:rFonts w:hint="eastAsia"/>
+        </w:rPr>
+        <w:t>i</w:t>
+      </w:r>
+      <w:r>
+        <w:t>nstall.txt</w:t>
+      </w:r>
+    </w:p>
+    <w:p>
+      <w:pPr>
+        <w:spacing w:line="360" w:lineRule="auto"/>
+      </w:pPr>
+    </w:p>
+    <w:p>
+      <w:pPr>
+        <w:spacing w:line="360" w:lineRule="auto"/>
+      </w:pPr>
+      <w:r>
+        <w:rPr>
+          <w:rFonts w:hint="eastAsia"/>
+        </w:rPr>
+        <w:t>所有相關程式均放在</w:t>
+      </w:r>
+      <w:r>
+        <w:t>Github</w:t>
+      </w:r>
+      <w:r>
+        <w:rPr>
+          <w:rFonts w:hint="eastAsia"/>
+        </w:rPr>
+        <w:t>上面</w:t>
+      </w:r>
+    </w:p>
+    <w:p>
+      <w:pPr>
+        <w:spacing w:line="360" w:lineRule="auto"/>
+      </w:pPr>
+      <w:hyperlink r:id="rId39" w:history="1">
+        <w:r>
+          <w:rPr>
+            <w:rStyle w:val="a4"/>
+          </w:rPr>
+          <w:t>https://github.com/GeeKoders/OCR</w:t>
+        </w:r>
+        <w:r>
+          <w:rPr>
+            <w:rStyle w:val="a4"/>
+            <w:rFonts w:hint="eastAsia"/>
+          </w:rPr>
+          <w:t>/</w:t>
+        </w:r>
+        <w:r>
+          <w:rPr>
+            <w:rStyle w:val="a4"/>
+          </w:rPr>
+          <w:t>chineseocr</w:t>
+        </w:r>
+      </w:hyperlink>
+      <w:r>
+        <w:t xml:space="preserve"> </w:t>
+      </w:r>
+    </w:p>
+    <w:p>
+      <w:pPr>
+        <w:spacing w:line="360" w:lineRule="auto"/>
+      </w:pPr>
+      <w:r>
+        <w:t>30</w:t>
+      </w:r>
+      <w:r>
+        <w:rPr>
+          <w:rFonts w:hint="eastAsia"/>
+        </w:rPr>
+        <w:t>個字、</w:t>
+      </w:r>
+      <w:r>
+        <w:rPr>
+          <w:rFonts w:hint="eastAsia"/>
+        </w:rPr>
+        <w:t>2375</w:t>
+      </w:r>
+      <w:r>
+        <w:rPr>
+          <w:rFonts w:hint="eastAsia"/>
+        </w:rPr>
+        <w:t>個中文字手寫辨識包含在</w:t>
+      </w:r>
+      <w:r>
+        <w:t xml:space="preserve">Google </w:t>
+      </w:r>
+      <w:r>
+        <w:rPr>
+          <w:rFonts w:hint="eastAsia"/>
+        </w:rPr>
+        <w:t>Go</w:t>
+      </w:r>
+      <w:r>
+        <w:t>lab</w:t>
+      </w:r>
+      <w:r>
+        <w:rPr>
+          <w:rFonts w:hint="eastAsia"/>
+        </w:rPr>
+        <w:t>上、</w:t>
+      </w:r>
+      <w:r>
+        <w:rPr>
+          <w:rFonts w:hint="eastAsia"/>
+        </w:rPr>
+        <w:t>AWS U</w:t>
+      </w:r>
+      <w:r>
+        <w:t>buntu</w:t>
+      </w:r>
+      <w:r>
+        <w:rPr>
+          <w:rFonts w:hint="eastAsia"/>
+        </w:rPr>
+        <w:t xml:space="preserve"> d</w:t>
+      </w:r>
+      <w:r>
+        <w:t>eep learning</w:t>
+      </w:r>
+      <w:r>
+        <w:rPr>
+          <w:rFonts w:hint="eastAsia"/>
+        </w:rPr>
+        <w:t>以及</w:t>
+      </w:r>
+      <w:r>
+        <w:rPr>
+          <w:rFonts w:hint="eastAsia"/>
+        </w:rPr>
+        <w:t>r</w:t>
+      </w:r>
+      <w:r>
+        <w:t>e</w:t>
+      </w:r>
+      <w:r>
+        <w:rPr>
+          <w:rFonts w:hint="eastAsia"/>
+        </w:rPr>
+        <w:t>s</w:t>
+      </w:r>
+      <w:r>
+        <w:t>tful API</w:t>
+      </w:r>
+      <w:r>
+        <w:rPr>
+          <w:rFonts w:hint="eastAsia"/>
+        </w:rPr>
+        <w:t>。因</w:t>
+      </w:r>
+      <w:r>
+        <w:rPr>
+          <w:rFonts w:hint="eastAsia"/>
+        </w:rPr>
+        <w:t>CNN_Mo</w:t>
+      </w:r>
+      <w:r>
+        <w:t>de_2375</w:t>
+      </w:r>
+      <w:r>
+        <w:rPr>
+          <w:rFonts w:hint="eastAsia"/>
+        </w:rPr>
+        <w:t>大約有</w:t>
+      </w:r>
+      <w:r>
+        <w:rPr>
+          <w:rFonts w:hint="eastAsia"/>
+        </w:rPr>
+        <w:t>145MB</w:t>
+      </w:r>
+      <w:r>
+        <w:rPr>
+          <w:rFonts w:hint="eastAsia"/>
+        </w:rPr>
+        <w:t>無法放到</w:t>
+      </w:r>
+      <w:r>
+        <w:rPr>
+          <w:rFonts w:hint="eastAsia"/>
+        </w:rPr>
+        <w:t>Gi</w:t>
+      </w:r>
+      <w:r>
+        <w:t>thub</w:t>
+      </w:r>
+      <w:r>
+        <w:rPr>
+          <w:rFonts w:hint="eastAsia"/>
+        </w:rPr>
+        <w:t>，因此將檔案放置在</w:t>
+      </w:r>
+      <w:r>
+        <w:rPr>
+          <w:rFonts w:hint="eastAsia"/>
+        </w:rPr>
+        <w:t>AWS S3</w:t>
+      </w:r>
+      <w:r>
+        <w:rPr>
+          <w:rFonts w:hint="eastAsia"/>
+        </w:rPr>
+        <w:t>上面以提供下載</w:t>
+      </w:r>
+    </w:p>
+    <w:p>
+      <w:pPr>
+        <w:spacing w:line="360" w:lineRule="auto"/>
+        <w:rPr>
+          <w:rFonts w:hint="eastAsia"/>
+        </w:rPr>
+      </w:pPr>
+      <w:r>
+        <w:t>https://model-training-for-testing.s3-ap-northeast-1.amazonaws.com/CNN_Model_2375.h5</w:t>
+      </w:r>
+    </w:p>
+    <w:p>
+      <w:pPr>
+        <w:spacing w:line="360" w:lineRule="auto"/>
+        <w:rPr>
+          <w:rFonts w:hint="eastAsia"/>
+        </w:rPr>
+      </w:pPr>
+    </w:p>
+    <w:p>
+      <w:pPr>
+        <w:spacing w:line="360" w:lineRule="auto"/>
+        <w:rPr>
+          <w:rStyle w:val="a4"/>
+        </w:rPr>
+      </w:pPr>
+      <w:hyperlink r:id="rId40" w:history="1">
+        <w:r>
+          <w:rPr>
+            <w:rStyle w:val="a4"/>
+          </w:rPr>
+          <w:t>https://github.com/GeeKoders/OCR/tree/main/making_characters</w:t>
+        </w:r>
+      </w:hyperlink>
+    </w:p>
+    <w:p>
+      <w:pPr>
+        <w:spacing w:line="360" w:lineRule="auto"/>
+      </w:pPr>
+      <w:r>
+        <w:rPr>
+          <w:rFonts w:hint="eastAsia"/>
+        </w:rPr>
+        <w:t>微軟正黑體自動化產生</w:t>
+      </w:r>
+      <w:r>
+        <w:rPr>
+          <w:rFonts w:hint="eastAsia"/>
+        </w:rPr>
+        <w:t>75617</w:t>
+      </w:r>
+      <w:r>
+        <w:rPr>
+          <w:rFonts w:hint="eastAsia"/>
+        </w:rPr>
+        <w:t>個中文</w:t>
+      </w:r>
+      <w:r>
+        <w:rPr>
+          <w:rFonts w:hint="eastAsia"/>
+        </w:rPr>
+        <w:t>l</w:t>
+      </w:r>
+      <w:r>
+        <w:t xml:space="preserve">abel </w:t>
+      </w:r>
+      <w:r>
+        <w:rPr>
+          <w:rFonts w:hint="eastAsia"/>
+        </w:rPr>
+        <w:t>d</w:t>
+      </w:r>
+      <w:r>
+        <w:t>ataset</w:t>
+      </w:r>
+      <w:r>
+        <w:rPr>
+          <w:rFonts w:hint="eastAsia"/>
+        </w:rPr>
+        <w:t>，只要有字型檔</w:t>
+      </w:r>
+      <w:r>
+        <w:rPr>
+          <w:rFonts w:hint="eastAsia"/>
+        </w:rPr>
+        <w:t>(t</w:t>
+      </w:r>
+      <w:r>
+        <w:t>tf</w:t>
+      </w:r>
+      <w:r>
+        <w:rPr>
+          <w:rFonts w:hint="eastAsia"/>
+        </w:rPr>
+        <w:t>)</w:t>
+      </w:r>
+      <w:r>
+        <w:rPr>
+          <w:rFonts w:hint="eastAsia"/>
+        </w:rPr>
+        <w:t>即可自動化產生各格式</w:t>
+      </w:r>
+      <w:r>
+        <w:rPr>
+          <w:rFonts w:hint="eastAsia"/>
+        </w:rPr>
+        <w:t>l</w:t>
+      </w:r>
+      <w:r>
+        <w:t>abel dataset</w:t>
+      </w:r>
+    </w:p>
+    <w:p>
+      <w:pPr>
+        <w:spacing w:line="360" w:lineRule="auto"/>
+        <w:rPr>
+          <w:rStyle w:val="a4"/>
+        </w:rPr>
+      </w:pPr>
+      <w:hyperlink r:id="rId41" w:history="1">
+        <w:r>
+          <w:rPr>
+            <w:rStyle w:val="a4"/>
+          </w:rPr>
+          <w:t>https://github.com/GeeKoders/OCR/tree/main/mnist%20performance</w:t>
+        </w:r>
+      </w:hyperlink>
+    </w:p>
+    <w:p>
+      <w:pPr>
+        <w:spacing w:line="360" w:lineRule="auto"/>
+        <w:rPr>
+          <w:rFonts w:hint="eastAsia"/>
+        </w:rPr>
+      </w:pPr>
+      <w:r>
+        <w:t>環境效能評估可使用</w:t>
+      </w:r>
+      <w:r>
+        <w:rPr>
+          <w:rFonts w:hint="eastAsia"/>
+        </w:rPr>
+        <w:t>No</w:t>
+      </w:r>
+      <w:r>
+        <w:t>ne GPU</w:t>
+      </w:r>
+      <w:r>
+        <w:rPr>
+          <w:rFonts w:hint="eastAsia"/>
+        </w:rPr>
+        <w:t>、</w:t>
+      </w:r>
+      <w:r>
+        <w:rPr>
+          <w:rFonts w:hint="eastAsia"/>
+        </w:rPr>
+        <w:t>G</w:t>
+      </w:r>
+      <w:r>
+        <w:t>PU</w:t>
+      </w:r>
+      <w:r>
+        <w:rPr>
+          <w:rFonts w:hint="eastAsia"/>
+        </w:rPr>
+        <w:t>等級</w:t>
+      </w:r>
+      <w:r>
+        <w:rPr>
+          <w:rFonts w:hint="eastAsia"/>
+        </w:rPr>
+        <w:t>G</w:t>
+      </w:r>
+      <w:r>
+        <w:t>TX1050</w:t>
+      </w:r>
+      <w:r>
+        <w:rPr>
+          <w:rFonts w:hint="eastAsia"/>
+        </w:rPr>
+        <w:t xml:space="preserve"> 2G</w:t>
+      </w:r>
+      <w:r>
+        <w:rPr>
+          <w:rFonts w:hint="eastAsia"/>
+        </w:rPr>
+        <w:t>、和</w:t>
+      </w:r>
+      <w:r>
+        <w:rPr>
+          <w:rFonts w:hint="eastAsia"/>
+        </w:rPr>
+        <w:t>Go</w:t>
+      </w:r>
+      <w:r>
+        <w:t>ogle Colab</w:t>
+      </w:r>
+      <w:r>
+        <w:rPr>
+          <w:rFonts w:hint="eastAsia"/>
+        </w:rPr>
+        <w:t xml:space="preserve"> GPU</w:t>
+      </w:r>
+      <w:r>
+        <w:rPr>
+          <w:rFonts w:hint="eastAsia"/>
+        </w:rPr>
+        <w:t>等級</w:t>
+      </w:r>
+      <w:r>
+        <w:rPr>
+          <w:rFonts w:hint="eastAsia"/>
+        </w:rPr>
+        <w:t>Tesla</w:t>
+      </w:r>
+      <w:r>
+        <w:t xml:space="preserve"> T4</w:t>
+      </w:r>
+      <w:r>
+        <w:rPr>
+          <w:rFonts w:hint="eastAsia"/>
+        </w:rPr>
+        <w:t xml:space="preserve"> 12~16G</w:t>
+      </w:r>
+      <w:r>
+        <w:rPr>
+          <w:rFonts w:hint="eastAsia"/>
+        </w:rPr>
+        <w:t>去判斷本身環境跑</w:t>
+      </w:r>
+      <w:r>
+        <w:rPr>
+          <w:rFonts w:hint="eastAsia"/>
+        </w:rPr>
+        <w:t>m</w:t>
+      </w:r>
+      <w:r>
+        <w:t>nist</w:t>
+      </w:r>
+      <w:r>
+        <w:rPr>
+          <w:rFonts w:hint="eastAsia"/>
+        </w:rPr>
+        <w:t>出來的秒數介於何者之間，來判斷訓練模型的硬體規格是否要加強。</w:t>
+      </w:r>
+    </w:p>
     <w:sectPr>
       <w:pgSz w:w="11906" w:h="16838"/>
       <w:pgMar w:top="1440" w:right="1800" w:bottom="1440" w:left="1800" w:header="851" w:footer="992" w:gutter="0"/>
@@ -2703,7 +5883,7 @@
         <v:path o:extrusionok="f" gradientshapeok="t" o:connecttype="rect"/>
         <o:lock v:ext="edit" aspectratio="t"/>
       </v:shapetype>
-      <v:shape id="_x0000_i1088" type="#_x0000_t75" style="width:11.4pt;height:11.4pt" o:bullet="t">
+      <v:shape id="_x0000_i1234" type="#_x0000_t75" style="width:11.5pt;height:11.5pt" o:bullet="t">
         <v:imagedata r:id="rId1" o:title="mso1DA1"/>
       </v:shape>
     </w:pict>
@@ -3438,7 +6618,6 @@
   <w:style w:type="character" w:default="1" w:styleId="a0">
     <w:name w:val="Default Paragraph Font"/>
     <w:uiPriority w:val="1"/>
-    <w:semiHidden/>
     <w:unhideWhenUsed/>
   </w:style>
   <w:style w:type="table" w:default="1" w:styleId="a1">

</xml_diff>

<commit_message>
modify 2375 chinese characters document
</commit_message>
<xml_diff>
--- a/chineseocr/readme.docx
+++ b/chineseocr/readme.docx
@@ -2537,9 +2537,6 @@
     <w:p>
       <w:pPr>
         <w:spacing w:line="360" w:lineRule="auto"/>
-        <w:rPr>
-          <w:rFonts w:hint="eastAsia"/>
-        </w:rPr>
       </w:pPr>
     </w:p>
     <w:p>
@@ -2668,6 +2665,9 @@
         <w:ind w:leftChars="0" w:left="840"/>
       </w:pPr>
       <w:r>
+        <w:rPr>
+          <w:noProof/>
+        </w:rPr>
         <w:drawing>
           <wp:inline distT="0" distB="0" distL="0" distR="0" wp14:anchorId="254DFB45" wp14:editId="2B234A8D">
             <wp:extent cx="2505075" cy="2495550"/>
@@ -3102,22 +3102,32 @@
         <w:rPr>
           <w:shd w:val="pct15" w:color="auto" w:fill="FFFFFF"/>
         </w:rPr>
-        <w:t>andwritten.ipynb</w:t>
+        <w:t>andwritten</w:t>
       </w:r>
       <w:r>
         <w:rPr>
           <w:rFonts w:hint="eastAsia"/>
           <w:shd w:val="pct15" w:color="auto" w:fill="FFFFFF"/>
         </w:rPr>
+        <w:t>_2375</w:t>
+      </w:r>
+      <w:r>
+        <w:rPr>
+          <w:shd w:val="pct15" w:color="auto" w:fill="FFFFFF"/>
+        </w:rPr>
+        <w:t>.ipynb</w:t>
+      </w:r>
+      <w:r>
+        <w:rPr>
+          <w:rFonts w:hint="eastAsia"/>
+          <w:shd w:val="pct15" w:color="auto" w:fill="FFFFFF"/>
+        </w:rPr>
         <w:t>參數說明</w:t>
       </w:r>
     </w:p>
     <w:p>
       <w:pPr>
         <w:spacing w:line="360" w:lineRule="auto"/>
-        <w:rPr>
-          <w:rFonts w:hint="eastAsia"/>
-        </w:rPr>
       </w:pPr>
       <w:r>
         <w:rPr>
@@ -3135,6 +3145,7 @@
       </w:pPr>
       <w:r>
         <w:rPr>
+          <w:noProof/>
           <w:shd w:val="pct15" w:color="auto" w:fill="FFFFFF"/>
         </w:rPr>
         <w:drawing>
@@ -3178,7 +3189,6 @@
       <w:pPr>
         <w:spacing w:line="360" w:lineRule="auto"/>
         <w:rPr>
-          <w:rFonts w:hint="eastAsia"/>
           <w:shd w:val="pct15" w:color="auto" w:fill="FFFFFF"/>
         </w:rPr>
       </w:pPr>
@@ -3314,6 +3324,7 @@
       </w:pPr>
       <w:r>
         <w:rPr>
+          <w:noProof/>
           <w:shd w:val="pct15" w:color="auto" w:fill="FFFFFF"/>
         </w:rPr>
         <w:lastRenderedPageBreak/>
@@ -3393,12 +3404,12 @@
       <w:pPr>
         <w:spacing w:line="360" w:lineRule="auto"/>
         <w:rPr>
-          <w:rFonts w:hint="eastAsia"/>
           <w:shd w:val="pct15" w:color="auto" w:fill="FFFFFF"/>
         </w:rPr>
       </w:pPr>
       <w:r>
         <w:rPr>
+          <w:noProof/>
           <w:shd w:val="pct15" w:color="auto" w:fill="FFFFFF"/>
         </w:rPr>
         <w:drawing>
@@ -3558,7 +3569,6 @@
         <w:spacing w:line="360" w:lineRule="auto"/>
         <w:ind w:leftChars="0"/>
         <w:rPr>
-          <w:rFonts w:hint="eastAsia"/>
           <w:b/>
           <w:bCs/>
           <w:color w:val="C00000"/>
@@ -3592,6 +3602,7 @@
       </w:pPr>
       <w:r>
         <w:rPr>
+          <w:noProof/>
           <w:shd w:val="pct15" w:color="auto" w:fill="FFFFFF"/>
         </w:rPr>
         <w:drawing>
@@ -3634,9 +3645,6 @@
     <w:p>
       <w:pPr>
         <w:spacing w:line="360" w:lineRule="auto"/>
-        <w:rPr>
-          <w:rFonts w:hint="eastAsia"/>
-        </w:rPr>
       </w:pPr>
       <w:r>
         <w:rPr>
@@ -3654,6 +3662,7 @@
       </w:pPr>
       <w:r>
         <w:rPr>
+          <w:noProof/>
           <w:shd w:val="pct15" w:color="auto" w:fill="FFFFFF"/>
         </w:rPr>
         <w:drawing>
@@ -3803,7 +3812,7 @@
           <w:sz w:val="21"/>
           <w:szCs w:val="21"/>
         </w:rPr>
-        <w:t>python handwritten.py --image=</w:t>
+        <w:t>python handwritten</w:t>
       </w:r>
       <w:r>
         <w:rPr>
@@ -3813,7 +3822,7 @@
           <w:sz w:val="21"/>
           <w:szCs w:val="21"/>
         </w:rPr>
-        <w:t>$PWD</w:t>
+        <w:t>_2375</w:t>
       </w:r>
       <w:r>
         <w:rPr>
@@ -3823,6 +3832,26 @@
           <w:sz w:val="21"/>
           <w:szCs w:val="21"/>
         </w:rPr>
+        <w:t>.py --image=</w:t>
+      </w:r>
+      <w:r>
+        <w:rPr>
+          <w:rFonts w:ascii="Courier New" w:eastAsia="新細明體" w:hAnsi="Courier New" w:cs="Courier New" w:hint="eastAsia"/>
+          <w:color w:val="000000"/>
+          <w:kern w:val="0"/>
+          <w:sz w:val="21"/>
+          <w:szCs w:val="21"/>
+        </w:rPr>
+        <w:t>$PWD</w:t>
+      </w:r>
+      <w:r>
+        <w:rPr>
+          <w:rFonts w:ascii="Courier New" w:eastAsia="新細明體" w:hAnsi="Courier New" w:cs="Courier New"/>
+          <w:color w:val="000000"/>
+          <w:kern w:val="0"/>
+          <w:sz w:val="21"/>
+          <w:szCs w:val="21"/>
+        </w:rPr>
         <w:t>/images/testing-data/test.png --top=</w:t>
       </w:r>
       <w:r>
@@ -3912,7 +3941,7 @@
         <w:shd w:val="clear" w:color="auto" w:fill="FFFFFE"/>
         <w:spacing w:line="285" w:lineRule="atLeast"/>
         <w:rPr>
-          <w:rFonts w:ascii="Courier New" w:eastAsia="新細明體" w:hAnsi="Courier New" w:cs="Courier New" w:hint="eastAsia"/>
+          <w:rFonts w:ascii="Courier New" w:eastAsia="新細明體" w:hAnsi="Courier New" w:cs="Courier New"/>
           <w:color w:val="098658"/>
           <w:kern w:val="0"/>
           <w:sz w:val="21"/>
@@ -3940,7 +3969,7 @@
         <w:shd w:val="clear" w:color="auto" w:fill="FFFFFE"/>
         <w:spacing w:line="285" w:lineRule="atLeast"/>
         <w:rPr>
-          <w:rFonts w:ascii="Courier New" w:eastAsia="新細明體" w:hAnsi="Courier New" w:cs="Courier New" w:hint="eastAsia"/>
+          <w:rFonts w:ascii="Courier New" w:eastAsia="新細明體" w:hAnsi="Courier New" w:cs="Courier New"/>
           <w:color w:val="000000"/>
           <w:kern w:val="0"/>
           <w:sz w:val="21"/>
@@ -3990,6 +4019,7 @@
       </w:pPr>
       <w:r>
         <w:rPr>
+          <w:noProof/>
           <w:shd w:val="pct15" w:color="auto" w:fill="FFFFFF"/>
         </w:rPr>
         <w:drawing>
@@ -4046,6 +4076,7 @@
       </w:pPr>
       <w:r>
         <w:rPr>
+          <w:noProof/>
           <w:shd w:val="pct15" w:color="auto" w:fill="FFFFFF"/>
         </w:rPr>
         <w:drawing>
@@ -4089,7 +4120,6 @@
       <w:pPr>
         <w:spacing w:line="360" w:lineRule="auto"/>
         <w:rPr>
-          <w:rFonts w:hint="eastAsia"/>
           <w:shd w:val="pct15" w:color="auto" w:fill="FFFFFF"/>
         </w:rPr>
       </w:pPr>
@@ -4131,6 +4161,7 @@
         <w:rPr>
           <w:b/>
           <w:bCs/>
+          <w:noProof/>
           <w:color w:val="C00000"/>
         </w:rPr>
         <w:drawing>
@@ -4328,6 +4359,7 @@
       </w:pPr>
       <w:r>
         <w:rPr>
+          <w:noProof/>
           <w:shd w:val="pct15" w:color="auto" w:fill="FFFFFF"/>
         </w:rPr>
         <w:drawing>
@@ -4380,6 +4412,9 @@
         <w:spacing w:line="360" w:lineRule="auto"/>
       </w:pPr>
       <w:r>
+        <w:rPr>
+          <w:noProof/>
+        </w:rPr>
         <w:drawing>
           <wp:inline distT="0" distB="0" distL="0" distR="0" wp14:anchorId="38593848" wp14:editId="3EDFFD92">
             <wp:extent cx="5274310" cy="361950"/>
@@ -4429,7 +4464,6 @@
       <w:pPr>
         <w:spacing w:line="360" w:lineRule="auto"/>
         <w:rPr>
-          <w:rFonts w:hint="eastAsia"/>
           <w:shd w:val="pct15" w:color="auto" w:fill="FFFFFF"/>
         </w:rPr>
       </w:pPr>
@@ -4665,7 +4699,7 @@
         <w:rPr>
           <w:rFonts w:hint="eastAsia"/>
         </w:rPr>
-        <w:t xml:space="preserve"> (</w:t>
+        <w:t>(</w:t>
       </w:r>
       <w:r>
         <w:rPr>
@@ -4673,11 +4707,6 @@
         </w:rPr>
         <w:t>這裡非使用背景執行，需要使用背景執行可參考</w:t>
       </w:r>
-    </w:p>
-    <w:p>
-      <w:pPr>
-        <w:spacing w:line="360" w:lineRule="auto"/>
-      </w:pPr>
       <w:r>
         <w:rPr>
           <w:rFonts w:hint="eastAsia"/>
@@ -4777,30 +4806,79 @@
         </w:rPr>
         <w:t>)</w:t>
       </w:r>
-    </w:p>
-    <w:p>
-      <w:pPr>
-        <w:spacing w:line="360" w:lineRule="auto"/>
-      </w:pPr>
       <w:r>
         <w:rPr>
           <w:rFonts w:ascii="Calibri" w:hAnsi="Calibri" w:cs="Calibri" w:hint="eastAsia"/>
           <w:sz w:val="22"/>
         </w:rPr>
-        <w:t>p</w:t>
+        <w:t>，此套件亦可向下相容</w:t>
       </w:r>
       <w:r>
         <w:rPr>
           <w:rFonts w:ascii="Calibri" w:hAnsi="Calibri" w:cs="Calibri"/>
           <w:sz w:val="22"/>
         </w:rPr>
-        <w:t>ip list</w:t>
+        <w:t>source activate tensorflow2_p36</w:t>
       </w:r>
       <w:r>
         <w:rPr>
           <w:rFonts w:ascii="Calibri" w:hAnsi="Calibri" w:cs="Calibri" w:hint="eastAsia"/>
           <w:sz w:val="22"/>
         </w:rPr>
+        <w:t>環境</w:t>
+      </w:r>
+      <w:r>
+        <w:rPr>
+          <w:rFonts w:ascii="Calibri" w:hAnsi="Calibri" w:cs="Calibri" w:hint="eastAsia"/>
+          <w:sz w:val="22"/>
+        </w:rPr>
+        <w:t>(30</w:t>
+      </w:r>
+      <w:r>
+        <w:rPr>
+          <w:rFonts w:ascii="Calibri" w:hAnsi="Calibri" w:cs="Calibri" w:hint="eastAsia"/>
+          <w:sz w:val="22"/>
+        </w:rPr>
+        <w:t>個中文字驗測</w:t>
+      </w:r>
+      <w:r>
+        <w:rPr>
+          <w:rFonts w:ascii="Calibri" w:hAnsi="Calibri" w:cs="Calibri" w:hint="eastAsia"/>
+          <w:sz w:val="22"/>
+        </w:rPr>
+        <w:t>)</w:t>
+      </w:r>
+      <w:r>
+        <w:rPr>
+          <w:rFonts w:ascii="Calibri" w:hAnsi="Calibri" w:cs="Calibri" w:hint="eastAsia"/>
+          <w:sz w:val="22"/>
+        </w:rPr>
+        <w:t>，但經測試無法向上相容。</w:t>
+      </w:r>
+    </w:p>
+    <w:p>
+      <w:pPr>
+        <w:spacing w:line="360" w:lineRule="auto"/>
+      </w:pPr>
+      <w:r>
+        <w:rPr>
+          <w:rFonts w:ascii="Calibri" w:hAnsi="Calibri" w:cs="Calibri" w:hint="eastAsia"/>
+          <w:sz w:val="22"/>
+        </w:rPr>
+        <w:t>p</w:t>
+      </w:r>
+      <w:r>
+        <w:rPr>
+          <w:rFonts w:ascii="Calibri" w:hAnsi="Calibri" w:cs="Calibri"/>
+          <w:sz w:val="22"/>
+        </w:rPr>
+        <w:t>ip list</w:t>
+      </w:r>
+      <w:r>
+        <w:rPr>
+          <w:rFonts w:ascii="Calibri" w:hAnsi="Calibri" w:cs="Calibri" w:hint="eastAsia"/>
+          <w:sz w:val="22"/>
+        </w:rPr>
         <w:t>可以看安裝了那些套件以及版本</w:t>
       </w:r>
     </w:p>
@@ -4809,6 +4887,9 @@
         <w:spacing w:line="360" w:lineRule="auto"/>
       </w:pPr>
       <w:r>
+        <w:rPr>
+          <w:noProof/>
+        </w:rPr>
         <w:drawing>
           <wp:inline distT="0" distB="0" distL="0" distR="0" wp14:anchorId="41148C1D" wp14:editId="5B948522">
             <wp:extent cx="5274310" cy="450850"/>
@@ -4870,6 +4951,9 @@
         <w:spacing w:line="360" w:lineRule="auto"/>
       </w:pPr>
       <w:r>
+        <w:rPr>
+          <w:noProof/>
+        </w:rPr>
         <w:drawing>
           <wp:inline distT="0" distB="0" distL="0" distR="0" wp14:anchorId="65079D82" wp14:editId="28B888F0">
             <wp:extent cx="5274310" cy="2220595"/>
@@ -5019,6 +5103,10 @@
         <w:spacing w:line="360" w:lineRule="auto"/>
       </w:pPr>
       <w:r>
+        <w:rPr>
+          <w:noProof/>
+        </w:rPr>
+        <w:lastRenderedPageBreak/>
         <w:drawing>
           <wp:inline distT="0" distB="0" distL="0" distR="0" wp14:anchorId="6A55F5D8" wp14:editId="69C92A96">
             <wp:extent cx="5274310" cy="665480"/>
@@ -5059,9 +5147,6 @@
     <w:p>
       <w:pPr>
         <w:spacing w:line="360" w:lineRule="auto"/>
-        <w:rPr>
-          <w:rFonts w:hint="eastAsia"/>
-        </w:rPr>
       </w:pPr>
     </w:p>
     <w:p>
@@ -5078,7 +5163,6 @@
         <w:rPr>
           <w:rFonts w:hint="eastAsia"/>
         </w:rPr>
-        <w:lastRenderedPageBreak/>
         <w:t>Cl</w:t>
       </w:r>
       <w:r>
@@ -5163,6 +5247,9 @@
         <w:spacing w:line="360" w:lineRule="auto"/>
       </w:pPr>
       <w:r>
+        <w:rPr>
+          <w:noProof/>
+        </w:rPr>
         <w:drawing>
           <wp:inline distT="0" distB="0" distL="0" distR="0" wp14:anchorId="7971AD53" wp14:editId="703C604B">
             <wp:extent cx="5274310" cy="556260"/>
@@ -5203,9 +5290,6 @@
     <w:p>
       <w:pPr>
         <w:spacing w:line="360" w:lineRule="auto"/>
-        <w:rPr>
-          <w:rFonts w:hint="eastAsia"/>
-        </w:rPr>
       </w:pPr>
     </w:p>
     <w:p>
@@ -5331,6 +5415,21 @@
         <w:t>、</w:t>
       </w:r>
       <w:r>
+        <w:t>opencv-python</w:t>
+      </w:r>
+      <w:r>
+        <w:rPr>
+          <w:rFonts w:hint="eastAsia"/>
+        </w:rPr>
+        <w:t xml:space="preserve"> 4.5.1.48</w:t>
+      </w:r>
+      <w:r>
+        <w:rPr>
+          <w:rFonts w:hint="eastAsia"/>
+        </w:rPr>
+        <w:t>、</w:t>
+      </w:r>
+      <w:r>
         <w:rPr>
           <w:rFonts w:hint="eastAsia"/>
         </w:rPr>
@@ -5391,7 +5490,19 @@
         <w:rPr>
           <w:rFonts w:hint="eastAsia"/>
         </w:rPr>
-        <w:t>，如果有缺請在參考</w:t>
+        <w:t>，如果</w:t>
+      </w:r>
+      <w:r>
+        <w:rPr>
+          <w:rFonts w:hint="eastAsia"/>
+        </w:rPr>
+        <w:t>如果環境安裝環境</w:t>
+      </w:r>
+      <w:r>
+        <w:rPr>
+          <w:rFonts w:hint="eastAsia"/>
+        </w:rPr>
+        <w:t>有缺請在參考</w:t>
       </w:r>
       <w:r>
         <w:rPr>
@@ -5606,9 +5717,6 @@
     <w:p>
       <w:pPr>
         <w:spacing w:line="360" w:lineRule="auto"/>
-        <w:rPr>
-          <w:rFonts w:hint="eastAsia"/>
-        </w:rPr>
       </w:pPr>
       <w:r>
         <w:t>https://model-training-for-testing.s3-ap-northeast-1.amazonaws.com/CNN_Model_2375.h5</w:t>
@@ -5617,9 +5725,6 @@
     <w:p>
       <w:pPr>
         <w:spacing w:line="360" w:lineRule="auto"/>
-        <w:rPr>
-          <w:rFonts w:hint="eastAsia"/>
-        </w:rPr>
       </w:pPr>
     </w:p>
     <w:p>
@@ -5734,9 +5839,6 @@
     <w:p>
       <w:pPr>
         <w:spacing w:line="360" w:lineRule="auto"/>
-        <w:rPr>
-          <w:rFonts w:hint="eastAsia"/>
-        </w:rPr>
       </w:pPr>
       <w:r>
         <w:t>環境效能評估可使用</w:t>
@@ -5848,6 +5950,150 @@
           <w:rFonts w:hint="eastAsia"/>
         </w:rPr>
         <w:t>出來的秒數介於何者之間，來判斷訓練模型的硬體規格是否要加強。</w:t>
+      </w:r>
+    </w:p>
+    <w:p>
+      <w:pPr>
+        <w:spacing w:line="360" w:lineRule="auto"/>
+      </w:pPr>
+    </w:p>
+    <w:p>
+      <w:pPr>
+        <w:spacing w:line="360" w:lineRule="auto"/>
+      </w:pPr>
+      <w:r>
+        <w:rPr>
+          <w:rFonts w:hint="eastAsia"/>
+        </w:rPr>
+        <w:t>P.</w:t>
+      </w:r>
+      <w:r>
+        <w:t xml:space="preserve">S. </w:t>
+      </w:r>
+      <w:r>
+        <w:rPr>
+          <w:rFonts w:hint="eastAsia"/>
+        </w:rPr>
+        <w:t>如果寫完程式想要透過程式去驗測</w:t>
+      </w:r>
+      <w:r>
+        <w:rPr>
+          <w:rFonts w:hint="eastAsia"/>
+        </w:rPr>
+        <w:t>r</w:t>
+      </w:r>
+      <w:r>
+        <w:t>estful API</w:t>
+      </w:r>
+      <w:r>
+        <w:rPr>
+          <w:rFonts w:hint="eastAsia"/>
+        </w:rPr>
+        <w:t>需要打開</w:t>
+      </w:r>
+      <w:r>
+        <w:rPr>
+          <w:rFonts w:hint="eastAsia"/>
+        </w:rPr>
+        <w:t>AWS EC2</w:t>
+      </w:r>
+      <w:r>
+        <w:rPr>
+          <w:rFonts w:hint="eastAsia"/>
+        </w:rPr>
+        <w:t>方能驗測，其他則可以將程式碼複製到</w:t>
+      </w:r>
+      <w:r>
+        <w:rPr>
+          <w:rFonts w:hint="eastAsia"/>
+        </w:rPr>
+        <w:t>Google Colab</w:t>
+      </w:r>
+      <w:r>
+        <w:rPr>
+          <w:rFonts w:hint="eastAsia"/>
+        </w:rPr>
+        <w:t>或是</w:t>
+      </w:r>
+      <w:r>
+        <w:t>Windos/Linux</w:t>
+      </w:r>
+      <w:r>
+        <w:rPr>
+          <w:rFonts w:hint="eastAsia"/>
+        </w:rPr>
+        <w:t>環境做驗測。</w:t>
+      </w:r>
+    </w:p>
+    <w:p>
+      <w:pPr>
+        <w:spacing w:line="360" w:lineRule="auto"/>
+        <w:rPr>
+          <w:rFonts w:hint="eastAsia"/>
+        </w:rPr>
+      </w:pPr>
+      <w:r>
+        <w:rPr>
+          <w:rFonts w:hint="eastAsia"/>
+        </w:rPr>
+        <w:t>另外，</w:t>
+      </w:r>
+      <w:r>
+        <w:rPr>
+          <w:rFonts w:hint="eastAsia"/>
+        </w:rPr>
+        <w:t>Restful API</w:t>
+      </w:r>
+      <w:r>
+        <w:rPr>
+          <w:rFonts w:hint="eastAsia"/>
+        </w:rPr>
+        <w:t>產生的</w:t>
+      </w:r>
+      <w:r>
+        <w:t>json fo</w:t>
+      </w:r>
+      <w:r>
+        <w:rPr>
+          <w:rFonts w:hint="eastAsia"/>
+        </w:rPr>
+        <w:t>r</w:t>
+      </w:r>
+      <w:r>
+        <w:t>mat</w:t>
+      </w:r>
+      <w:r>
+        <w:rPr>
+          <w:rFonts w:hint="eastAsia"/>
+        </w:rPr>
+        <w:t>會以前面的</w:t>
+      </w:r>
+      <w:r>
+        <w:rPr>
+          <w:rFonts w:hint="eastAsia"/>
+        </w:rPr>
+        <w:t>i</w:t>
+      </w:r>
+      <w:r>
+        <w:t>ndex</w:t>
+      </w:r>
+      <w:r>
+        <w:rPr>
+          <w:rFonts w:hint="eastAsia"/>
+        </w:rPr>
+        <w:t>由小到大做排序，非以機率做排序，但從</w:t>
+      </w:r>
+      <w:r>
+        <w:rPr>
+          <w:rFonts w:hint="eastAsia"/>
+        </w:rPr>
+        <w:t>log</w:t>
+      </w:r>
+      <w:r>
+        <w:rPr>
+          <w:rFonts w:hint="eastAsia"/>
+        </w:rPr>
+        <w:t>產出是已經排序過的。</w:t>
       </w:r>
     </w:p>
     <w:sectPr>
@@ -5883,7 +6129,7 @@
         <v:path o:extrusionok="f" gradientshapeok="t" o:connecttype="rect"/>
         <o:lock v:ext="edit" aspectratio="t"/>
       </v:shapetype>
-      <v:shape id="_x0000_i1234" type="#_x0000_t75" style="width:11.5pt;height:11.5pt" o:bullet="t">
+      <v:shape id="_x0000_i1080" type="#_x0000_t75" style="width:11.6pt;height:11.6pt" o:bullet="t">
         <v:imagedata r:id="rId1" o:title="mso1DA1"/>
       </v:shape>
     </w:pict>
@@ -6618,6 +6864,7 @@
   <w:style w:type="character" w:default="1" w:styleId="a0">
     <w:name w:val="Default Paragraph Font"/>
     <w:uiPriority w:val="1"/>
+    <w:semiHidden/>
     <w:unhideWhenUsed/>
   </w:style>
   <w:style w:type="table" w:default="1" w:styleId="a1">

</xml_diff>